<commit_message>
added two scenarios to urn doc
</commit_message>
<xml_diff>
--- a/docs/deliverable3/Getana_Deliverable_3_URN.docx
+++ b/docs/deliverable3/Getana_Deliverable_3_URN.docx
@@ -1190,6 +1190,104 @@
         </w:rPr>
         <w:t>2.2 Scenarios</w:t>
       </w:r>
+    </w:p>
+    <w:p>
+      <w:pPr>
+        <w:pStyle w:val="Normal"/>
+        <w:rPr>
+          <w:rFonts w:ascii="Liberation Serif" w:hAnsi="Liberation Serif"/>
+          <w:b w:val="false"/>
+          <w:b w:val="false"/>
+          <w:bCs w:val="false"/>
+          <w:color w:val="000000"/>
+          <w:sz w:val="22"/>
+          <w:szCs w:val="22"/>
+        </w:rPr>
+      </w:pPr>
+      <w:r>
+        <w:rPr>
+          <w:rFonts w:ascii="Liberation Serif" w:hAnsi="Liberation Serif"/>
+          <w:b w:val="false"/>
+          <w:bCs w:val="false"/>
+          <w:color w:val="000000"/>
+          <w:sz w:val="22"/>
+          <w:szCs w:val="22"/>
+        </w:rPr>
+      </w:r>
+    </w:p>
+    <w:p>
+      <w:pPr>
+        <w:pStyle w:val="Normal"/>
+        <w:rPr>
+          <w:rFonts w:ascii="Liberation Serif" w:hAnsi="Liberation Serif"/>
+          <w:b w:val="false"/>
+          <w:b w:val="false"/>
+          <w:bCs w:val="false"/>
+          <w:color w:val="000000"/>
+          <w:sz w:val="22"/>
+          <w:szCs w:val="22"/>
+        </w:rPr>
+      </w:pPr>
+      <w:r>
+        <w:rPr>
+          <w:rFonts w:ascii="Liberation Serif" w:hAnsi="Liberation Serif"/>
+          <w:b w:val="false"/>
+          <w:bCs w:val="false"/>
+          <w:color w:val="000000"/>
+          <w:sz w:val="22"/>
+          <w:szCs w:val="22"/>
+        </w:rPr>
+        <w:t>2.2.1 User performs an unscheduled navigation</w:t>
+      </w:r>
+    </w:p>
+    <w:p>
+      <w:pPr>
+        <w:pStyle w:val="Normal"/>
+        <w:rPr>
+          <w:rFonts w:ascii="Liberation Serif" w:hAnsi="Liberation Serif"/>
+          <w:b w:val="false"/>
+          <w:b w:val="false"/>
+          <w:bCs w:val="false"/>
+          <w:color w:val="000000"/>
+          <w:sz w:val="22"/>
+          <w:szCs w:val="22"/>
+        </w:rPr>
+      </w:pPr>
+      <w:r>
+        <w:rPr>
+          <w:rFonts w:ascii="Liberation Serif" w:hAnsi="Liberation Serif"/>
+          <w:b w:val="false"/>
+          <w:bCs w:val="false"/>
+          <w:color w:val="000000"/>
+          <w:sz w:val="22"/>
+          <w:szCs w:val="22"/>
+        </w:rPr>
+      </w:r>
+    </w:p>
+    <w:p>
+      <w:pPr>
+        <w:pStyle w:val="Normal"/>
+        <w:rPr>
+          <w:rFonts w:ascii="Liberation Serif" w:hAnsi="Liberation Serif"/>
+          <w:b w:val="false"/>
+          <w:b w:val="false"/>
+          <w:bCs w:val="false"/>
+          <w:color w:val="000000"/>
+          <w:sz w:val="22"/>
+          <w:szCs w:val="22"/>
+        </w:rPr>
+      </w:pPr>
+      <w:r>
+        <w:rPr>
+          <w:rFonts w:ascii="Liberation Serif" w:hAnsi="Liberation Serif"/>
+          <w:b w:val="false"/>
+          <w:bCs w:val="false"/>
+          <w:color w:val="000000"/>
+          <w:sz w:val="22"/>
+          <w:szCs w:val="22"/>
+        </w:rPr>
+        <w:t>2.2.2 User edits a course in a schedule</w:t>
+      </w:r>
       <w:r>
         <w:br w:type="page"/>
       </w:r>
@@ -1306,7 +1404,7 @@
           <w:sz w:val="22"/>
           <w:szCs w:val="22"/>
         </w:rPr>
-        <w:t>GRL models are shown that showcase the most effective strategy tested. This occurs when both Team Getana focuses on the project and the students use RaiderNAV.</w:t>
+        <w:t>GRL models are shown that showcase...</w:t>
       </w:r>
     </w:p>
     <w:p>
@@ -1421,7 +1519,18 @@
           <w:sz w:val="22"/>
           <w:szCs w:val="22"/>
         </w:rPr>
-        <w:t>Explain that we have two actors (students and Team Getana) and a combined actor view.</w:t>
+        <w:t xml:space="preserve">Explain that we have two actors (students and Team Getana) and a combined actor view. </w:t>
+      </w:r>
+      <w:r>
+        <w:rPr>
+          <w:rFonts w:ascii="Liberation Serif" w:hAnsi="Liberation Serif"/>
+          <w:b w:val="false"/>
+          <w:bCs w:val="false"/>
+          <w:color w:val="000000"/>
+          <w:sz w:val="22"/>
+          <w:szCs w:val="22"/>
+        </w:rPr>
+        <w:t>Briefly describe the top level goals of each of our actors.</w:t>
       </w:r>
     </w:p>
     <w:p>
@@ -1806,7 +1915,7 @@
       </w:pPr>
       <w:r>
         <w:drawing>
-          <wp:anchor behindDoc="0" distT="0" distB="0" distL="0" distR="0" simplePos="0" locked="0" layoutInCell="1" allowOverlap="1" relativeHeight="11">
+          <wp:anchor behindDoc="0" distT="0" distB="0" distL="0" distR="0" simplePos="0" locked="0" layoutInCell="1" allowOverlap="1" relativeHeight="10">
             <wp:simplePos x="0" y="0"/>
             <wp:positionH relativeFrom="column">
               <wp:align>center</wp:align>
@@ -1973,7 +2082,7 @@
       </w:pPr>
       <w:r>
         <w:drawing>
-          <wp:anchor behindDoc="0" distT="0" distB="0" distL="0" distR="0" simplePos="0" locked="0" layoutInCell="1" allowOverlap="1" relativeHeight="12">
+          <wp:anchor behindDoc="0" distT="0" distB="0" distL="0" distR="0" simplePos="0" locked="0" layoutInCell="1" allowOverlap="1" relativeHeight="11">
             <wp:simplePos x="0" y="0"/>
             <wp:positionH relativeFrom="column">
               <wp:align>center</wp:align>
@@ -2140,7 +2249,7 @@
       </w:pPr>
       <w:r>
         <w:drawing>
-          <wp:anchor behindDoc="0" distT="0" distB="0" distL="0" distR="0" simplePos="0" locked="0" layoutInCell="1" allowOverlap="1" relativeHeight="13">
+          <wp:anchor behindDoc="0" distT="0" distB="0" distL="0" distR="0" simplePos="0" locked="0" layoutInCell="1" allowOverlap="1" relativeHeight="12">
             <wp:simplePos x="0" y="0"/>
             <wp:positionH relativeFrom="column">
               <wp:align>center</wp:align>
@@ -2667,7 +2776,7 @@
       </w:pPr>
       <w:r>
         <w:drawing>
-          <wp:anchor behindDoc="0" distT="0" distB="0" distL="0" distR="0" simplePos="0" locked="0" layoutInCell="1" allowOverlap="1" relativeHeight="14">
+          <wp:anchor behindDoc="0" distT="0" distB="0" distL="0" distR="0" simplePos="0" locked="0" layoutInCell="1" allowOverlap="1" relativeHeight="13">
             <wp:simplePos x="0" y="0"/>
             <wp:positionH relativeFrom="column">
               <wp:align>center</wp:align>
@@ -2856,7 +2965,7 @@
       </w:pPr>
       <w:r>
         <w:drawing>
-          <wp:anchor behindDoc="0" distT="0" distB="0" distL="0" distR="0" simplePos="0" locked="0" layoutInCell="1" allowOverlap="1" relativeHeight="15">
+          <wp:anchor behindDoc="0" distT="0" distB="0" distL="0" distR="0" simplePos="0" locked="0" layoutInCell="1" allowOverlap="1" relativeHeight="14">
             <wp:simplePos x="0" y="0"/>
             <wp:positionH relativeFrom="column">
               <wp:align>center</wp:align>
@@ -3089,7 +3198,7 @@
       </w:pPr>
       <w:r>
         <w:drawing>
-          <wp:anchor behindDoc="0" distT="0" distB="0" distL="0" distR="0" simplePos="0" locked="0" layoutInCell="1" allowOverlap="1" relativeHeight="16">
+          <wp:anchor behindDoc="0" distT="0" distB="0" distL="0" distR="0" simplePos="0" locked="0" layoutInCell="1" allowOverlap="1" relativeHeight="15">
             <wp:simplePos x="0" y="0"/>
             <wp:positionH relativeFrom="column">
               <wp:align>center</wp:align>
@@ -3660,7 +3769,7 @@
       </w:pPr>
       <w:r>
         <w:drawing>
-          <wp:anchor behindDoc="0" distT="0" distB="0" distL="0" distR="0" simplePos="0" locked="0" layoutInCell="1" allowOverlap="1" relativeHeight="17">
+          <wp:anchor behindDoc="0" distT="0" distB="0" distL="0" distR="0" simplePos="0" locked="0" layoutInCell="1" allowOverlap="1" relativeHeight="16">
             <wp:simplePos x="0" y="0"/>
             <wp:positionH relativeFrom="column">
               <wp:align>center</wp:align>
@@ -3882,7 +3991,7 @@
       </w:pPr>
       <w:r>
         <w:drawing>
-          <wp:anchor behindDoc="0" distT="0" distB="0" distL="0" distR="0" simplePos="0" locked="0" layoutInCell="1" allowOverlap="1" relativeHeight="18">
+          <wp:anchor behindDoc="0" distT="0" distB="0" distL="0" distR="0" simplePos="0" locked="0" layoutInCell="1" allowOverlap="1" relativeHeight="17">
             <wp:simplePos x="0" y="0"/>
             <wp:positionH relativeFrom="column">
               <wp:align>center</wp:align>
@@ -4104,7 +4213,7 @@
       </w:pPr>
       <w:r>
         <w:drawing>
-          <wp:anchor behindDoc="0" distT="0" distB="0" distL="0" distR="0" simplePos="0" locked="0" layoutInCell="1" allowOverlap="1" relativeHeight="19">
+          <wp:anchor behindDoc="0" distT="0" distB="0" distL="0" distR="0" simplePos="0" locked="0" layoutInCell="1" allowOverlap="1" relativeHeight="18">
             <wp:simplePos x="0" y="0"/>
             <wp:positionH relativeFrom="column">
               <wp:align>center</wp:align>
@@ -4693,7 +4802,7 @@
           <w:szCs w:val="22"/>
         </w:rPr>
         <w:drawing>
-          <wp:anchor behindDoc="0" distT="0" distB="0" distL="0" distR="0" simplePos="0" locked="0" layoutInCell="1" allowOverlap="1" relativeHeight="20">
+          <wp:anchor behindDoc="0" distT="0" distB="0" distL="0" distR="0" simplePos="0" locked="0" layoutInCell="1" allowOverlap="1" relativeHeight="19">
             <wp:simplePos x="0" y="0"/>
             <wp:positionH relativeFrom="column">
               <wp:align>center</wp:align>
@@ -4834,7 +4943,7 @@
           <w:szCs w:val="22"/>
         </w:rPr>
         <w:drawing>
-          <wp:anchor behindDoc="0" distT="0" distB="0" distL="0" distR="0" simplePos="0" locked="0" layoutInCell="1" allowOverlap="1" relativeHeight="21">
+          <wp:anchor behindDoc="0" distT="0" distB="0" distL="0" distR="0" simplePos="0" locked="0" layoutInCell="1" allowOverlap="1" relativeHeight="20">
             <wp:simplePos x="0" y="0"/>
             <wp:positionH relativeFrom="column">
               <wp:align>center</wp:align>
@@ -4975,7 +5084,7 @@
           <w:szCs w:val="22"/>
         </w:rPr>
         <w:drawing>
-          <wp:anchor behindDoc="0" distT="0" distB="0" distL="0" distR="0" simplePos="0" locked="0" layoutInCell="1" allowOverlap="1" relativeHeight="22">
+          <wp:anchor behindDoc="0" distT="0" distB="0" distL="0" distR="0" simplePos="0" locked="0" layoutInCell="1" allowOverlap="1" relativeHeight="21">
             <wp:simplePos x="0" y="0"/>
             <wp:positionH relativeFrom="column">
               <wp:align>center</wp:align>
@@ -5224,7 +5333,7 @@
           <w:sz w:val="22"/>
           <w:szCs w:val="22"/>
         </w:rPr>
-        <w:t xml:space="preserve">While the above strategy proved to be the most effective several others were tested. </w:t>
+        <w:t>Some analysis which should be elaborated further:</w:t>
       </w:r>
     </w:p>
     <w:p>
@@ -5385,7 +5494,18 @@
           <w:sz w:val="22"/>
           <w:szCs w:val="22"/>
         </w:rPr>
-        <w:t>Which is the best for students?</w:t>
+        <w:t xml:space="preserve">Which is the best for students? </w:t>
+      </w:r>
+      <w:r>
+        <w:rPr>
+          <w:rFonts w:ascii="Liberation Serif" w:hAnsi="Liberation Serif"/>
+          <w:b w:val="false"/>
+          <w:bCs w:val="false"/>
+          <w:color w:val="000000"/>
+          <w:sz w:val="22"/>
+          <w:szCs w:val="22"/>
+        </w:rPr>
+        <w:t>Why?</w:t>
       </w:r>
     </w:p>
     <w:p>
@@ -5436,7 +5556,18 @@
           <w:sz w:val="22"/>
           <w:szCs w:val="22"/>
         </w:rPr>
-        <w:t>Which is the worst for students?</w:t>
+        <w:t xml:space="preserve">Which is the worst for students? </w:t>
+      </w:r>
+      <w:r>
+        <w:rPr>
+          <w:rFonts w:ascii="Liberation Serif" w:hAnsi="Liberation Serif"/>
+          <w:b w:val="false"/>
+          <w:bCs w:val="false"/>
+          <w:color w:val="000000"/>
+          <w:sz w:val="22"/>
+          <w:szCs w:val="22"/>
+        </w:rPr>
+        <w:t>Why?</w:t>
       </w:r>
     </w:p>
     <w:p>
@@ -5487,7 +5618,18 @@
           <w:sz w:val="22"/>
           <w:szCs w:val="22"/>
         </w:rPr>
-        <w:t>Which is the best for Team Getana?</w:t>
+        <w:t xml:space="preserve">Which is the best for Team Getana? </w:t>
+      </w:r>
+      <w:r>
+        <w:rPr>
+          <w:rFonts w:ascii="Liberation Serif" w:hAnsi="Liberation Serif"/>
+          <w:b w:val="false"/>
+          <w:bCs w:val="false"/>
+          <w:color w:val="000000"/>
+          <w:sz w:val="22"/>
+          <w:szCs w:val="22"/>
+        </w:rPr>
+        <w:t>Why?</w:t>
       </w:r>
     </w:p>
     <w:p>
@@ -5538,7 +5680,18 @@
           <w:sz w:val="22"/>
           <w:szCs w:val="22"/>
         </w:rPr>
-        <w:t>Which is the worst for Team Getana?</w:t>
+        <w:t xml:space="preserve">Which is the worst for Team Getana? </w:t>
+      </w:r>
+      <w:r>
+        <w:rPr>
+          <w:rFonts w:ascii="Liberation Serif" w:hAnsi="Liberation Serif"/>
+          <w:b w:val="false"/>
+          <w:bCs w:val="false"/>
+          <w:color w:val="000000"/>
+          <w:sz w:val="22"/>
+          <w:szCs w:val="22"/>
+        </w:rPr>
+        <w:t>Why?</w:t>
       </w:r>
     </w:p>
     <w:p>
@@ -5594,6 +5747,44 @@
     </w:p>
     <w:p>
       <w:pPr>
+        <w:pStyle w:val="Normal"/>
+        <w:ind w:hanging="0"/>
+        <w:rPr>
+          <w:rFonts w:ascii="Liberation Serif" w:hAnsi="Liberation Serif"/>
+          <w:b w:val="false"/>
+          <w:b w:val="false"/>
+          <w:bCs w:val="false"/>
+          <w:color w:val="000000"/>
+          <w:sz w:val="22"/>
+          <w:szCs w:val="22"/>
+        </w:rPr>
+      </w:pPr>
+      <w:r>
+        <w:rPr>
+          <w:rFonts w:ascii="Liberation Serif" w:hAnsi="Liberation Serif"/>
+          <w:b w:val="false"/>
+          <w:bCs w:val="false"/>
+          <w:color w:val="000000"/>
+          <w:sz w:val="22"/>
+          <w:szCs w:val="22"/>
+        </w:rPr>
+        <w:tab/>
+        <w:t xml:space="preserve">This occurs when both Team Getana focuses on the project and the students use RaiderNAV. </w:t>
+      </w:r>
+      <w:r>
+        <w:rPr>
+          <w:rFonts w:ascii="Liberation Serif" w:hAnsi="Liberation Serif"/>
+          <w:b w:val="false"/>
+          <w:bCs w:val="false"/>
+          <w:color w:val="000000"/>
+          <w:sz w:val="22"/>
+          <w:szCs w:val="22"/>
+        </w:rPr>
+        <w:t>This makes sense because...</w:t>
+      </w:r>
+    </w:p>
+    <w:p>
+      <w:pPr>
         <w:pStyle w:val="ListParagraph"/>
         <w:ind w:hanging="0"/>
         <w:rPr>
@@ -5640,7 +5831,18 @@
           <w:sz w:val="22"/>
           <w:szCs w:val="22"/>
         </w:rPr>
-        <w:t>Which is the worst for everyone?</w:t>
+        <w:t xml:space="preserve">Which is the worst for everyone? </w:t>
+      </w:r>
+      <w:r>
+        <w:rPr>
+          <w:rFonts w:ascii="Liberation Serif" w:hAnsi="Liberation Serif"/>
+          <w:b w:val="false"/>
+          <w:bCs w:val="false"/>
+          <w:color w:val="000000"/>
+          <w:sz w:val="22"/>
+          <w:szCs w:val="22"/>
+        </w:rPr>
+        <w:t>Why?</w:t>
       </w:r>
       <w:r>
         <w:br w:type="page"/>
@@ -5670,7 +5872,6 @@
         </w:rPr>
         <w:t xml:space="preserve">2. </w:t>
       </w:r>
-      <w:bookmarkStart w:id="0" w:name="__DdeLink__2284_2607088544"/>
       <w:r>
         <w:rPr>
           <w:rFonts w:ascii="Liberation Serif" w:hAnsi="Liberation Serif"/>
@@ -5682,7 +5883,6 @@
         </w:rPr>
         <w:t>Use Case Maps</w:t>
       </w:r>
-      <w:bookmarkEnd w:id="0"/>
     </w:p>
     <w:p>
       <w:pPr>
@@ -5833,7 +6033,25 @@
           <w:sz w:val="22"/>
           <w:szCs w:val="22"/>
         </w:rPr>
-        <w:t>Text here explains that we have 2 (or more?) possible actions on the main screen:</w:t>
+        <w:t>Text here explains that we have 2 (</w:t>
+      </w:r>
+      <w:r>
+        <w:rPr>
+          <w:rFonts w:ascii="Liberation Serif" w:hAnsi="Liberation Serif"/>
+          <w:color w:val="000000"/>
+          <w:sz w:val="22"/>
+          <w:szCs w:val="22"/>
+        </w:rPr>
+        <w:t>and potentially more later</w:t>
+      </w:r>
+      <w:r>
+        <w:rPr>
+          <w:rFonts w:ascii="Liberation Serif" w:hAnsi="Liberation Serif"/>
+          <w:color w:val="000000"/>
+          <w:sz w:val="22"/>
+          <w:szCs w:val="22"/>
+        </w:rPr>
+        <w:t>) possible actions on the main screen:</w:t>
       </w:r>
     </w:p>
     <w:p>
@@ -7958,10 +8176,10 @@
       </w:pPr>
       <w:r>
         <w:drawing>
-          <wp:anchor behindDoc="0" distT="0" distB="0" distL="0" distR="0" simplePos="0" locked="0" layoutInCell="1" allowOverlap="1" relativeHeight="10">
+          <wp:anchor behindDoc="0" distT="0" distB="0" distL="0" distR="0" simplePos="0" locked="0" layoutInCell="1" allowOverlap="1" relativeHeight="24">
             <wp:simplePos x="0" y="0"/>
             <wp:positionH relativeFrom="column">
-              <wp:align>center</wp:align>
+              <wp:posOffset>0</wp:posOffset>
             </wp:positionH>
             <wp:positionV relativeFrom="paragraph">
               <wp:posOffset>635</wp:posOffset>
@@ -8088,6 +8306,805 @@
           <w:u w:val="single"/>
         </w:rPr>
         <w:t>2.2 Scenarios</w:t>
+      </w:r>
+    </w:p>
+    <w:p>
+      <w:pPr>
+        <w:pStyle w:val="Normal"/>
+        <w:jc w:val="left"/>
+        <w:rPr>
+          <w:rFonts w:ascii="Liberation Serif" w:hAnsi="Liberation Serif"/>
+          <w:color w:val="000000"/>
+          <w:sz w:val="22"/>
+          <w:szCs w:val="22"/>
+          <w:u w:val="single"/>
+        </w:rPr>
+      </w:pPr>
+      <w:r>
+        <w:rPr>
+          <w:rFonts w:ascii="Liberation Serif" w:hAnsi="Liberation Serif"/>
+          <w:color w:val="000000"/>
+          <w:sz w:val="22"/>
+          <w:szCs w:val="22"/>
+          <w:u w:val="single"/>
+        </w:rPr>
+      </w:r>
+    </w:p>
+    <w:p>
+      <w:pPr>
+        <w:pStyle w:val="Normal"/>
+        <w:jc w:val="left"/>
+        <w:rPr>
+          <w:rFonts w:ascii="Liberation Serif" w:hAnsi="Liberation Serif"/>
+          <w:color w:val="000000"/>
+          <w:sz w:val="22"/>
+          <w:szCs w:val="22"/>
+          <w:u w:val="none"/>
+        </w:rPr>
+      </w:pPr>
+      <w:r>
+        <w:rPr>
+          <w:rFonts w:ascii="Liberation Serif" w:hAnsi="Liberation Serif"/>
+          <w:color w:val="000000"/>
+          <w:sz w:val="22"/>
+          <w:szCs w:val="22"/>
+          <w:u w:val="none"/>
+        </w:rPr>
+        <w:t>2.2.1 User performs an unscheduled navigation</w:t>
+      </w:r>
+    </w:p>
+    <w:p>
+      <w:pPr>
+        <w:pStyle w:val="Normal"/>
+        <w:jc w:val="left"/>
+        <w:rPr>
+          <w:rFonts w:ascii="Liberation Serif" w:hAnsi="Liberation Serif"/>
+          <w:color w:val="000000"/>
+          <w:sz w:val="22"/>
+          <w:szCs w:val="22"/>
+          <w:u w:val="none"/>
+        </w:rPr>
+      </w:pPr>
+      <w:r>
+        <w:rPr>
+          <w:rFonts w:ascii="Liberation Serif" w:hAnsi="Liberation Serif"/>
+          <w:color w:val="000000"/>
+          <w:sz w:val="22"/>
+          <w:szCs w:val="22"/>
+          <w:u w:val="none"/>
+        </w:rPr>
+      </w:r>
+    </w:p>
+    <w:p>
+      <w:pPr>
+        <w:pStyle w:val="Normal"/>
+        <w:jc w:val="left"/>
+        <w:rPr>
+          <w:rFonts w:ascii="Liberation Serif" w:hAnsi="Liberation Serif"/>
+          <w:color w:val="000000"/>
+          <w:sz w:val="22"/>
+          <w:szCs w:val="22"/>
+          <w:u w:val="none"/>
+        </w:rPr>
+      </w:pPr>
+      <w:bookmarkStart w:id="0" w:name="__DdeLink__2286_2607088544"/>
+      <w:r>
+        <w:rPr>
+          <w:rFonts w:ascii="Liberation Serif" w:hAnsi="Liberation Serif"/>
+          <w:color w:val="000000"/>
+          <w:sz w:val="22"/>
+          <w:szCs w:val="22"/>
+          <w:u w:val="none"/>
+        </w:rPr>
+        <w:t>Text here describes what is happening in the diagrams (i.e., the user opens the app, goes through the process of doing an unscheduled navigation, then leaves the map and ultimately closes the app).</w:t>
+      </w:r>
+      <w:bookmarkEnd w:id="0"/>
+    </w:p>
+    <w:p>
+      <w:pPr>
+        <w:pStyle w:val="Normal"/>
+        <w:jc w:val="left"/>
+        <w:rPr>
+          <w:rFonts w:ascii="Liberation Serif" w:hAnsi="Liberation Serif"/>
+          <w:color w:val="000000"/>
+          <w:sz w:val="22"/>
+          <w:szCs w:val="22"/>
+          <w:u w:val="none"/>
+        </w:rPr>
+      </w:pPr>
+      <w:r>
+        <w:rPr>
+          <w:rFonts w:ascii="Liberation Serif" w:hAnsi="Liberation Serif"/>
+          <w:color w:val="000000"/>
+          <w:sz w:val="22"/>
+          <w:szCs w:val="22"/>
+          <w:u w:val="none"/>
+        </w:rPr>
+      </w:r>
+    </w:p>
+    <w:p>
+      <w:pPr>
+        <w:pStyle w:val="Normal"/>
+        <w:jc w:val="center"/>
+        <w:rPr>
+          <w:rFonts w:ascii="Liberation Serif" w:hAnsi="Liberation Serif"/>
+          <w:color w:val="000000"/>
+          <w:sz w:val="22"/>
+          <w:szCs w:val="22"/>
+          <w:u w:val="none"/>
+        </w:rPr>
+      </w:pPr>
+      <w:r>
+        <w:drawing>
+          <wp:anchor behindDoc="0" distT="0" distB="0" distL="0" distR="0" simplePos="0" locked="0" layoutInCell="1" allowOverlap="1" relativeHeight="22">
+            <wp:simplePos x="0" y="0"/>
+            <wp:positionH relativeFrom="column">
+              <wp:align>center</wp:align>
+            </wp:positionH>
+            <wp:positionV relativeFrom="paragraph">
+              <wp:posOffset>635</wp:posOffset>
+            </wp:positionV>
+            <wp:extent cx="5943600" cy="2475865"/>
+            <wp:effectExtent l="0" t="0" r="0" b="0"/>
+            <wp:wrapSquare wrapText="largest"/>
+            <wp:docPr id="22" name="Image22" descr=""/>
+            <wp:cNvGraphicFramePr>
+              <a:graphicFrameLocks xmlns:a="http://schemas.openxmlformats.org/drawingml/2006/main" noChangeAspect="1"/>
+            </wp:cNvGraphicFramePr>
+            <a:graphic xmlns:a="http://schemas.openxmlformats.org/drawingml/2006/main">
+              <a:graphicData uri="http://schemas.openxmlformats.org/drawingml/2006/picture">
+                <pic:pic xmlns:pic="http://schemas.openxmlformats.org/drawingml/2006/picture">
+                  <pic:nvPicPr>
+                    <pic:cNvPr id="22" name="Image22" descr=""/>
+                    <pic:cNvPicPr>
+                      <a:picLocks noChangeAspect="1" noChangeArrowheads="1"/>
+                    </pic:cNvPicPr>
+                  </pic:nvPicPr>
+                  <pic:blipFill>
+                    <a:blip r:embed="rId23"/>
+                    <a:stretch>
+                      <a:fillRect/>
+                    </a:stretch>
+                  </pic:blipFill>
+                  <pic:spPr bwMode="auto">
+                    <a:xfrm>
+                      <a:off x="0" y="0"/>
+                      <a:ext cx="5943600" cy="2475865"/>
+                    </a:xfrm>
+                    <a:prstGeom prst="rect">
+                      <a:avLst/>
+                    </a:prstGeom>
+                  </pic:spPr>
+                </pic:pic>
+              </a:graphicData>
+            </a:graphic>
+          </wp:anchor>
+        </w:drawing>
+      </w:r>
+      <w:r>
+        <w:rPr>
+          <w:rFonts w:ascii="Liberation Serif" w:hAnsi="Liberation Serif"/>
+          <w:color w:val="000000"/>
+          <w:sz w:val="22"/>
+          <w:szCs w:val="22"/>
+          <w:u w:val="none"/>
+        </w:rPr>
+        <w:t>Figure 2.2.1.1 Top Level Sequence</w:t>
+      </w:r>
+    </w:p>
+    <w:p>
+      <w:pPr>
+        <w:pStyle w:val="Normal"/>
+        <w:jc w:val="left"/>
+        <w:rPr>
+          <w:rFonts w:ascii="Liberation Serif" w:hAnsi="Liberation Serif"/>
+          <w:color w:val="000000"/>
+          <w:sz w:val="22"/>
+          <w:szCs w:val="22"/>
+          <w:u w:val="none"/>
+        </w:rPr>
+      </w:pPr>
+      <w:r>
+        <w:rPr>
+          <w:rFonts w:ascii="Liberation Serif" w:hAnsi="Liberation Serif"/>
+          <w:color w:val="000000"/>
+          <w:sz w:val="22"/>
+          <w:szCs w:val="22"/>
+          <w:u w:val="none"/>
+        </w:rPr>
+      </w:r>
+    </w:p>
+    <w:p>
+      <w:pPr>
+        <w:pStyle w:val="Normal"/>
+        <w:jc w:val="center"/>
+        <w:rPr>
+          <w:rFonts w:ascii="Liberation Serif" w:hAnsi="Liberation Serif"/>
+          <w:color w:val="000000"/>
+          <w:sz w:val="22"/>
+          <w:szCs w:val="22"/>
+          <w:u w:val="none"/>
+        </w:rPr>
+      </w:pPr>
+      <w:r>
+        <w:drawing>
+          <wp:anchor behindDoc="0" distT="0" distB="0" distL="0" distR="0" simplePos="0" locked="0" layoutInCell="1" allowOverlap="1" relativeHeight="23">
+            <wp:simplePos x="0" y="0"/>
+            <wp:positionH relativeFrom="column">
+              <wp:align>center</wp:align>
+            </wp:positionH>
+            <wp:positionV relativeFrom="paragraph">
+              <wp:posOffset>635</wp:posOffset>
+            </wp:positionV>
+            <wp:extent cx="5943600" cy="3154680"/>
+            <wp:effectExtent l="0" t="0" r="0" b="0"/>
+            <wp:wrapSquare wrapText="largest"/>
+            <wp:docPr id="23" name="Image23" descr=""/>
+            <wp:cNvGraphicFramePr>
+              <a:graphicFrameLocks xmlns:a="http://schemas.openxmlformats.org/drawingml/2006/main" noChangeAspect="1"/>
+            </wp:cNvGraphicFramePr>
+            <a:graphic xmlns:a="http://schemas.openxmlformats.org/drawingml/2006/main">
+              <a:graphicData uri="http://schemas.openxmlformats.org/drawingml/2006/picture">
+                <pic:pic xmlns:pic="http://schemas.openxmlformats.org/drawingml/2006/picture">
+                  <pic:nvPicPr>
+                    <pic:cNvPr id="23" name="Image23" descr=""/>
+                    <pic:cNvPicPr>
+                      <a:picLocks noChangeAspect="1" noChangeArrowheads="1"/>
+                    </pic:cNvPicPr>
+                  </pic:nvPicPr>
+                  <pic:blipFill>
+                    <a:blip r:embed="rId24"/>
+                    <a:stretch>
+                      <a:fillRect/>
+                    </a:stretch>
+                  </pic:blipFill>
+                  <pic:spPr bwMode="auto">
+                    <a:xfrm>
+                      <a:off x="0" y="0"/>
+                      <a:ext cx="5943600" cy="3154680"/>
+                    </a:xfrm>
+                    <a:prstGeom prst="rect">
+                      <a:avLst/>
+                    </a:prstGeom>
+                  </pic:spPr>
+                </pic:pic>
+              </a:graphicData>
+            </a:graphic>
+          </wp:anchor>
+        </w:drawing>
+      </w:r>
+      <w:r>
+        <w:rPr>
+          <w:rFonts w:ascii="Liberation Serif" w:hAnsi="Liberation Serif"/>
+          <w:color w:val="000000"/>
+          <w:sz w:val="22"/>
+          <w:szCs w:val="22"/>
+          <w:u w:val="none"/>
+        </w:rPr>
+        <w:t>Figure 2.2.1.2 Performing Unscheduled Navigation</w:t>
+      </w:r>
+    </w:p>
+    <w:p>
+      <w:pPr>
+        <w:pStyle w:val="Normal"/>
+        <w:jc w:val="center"/>
+        <w:rPr>
+          <w:rFonts w:ascii="Liberation Serif" w:hAnsi="Liberation Serif"/>
+          <w:color w:val="000000"/>
+          <w:sz w:val="22"/>
+          <w:szCs w:val="22"/>
+          <w:u w:val="none"/>
+        </w:rPr>
+      </w:pPr>
+      <w:r>
+        <w:rPr>
+          <w:rFonts w:ascii="Liberation Serif" w:hAnsi="Liberation Serif"/>
+          <w:color w:val="000000"/>
+          <w:sz w:val="22"/>
+          <w:szCs w:val="22"/>
+          <w:u w:val="none"/>
+        </w:rPr>
+      </w:r>
+    </w:p>
+    <w:p>
+      <w:pPr>
+        <w:pStyle w:val="Normal"/>
+        <w:jc w:val="left"/>
+        <w:rPr>
+          <w:rFonts w:ascii="Liberation Serif" w:hAnsi="Liberation Serif"/>
+          <w:color w:val="000000"/>
+          <w:sz w:val="22"/>
+          <w:szCs w:val="22"/>
+          <w:u w:val="none"/>
+        </w:rPr>
+      </w:pPr>
+      <w:r>
+        <w:rPr>
+          <w:rFonts w:ascii="Liberation Serif" w:hAnsi="Liberation Serif"/>
+          <w:color w:val="000000"/>
+          <w:sz w:val="22"/>
+          <w:szCs w:val="22"/>
+          <w:u w:val="none"/>
+        </w:rPr>
+      </w:r>
+      <w:r>
+        <w:br w:type="page"/>
+      </w:r>
+    </w:p>
+    <w:p>
+      <w:pPr>
+        <w:pStyle w:val="Normal"/>
+        <w:jc w:val="left"/>
+        <w:rPr>
+          <w:rFonts w:ascii="Liberation Serif" w:hAnsi="Liberation Serif"/>
+          <w:color w:val="000000"/>
+          <w:sz w:val="22"/>
+          <w:szCs w:val="22"/>
+          <w:u w:val="none"/>
+        </w:rPr>
+      </w:pPr>
+      <w:r>
+        <w:rPr>
+          <w:rFonts w:ascii="Liberation Serif" w:hAnsi="Liberation Serif"/>
+          <w:color w:val="000000"/>
+          <w:sz w:val="22"/>
+          <w:szCs w:val="22"/>
+          <w:u w:val="none"/>
+        </w:rPr>
+        <w:t>2.2.2 User edits a course in a schedule</w:t>
+      </w:r>
+    </w:p>
+    <w:p>
+      <w:pPr>
+        <w:pStyle w:val="Normal"/>
+        <w:jc w:val="left"/>
+        <w:rPr>
+          <w:rFonts w:ascii="Liberation Serif" w:hAnsi="Liberation Serif"/>
+          <w:color w:val="000000"/>
+          <w:sz w:val="22"/>
+          <w:szCs w:val="22"/>
+          <w:u w:val="none"/>
+        </w:rPr>
+      </w:pPr>
+      <w:r>
+        <w:rPr>
+          <w:rFonts w:ascii="Liberation Serif" w:hAnsi="Liberation Serif"/>
+          <w:color w:val="000000"/>
+          <w:sz w:val="22"/>
+          <w:szCs w:val="22"/>
+          <w:u w:val="none"/>
+        </w:rPr>
+      </w:r>
+    </w:p>
+    <w:p>
+      <w:pPr>
+        <w:pStyle w:val="Normal"/>
+        <w:jc w:val="left"/>
+        <w:rPr>
+          <w:rFonts w:ascii="Liberation Serif" w:hAnsi="Liberation Serif"/>
+          <w:color w:val="000000"/>
+          <w:sz w:val="22"/>
+          <w:szCs w:val="22"/>
+          <w:u w:val="none"/>
+        </w:rPr>
+      </w:pPr>
+      <w:r>
+        <w:rPr>
+          <w:rFonts w:ascii="Liberation Serif" w:hAnsi="Liberation Serif"/>
+          <w:color w:val="000000"/>
+          <w:sz w:val="22"/>
+          <w:szCs w:val="22"/>
+          <w:u w:val="none"/>
+        </w:rPr>
+        <w:t xml:space="preserve">Text here describes what is happening in the diagrams (i.e., the user opens the app, goes through the process of </w:t>
+      </w:r>
+      <w:r>
+        <w:rPr>
+          <w:rFonts w:ascii="Liberation Serif" w:hAnsi="Liberation Serif"/>
+          <w:color w:val="000000"/>
+          <w:sz w:val="22"/>
+          <w:szCs w:val="22"/>
+          <w:u w:val="none"/>
+        </w:rPr>
+        <w:t>editing a course</w:t>
+      </w:r>
+      <w:r>
+        <w:rPr>
+          <w:rFonts w:ascii="Liberation Serif" w:hAnsi="Liberation Serif"/>
+          <w:color w:val="000000"/>
+          <w:sz w:val="22"/>
+          <w:szCs w:val="22"/>
+          <w:u w:val="none"/>
+        </w:rPr>
+        <w:t xml:space="preserve">, then leaves the </w:t>
+      </w:r>
+      <w:r>
+        <w:rPr>
+          <w:rFonts w:ascii="Liberation Serif" w:hAnsi="Liberation Serif"/>
+          <w:color w:val="000000"/>
+          <w:sz w:val="22"/>
+          <w:szCs w:val="22"/>
+          <w:u w:val="none"/>
+        </w:rPr>
+        <w:t xml:space="preserve">schedule view </w:t>
+      </w:r>
+      <w:r>
+        <w:rPr>
+          <w:rFonts w:ascii="Liberation Serif" w:hAnsi="Liberation Serif"/>
+          <w:color w:val="000000"/>
+          <w:sz w:val="22"/>
+          <w:szCs w:val="22"/>
+          <w:u w:val="none"/>
+        </w:rPr>
+        <w:t>and ultimately closes the app).</w:t>
+      </w:r>
+    </w:p>
+    <w:p>
+      <w:pPr>
+        <w:pStyle w:val="Normal"/>
+        <w:jc w:val="left"/>
+        <w:rPr>
+          <w:rFonts w:ascii="Liberation Serif" w:hAnsi="Liberation Serif"/>
+          <w:color w:val="000000"/>
+          <w:sz w:val="22"/>
+          <w:szCs w:val="22"/>
+          <w:u w:val="none"/>
+        </w:rPr>
+      </w:pPr>
+      <w:r>
+        <w:rPr>
+          <w:rFonts w:ascii="Liberation Serif" w:hAnsi="Liberation Serif"/>
+          <w:color w:val="000000"/>
+          <w:sz w:val="22"/>
+          <w:szCs w:val="22"/>
+          <w:u w:val="none"/>
+        </w:rPr>
+      </w:r>
+    </w:p>
+    <w:p>
+      <w:pPr>
+        <w:pStyle w:val="Normal"/>
+        <w:jc w:val="center"/>
+        <w:rPr>
+          <w:rFonts w:ascii="Liberation Serif" w:hAnsi="Liberation Serif"/>
+          <w:color w:val="000000"/>
+          <w:sz w:val="22"/>
+          <w:szCs w:val="22"/>
+          <w:u w:val="none"/>
+        </w:rPr>
+      </w:pPr>
+      <w:r>
+        <w:drawing>
+          <wp:anchor behindDoc="0" distT="0" distB="0" distL="0" distR="0" simplePos="0" locked="0" layoutInCell="1" allowOverlap="1" relativeHeight="25">
+            <wp:simplePos x="0" y="0"/>
+            <wp:positionH relativeFrom="column">
+              <wp:align>center</wp:align>
+            </wp:positionH>
+            <wp:positionV relativeFrom="paragraph">
+              <wp:posOffset>635</wp:posOffset>
+            </wp:positionV>
+            <wp:extent cx="5943600" cy="2475865"/>
+            <wp:effectExtent l="0" t="0" r="0" b="0"/>
+            <wp:wrapSquare wrapText="largest"/>
+            <wp:docPr id="24" name="Image24" descr=""/>
+            <wp:cNvGraphicFramePr>
+              <a:graphicFrameLocks xmlns:a="http://schemas.openxmlformats.org/drawingml/2006/main" noChangeAspect="1"/>
+            </wp:cNvGraphicFramePr>
+            <a:graphic xmlns:a="http://schemas.openxmlformats.org/drawingml/2006/main">
+              <a:graphicData uri="http://schemas.openxmlformats.org/drawingml/2006/picture">
+                <pic:pic xmlns:pic="http://schemas.openxmlformats.org/drawingml/2006/picture">
+                  <pic:nvPicPr>
+                    <pic:cNvPr id="24" name="Image24" descr=""/>
+                    <pic:cNvPicPr>
+                      <a:picLocks noChangeAspect="1" noChangeArrowheads="1"/>
+                    </pic:cNvPicPr>
+                  </pic:nvPicPr>
+                  <pic:blipFill>
+                    <a:blip r:embed="rId25"/>
+                    <a:stretch>
+                      <a:fillRect/>
+                    </a:stretch>
+                  </pic:blipFill>
+                  <pic:spPr bwMode="auto">
+                    <a:xfrm>
+                      <a:off x="0" y="0"/>
+                      <a:ext cx="5943600" cy="2475865"/>
+                    </a:xfrm>
+                    <a:prstGeom prst="rect">
+                      <a:avLst/>
+                    </a:prstGeom>
+                  </pic:spPr>
+                </pic:pic>
+              </a:graphicData>
+            </a:graphic>
+          </wp:anchor>
+        </w:drawing>
+      </w:r>
+      <w:r>
+        <w:rPr>
+          <w:rFonts w:ascii="Liberation Serif" w:hAnsi="Liberation Serif"/>
+          <w:color w:val="000000"/>
+          <w:sz w:val="22"/>
+          <w:szCs w:val="22"/>
+          <w:u w:val="none"/>
+        </w:rPr>
+        <w:t>Figure 2.2.2.1 Top Level Sequence</w:t>
+      </w:r>
+    </w:p>
+    <w:p>
+      <w:pPr>
+        <w:pStyle w:val="Normal"/>
+        <w:jc w:val="left"/>
+        <w:rPr>
+          <w:rFonts w:ascii="Liberation Serif" w:hAnsi="Liberation Serif"/>
+          <w:color w:val="000000"/>
+          <w:sz w:val="22"/>
+          <w:szCs w:val="22"/>
+          <w:u w:val="none"/>
+        </w:rPr>
+      </w:pPr>
+      <w:r>
+        <w:rPr>
+          <w:rFonts w:ascii="Liberation Serif" w:hAnsi="Liberation Serif"/>
+          <w:color w:val="000000"/>
+          <w:sz w:val="22"/>
+          <w:szCs w:val="22"/>
+          <w:u w:val="none"/>
+        </w:rPr>
+      </w:r>
+    </w:p>
+    <w:p>
+      <w:pPr>
+        <w:pStyle w:val="Normal"/>
+        <w:jc w:val="center"/>
+        <w:rPr>
+          <w:rFonts w:ascii="Liberation Serif" w:hAnsi="Liberation Serif"/>
+          <w:color w:val="000000"/>
+          <w:sz w:val="22"/>
+          <w:szCs w:val="22"/>
+          <w:u w:val="none"/>
+        </w:rPr>
+      </w:pPr>
+      <w:r>
+        <w:drawing>
+          <wp:anchor behindDoc="0" distT="0" distB="0" distL="0" distR="0" simplePos="0" locked="0" layoutInCell="1" allowOverlap="1" relativeHeight="26">
+            <wp:simplePos x="0" y="0"/>
+            <wp:positionH relativeFrom="column">
+              <wp:align>center</wp:align>
+            </wp:positionH>
+            <wp:positionV relativeFrom="paragraph">
+              <wp:posOffset>635</wp:posOffset>
+            </wp:positionV>
+            <wp:extent cx="5943600" cy="3232785"/>
+            <wp:effectExtent l="0" t="0" r="0" b="0"/>
+            <wp:wrapSquare wrapText="largest"/>
+            <wp:docPr id="25" name="Image25" descr=""/>
+            <wp:cNvGraphicFramePr>
+              <a:graphicFrameLocks xmlns:a="http://schemas.openxmlformats.org/drawingml/2006/main" noChangeAspect="1"/>
+            </wp:cNvGraphicFramePr>
+            <a:graphic xmlns:a="http://schemas.openxmlformats.org/drawingml/2006/main">
+              <a:graphicData uri="http://schemas.openxmlformats.org/drawingml/2006/picture">
+                <pic:pic xmlns:pic="http://schemas.openxmlformats.org/drawingml/2006/picture">
+                  <pic:nvPicPr>
+                    <pic:cNvPr id="25" name="Image25" descr=""/>
+                    <pic:cNvPicPr>
+                      <a:picLocks noChangeAspect="1" noChangeArrowheads="1"/>
+                    </pic:cNvPicPr>
+                  </pic:nvPicPr>
+                  <pic:blipFill>
+                    <a:blip r:embed="rId26"/>
+                    <a:stretch>
+                      <a:fillRect/>
+                    </a:stretch>
+                  </pic:blipFill>
+                  <pic:spPr bwMode="auto">
+                    <a:xfrm>
+                      <a:off x="0" y="0"/>
+                      <a:ext cx="5943600" cy="3232785"/>
+                    </a:xfrm>
+                    <a:prstGeom prst="rect">
+                      <a:avLst/>
+                    </a:prstGeom>
+                  </pic:spPr>
+                </pic:pic>
+              </a:graphicData>
+            </a:graphic>
+          </wp:anchor>
+        </w:drawing>
+      </w:r>
+      <w:r>
+        <w:rPr>
+          <w:rFonts w:ascii="Liberation Serif" w:hAnsi="Liberation Serif"/>
+          <w:color w:val="000000"/>
+          <w:sz w:val="22"/>
+          <w:szCs w:val="22"/>
+          <w:u w:val="none"/>
+        </w:rPr>
+        <w:t>Figure 2.2.2.2 User Enters Schedules View</w:t>
+      </w:r>
+    </w:p>
+    <w:p>
+      <w:pPr>
+        <w:pStyle w:val="Normal"/>
+        <w:jc w:val="left"/>
+        <w:rPr>
+          <w:rFonts w:ascii="Liberation Serif" w:hAnsi="Liberation Serif"/>
+          <w:color w:val="000000"/>
+          <w:sz w:val="22"/>
+          <w:szCs w:val="22"/>
+          <w:u w:val="none"/>
+        </w:rPr>
+      </w:pPr>
+      <w:r>
+        <w:rPr>
+          <w:rFonts w:ascii="Liberation Serif" w:hAnsi="Liberation Serif"/>
+          <w:color w:val="000000"/>
+          <w:sz w:val="22"/>
+          <w:szCs w:val="22"/>
+          <w:u w:val="none"/>
+        </w:rPr>
+      </w:r>
+    </w:p>
+    <w:p>
+      <w:pPr>
+        <w:pStyle w:val="Normal"/>
+        <w:jc w:val="center"/>
+        <w:rPr>
+          <w:rFonts w:ascii="Liberation Serif" w:hAnsi="Liberation Serif"/>
+          <w:color w:val="000000"/>
+          <w:sz w:val="22"/>
+          <w:szCs w:val="22"/>
+          <w:u w:val="none"/>
+        </w:rPr>
+      </w:pPr>
+      <w:r>
+        <w:drawing>
+          <wp:anchor behindDoc="0" distT="0" distB="0" distL="0" distR="0" simplePos="0" locked="0" layoutInCell="1" allowOverlap="1" relativeHeight="27">
+            <wp:simplePos x="0" y="0"/>
+            <wp:positionH relativeFrom="column">
+              <wp:align>center</wp:align>
+            </wp:positionH>
+            <wp:positionV relativeFrom="paragraph">
+              <wp:posOffset>635</wp:posOffset>
+            </wp:positionV>
+            <wp:extent cx="5943600" cy="2959100"/>
+            <wp:effectExtent l="0" t="0" r="0" b="0"/>
+            <wp:wrapSquare wrapText="largest"/>
+            <wp:docPr id="26" name="Image26" descr=""/>
+            <wp:cNvGraphicFramePr>
+              <a:graphicFrameLocks xmlns:a="http://schemas.openxmlformats.org/drawingml/2006/main" noChangeAspect="1"/>
+            </wp:cNvGraphicFramePr>
+            <a:graphic xmlns:a="http://schemas.openxmlformats.org/drawingml/2006/main">
+              <a:graphicData uri="http://schemas.openxmlformats.org/drawingml/2006/picture">
+                <pic:pic xmlns:pic="http://schemas.openxmlformats.org/drawingml/2006/picture">
+                  <pic:nvPicPr>
+                    <pic:cNvPr id="26" name="Image26" descr=""/>
+                    <pic:cNvPicPr>
+                      <a:picLocks noChangeAspect="1" noChangeArrowheads="1"/>
+                    </pic:cNvPicPr>
+                  </pic:nvPicPr>
+                  <pic:blipFill>
+                    <a:blip r:embed="rId27"/>
+                    <a:stretch>
+                      <a:fillRect/>
+                    </a:stretch>
+                  </pic:blipFill>
+                  <pic:spPr bwMode="auto">
+                    <a:xfrm>
+                      <a:off x="0" y="0"/>
+                      <a:ext cx="5943600" cy="2959100"/>
+                    </a:xfrm>
+                    <a:prstGeom prst="rect">
+                      <a:avLst/>
+                    </a:prstGeom>
+                  </pic:spPr>
+                </pic:pic>
+              </a:graphicData>
+            </a:graphic>
+          </wp:anchor>
+        </w:drawing>
+      </w:r>
+      <w:r>
+        <w:rPr>
+          <w:rFonts w:ascii="Liberation Serif" w:hAnsi="Liberation Serif"/>
+          <w:color w:val="000000"/>
+          <w:sz w:val="22"/>
+          <w:szCs w:val="22"/>
+          <w:u w:val="none"/>
+        </w:rPr>
+        <w:t>Figure 2.2.2.3 User Selects a Schedule</w:t>
+      </w:r>
+    </w:p>
+    <w:p>
+      <w:pPr>
+        <w:pStyle w:val="Normal"/>
+        <w:jc w:val="left"/>
+        <w:rPr>
+          <w:rFonts w:ascii="Liberation Serif" w:hAnsi="Liberation Serif"/>
+          <w:color w:val="000000"/>
+          <w:sz w:val="22"/>
+          <w:szCs w:val="22"/>
+          <w:u w:val="none"/>
+        </w:rPr>
+      </w:pPr>
+      <w:r>
+        <w:rPr>
+          <w:rFonts w:ascii="Liberation Serif" w:hAnsi="Liberation Serif"/>
+          <w:color w:val="000000"/>
+          <w:sz w:val="22"/>
+          <w:szCs w:val="22"/>
+          <w:u w:val="none"/>
+        </w:rPr>
+      </w:r>
+    </w:p>
+    <w:p>
+      <w:pPr>
+        <w:pStyle w:val="Normal"/>
+        <w:jc w:val="center"/>
+        <w:rPr>
+          <w:rFonts w:ascii="Liberation Serif" w:hAnsi="Liberation Serif"/>
+          <w:color w:val="000000"/>
+          <w:sz w:val="22"/>
+          <w:szCs w:val="22"/>
+          <w:u w:val="none"/>
+        </w:rPr>
+      </w:pPr>
+      <w:r>
+        <w:drawing>
+          <wp:anchor behindDoc="0" distT="0" distB="0" distL="0" distR="0" simplePos="0" locked="0" layoutInCell="1" allowOverlap="1" relativeHeight="28">
+            <wp:simplePos x="0" y="0"/>
+            <wp:positionH relativeFrom="column">
+              <wp:align>center</wp:align>
+            </wp:positionH>
+            <wp:positionV relativeFrom="paragraph">
+              <wp:posOffset>635</wp:posOffset>
+            </wp:positionV>
+            <wp:extent cx="5943600" cy="2967990"/>
+            <wp:effectExtent l="0" t="0" r="0" b="0"/>
+            <wp:wrapSquare wrapText="largest"/>
+            <wp:docPr id="27" name="Image27" descr=""/>
+            <wp:cNvGraphicFramePr>
+              <a:graphicFrameLocks xmlns:a="http://schemas.openxmlformats.org/drawingml/2006/main" noChangeAspect="1"/>
+            </wp:cNvGraphicFramePr>
+            <a:graphic xmlns:a="http://schemas.openxmlformats.org/drawingml/2006/main">
+              <a:graphicData uri="http://schemas.openxmlformats.org/drawingml/2006/picture">
+                <pic:pic xmlns:pic="http://schemas.openxmlformats.org/drawingml/2006/picture">
+                  <pic:nvPicPr>
+                    <pic:cNvPr id="27" name="Image27" descr=""/>
+                    <pic:cNvPicPr>
+                      <a:picLocks noChangeAspect="1" noChangeArrowheads="1"/>
+                    </pic:cNvPicPr>
+                  </pic:nvPicPr>
+                  <pic:blipFill>
+                    <a:blip r:embed="rId28"/>
+                    <a:stretch>
+                      <a:fillRect/>
+                    </a:stretch>
+                  </pic:blipFill>
+                  <pic:spPr bwMode="auto">
+                    <a:xfrm>
+                      <a:off x="0" y="0"/>
+                      <a:ext cx="5943600" cy="2967990"/>
+                    </a:xfrm>
+                    <a:prstGeom prst="rect">
+                      <a:avLst/>
+                    </a:prstGeom>
+                  </pic:spPr>
+                </pic:pic>
+              </a:graphicData>
+            </a:graphic>
+          </wp:anchor>
+        </w:drawing>
+      </w:r>
+      <w:r>
+        <w:rPr>
+          <w:rFonts w:ascii="Liberation Serif" w:hAnsi="Liberation Serif"/>
+          <w:color w:val="000000"/>
+          <w:sz w:val="22"/>
+          <w:szCs w:val="22"/>
+          <w:u w:val="none"/>
+        </w:rPr>
+        <w:t>Figure 2.2.2.4 User Edits a Course</w:t>
       </w:r>
     </w:p>
     <w:sectPr>

</xml_diff>

<commit_message>
updated URN doc scenario for latest UCM updates
</commit_message>
<xml_diff>
--- a/docs/deliverable3/Getana_Deliverable_3_URN.docx
+++ b/docs/deliverable3/Getana_Deliverable_3_URN.docx
@@ -708,7 +708,7 @@
       <w:r>
         <w:rPr/>
         <w:drawing>
-          <wp:inline distT="0" distB="0" distL="0" distR="2540">
+          <wp:inline distT="0" distB="0" distL="0" distR="0">
             <wp:extent cx="5941695" cy="4310380"/>
             <wp:effectExtent l="0" t="0" r="0" b="0"/>
             <wp:docPr id="2" name="Image11" descr=""/>
@@ -765,7 +765,7 @@
       <w:r>
         <w:rPr/>
         <w:drawing>
-          <wp:inline distT="0" distB="2540" distL="0" distR="0">
+          <wp:inline distT="0" distB="0" distL="0" distR="0">
             <wp:extent cx="5946775" cy="3794760"/>
             <wp:effectExtent l="0" t="0" r="0" b="0"/>
             <wp:docPr id="3" name="Image12" descr=""/>
@@ -1059,7 +1059,7 @@
       <w:r>
         <w:rPr/>
         <w:drawing>
-          <wp:inline distT="0" distB="6350" distL="0" distR="1270">
+          <wp:inline distT="0" distB="0" distL="0" distR="0">
             <wp:extent cx="5942330" cy="5632450"/>
             <wp:effectExtent l="0" t="0" r="0" b="0"/>
             <wp:docPr id="4" name="Image13" descr=""/>
@@ -1173,7 +1173,7 @@
       <w:r>
         <w:rPr/>
         <w:drawing>
-          <wp:inline distT="0" distB="4445" distL="0" distR="0">
+          <wp:inline distT="0" distB="0" distL="0" distR="0">
             <wp:extent cx="5943600" cy="3792855"/>
             <wp:effectExtent l="0" t="0" r="0" b="0"/>
             <wp:docPr id="6" name="Image15" descr=""/>
@@ -1467,7 +1467,7 @@
       <w:r>
         <w:rPr/>
         <w:drawing>
-          <wp:inline distT="0" distB="5080" distL="0" distR="0">
+          <wp:inline distT="0" distB="0" distL="0" distR="0">
             <wp:extent cx="5943600" cy="5633720"/>
             <wp:effectExtent l="0" t="0" r="0" b="0"/>
             <wp:docPr id="7" name="Image16" descr=""/>
@@ -1581,7 +1581,7 @@
       <w:r>
         <w:rPr/>
         <w:drawing>
-          <wp:inline distT="0" distB="4445" distL="0" distR="0">
+          <wp:inline distT="0" distB="0" distL="0" distR="0">
             <wp:extent cx="5943600" cy="3792855"/>
             <wp:effectExtent l="0" t="0" r="0" b="0"/>
             <wp:docPr id="9" name="Image18" descr=""/>
@@ -1875,7 +1875,7 @@
       <w:r>
         <w:rPr/>
         <w:drawing>
-          <wp:inline distT="0" distB="5080" distL="0" distR="0">
+          <wp:inline distT="0" distB="0" distL="0" distR="0">
             <wp:extent cx="5943600" cy="5633720"/>
             <wp:effectExtent l="0" t="0" r="0" b="0"/>
             <wp:docPr id="10" name="Image19" descr=""/>
@@ -2010,7 +2010,7 @@
       <w:r>
         <w:rPr/>
         <w:drawing>
-          <wp:inline distT="0" distB="4445" distL="0" distR="0">
+          <wp:inline distT="0" distB="0" distL="0" distR="0">
             <wp:extent cx="5943600" cy="3792855"/>
             <wp:effectExtent l="0" t="0" r="0" b="0"/>
             <wp:docPr id="12" name="Image21" descr=""/>
@@ -2185,25 +2185,7 @@
           <w:sz w:val="22"/>
           <w:szCs w:val="22"/>
         </w:rPr>
-        <w:t xml:space="preserve">First, we examine the case of an individual student. The two high-level goals established earlier for a student are to find their class locations more easily and to maintain the privacy of their data. However, these goals are not weighted evenly. In fact, the ability to find class locations easily is shown to </w:t>
-      </w:r>
-      <w:r>
-        <w:rPr>
-          <w:rFonts w:ascii="Liberation Serif" w:hAnsi="Liberation Serif"/>
-          <w:color w:val="000000"/>
-          <w:sz w:val="22"/>
-          <w:szCs w:val="22"/>
-        </w:rPr>
-        <w:t>be</w:t>
-      </w:r>
-      <w:r>
-        <w:rPr>
-          <w:rFonts w:ascii="Liberation Serif" w:hAnsi="Liberation Serif"/>
-          <w:color w:val="000000"/>
-          <w:sz w:val="22"/>
-          <w:szCs w:val="22"/>
-        </w:rPr>
-        <w:t xml:space="preserve"> far more important than information privacy. As such, we can expect the strategies that satisfy this goal to produce much higher satisfaction ratings for the student actor. This proves to be the case, and the highest overall satisfaction for the student actor is achieved from strategy 4. Here the student utilizes the RaiderNAV app to improve their navigation skills around campus, and the app itself is well-designed as a result of Team Getana’s heightened efforts towards its development. Conversely, the student’s satisfaction rating is lowest in strategy 1 when he/she does not utilize the RaiderNAV app and Team Getana focuses on other coursework.</w:t>
+        <w:t>First, we examine the case of an individual student. The two high-level goals established earlier for a student are to find their class locations more easily and to maintain the privacy of their data. However, these goals are not weighted evenly. In fact, the ability to find class locations easily is shown to be far more important than information privacy. As such, we can expect the strategies that satisfy this goal to produce much higher satisfaction ratings for the student actor. This proves to be the case, and the highest overall satisfaction for the student actor is achieved from strategy 4. Here the student utilizes the RaiderNAV app to improve their navigation skills around campus, and the app itself is well-designed as a result of Team Getana’s heightened efforts towards its development. Conversely, the student’s satisfaction rating is lowest in strategy 1 when he/she does not utilize the RaiderNAV app and Team Getana focuses on other coursework.</w:t>
       </w:r>
     </w:p>
     <w:p>
@@ -2525,7 +2507,7 @@
           <w:szCs w:val="22"/>
         </w:rPr>
         <w:drawing>
-          <wp:anchor behindDoc="0" distT="0" distB="0" distL="0" distR="0" simplePos="0" locked="0" layoutInCell="1" allowOverlap="1" relativeHeight="15">
+          <wp:anchor behindDoc="0" distT="0" distB="0" distL="0" distR="0" simplePos="0" locked="0" layoutInCell="1" allowOverlap="1" relativeHeight="9">
             <wp:simplePos x="0" y="0"/>
             <wp:positionH relativeFrom="column">
               <wp:align>center</wp:align>
@@ -4664,7 +4646,7 @@
       </w:pPr>
       <w:r>
         <w:drawing>
-          <wp:anchor behindDoc="0" distT="0" distB="0" distL="0" distR="0" simplePos="0" locked="0" layoutInCell="1" allowOverlap="1" relativeHeight="9">
+          <wp:anchor behindDoc="0" distT="0" distB="0" distL="0" distR="0" simplePos="0" locked="0" layoutInCell="1" allowOverlap="1" relativeHeight="23">
             <wp:simplePos x="0" y="0"/>
             <wp:positionH relativeFrom="column">
               <wp:align>center</wp:align>
@@ -4672,10 +4654,10 @@
             <wp:positionV relativeFrom="paragraph">
               <wp:posOffset>635</wp:posOffset>
             </wp:positionV>
-            <wp:extent cx="5943600" cy="2475865"/>
+            <wp:extent cx="5943600" cy="2792095"/>
             <wp:effectExtent l="0" t="0" r="0" b="0"/>
             <wp:wrapSquare wrapText="largest"/>
-            <wp:docPr id="22" name="Image22" descr=""/>
+            <wp:docPr id="22" name="Image9" descr=""/>
             <wp:cNvGraphicFramePr>
               <a:graphicFrameLocks xmlns:a="http://schemas.openxmlformats.org/drawingml/2006/main" noChangeAspect="1"/>
             </wp:cNvGraphicFramePr>
@@ -4683,7 +4665,7 @@
               <a:graphicData uri="http://schemas.openxmlformats.org/drawingml/2006/picture">
                 <pic:pic xmlns:pic="http://schemas.openxmlformats.org/drawingml/2006/picture">
                   <pic:nvPicPr>
-                    <pic:cNvPr id="22" name="Image22" descr=""/>
+                    <pic:cNvPr id="22" name="Image9" descr=""/>
                     <pic:cNvPicPr>
                       <a:picLocks noChangeAspect="1" noChangeArrowheads="1"/>
                     </pic:cNvPicPr>
@@ -4697,7 +4679,7 @@
                   <pic:spPr bwMode="auto">
                     <a:xfrm>
                       <a:off x="0" y="0"/>
-                      <a:ext cx="5943600" cy="2475865"/>
+                      <a:ext cx="5943600" cy="2792095"/>
                     </a:xfrm>
                     <a:prstGeom prst="rect">
                       <a:avLst/>
@@ -4716,16 +4698,7 @@
           <w:sz w:val="22"/>
           <w:szCs w:val="22"/>
         </w:rPr>
-        <w:t>F</w:t>
-      </w:r>
-      <w:r>
-        <w:rPr>
-          <w:rFonts w:ascii="Liberation Serif" w:hAnsi="Liberation Serif"/>
-          <w:color w:val="000000"/>
-          <w:sz w:val="22"/>
-          <w:szCs w:val="22"/>
-        </w:rPr>
-        <w:t>igure 2.2.1.1 Top Level Sequence</w:t>
+        <w:t>Figure 2.2.1.1 Top Level Sequence</w:t>
       </w:r>
     </w:p>
     <w:p>
@@ -4761,7 +4734,7 @@
       </w:pPr>
       <w:r>
         <w:drawing>
-          <wp:anchor behindDoc="0" distT="0" distB="0" distL="0" distR="0" simplePos="0" locked="0" layoutInCell="1" allowOverlap="1" relativeHeight="10">
+          <wp:anchor behindDoc="0" distT="0" distB="0" distL="0" distR="0" simplePos="0" locked="0" layoutInCell="1" allowOverlap="1" relativeHeight="24">
             <wp:simplePos x="0" y="0"/>
             <wp:positionH relativeFrom="column">
               <wp:align>center</wp:align>
@@ -4772,7 +4745,7 @@
             <wp:extent cx="5943600" cy="3154680"/>
             <wp:effectExtent l="0" t="0" r="0" b="0"/>
             <wp:wrapSquare wrapText="largest"/>
-            <wp:docPr id="23" name="Image23" descr=""/>
+            <wp:docPr id="23" name="Image22" descr=""/>
             <wp:cNvGraphicFramePr>
               <a:graphicFrameLocks xmlns:a="http://schemas.openxmlformats.org/drawingml/2006/main" noChangeAspect="1"/>
             </wp:cNvGraphicFramePr>
@@ -4780,7 +4753,7 @@
               <a:graphicData uri="http://schemas.openxmlformats.org/drawingml/2006/picture">
                 <pic:pic xmlns:pic="http://schemas.openxmlformats.org/drawingml/2006/picture">
                   <pic:nvPicPr>
-                    <pic:cNvPr id="23" name="Image23" descr=""/>
+                    <pic:cNvPr id="23" name="Image22" descr=""/>
                     <pic:cNvPicPr>
                       <a:picLocks noChangeAspect="1" noChangeArrowheads="1"/>
                     </pic:cNvPicPr>
@@ -4813,16 +4786,7 @@
           <w:sz w:val="22"/>
           <w:szCs w:val="22"/>
         </w:rPr>
-        <w:t>F</w:t>
-      </w:r>
-      <w:r>
-        <w:rPr>
-          <w:rFonts w:ascii="Liberation Serif" w:hAnsi="Liberation Serif"/>
-          <w:color w:val="000000"/>
-          <w:sz w:val="22"/>
-          <w:szCs w:val="22"/>
-        </w:rPr>
-        <w:t>igure 2.2.1.2 Performing Unscheduled Navigation</w:t>
+        <w:t>Figure 2.2.1.2 Performing Unscheduled Navigation</w:t>
       </w:r>
     </w:p>
     <w:p>
@@ -4959,7 +4923,7 @@
       </w:pPr>
       <w:r>
         <w:drawing>
-          <wp:anchor behindDoc="0" distT="0" distB="0" distL="0" distR="0" simplePos="0" locked="0" layoutInCell="1" allowOverlap="1" relativeHeight="11">
+          <wp:anchor behindDoc="0" distT="0" distB="0" distL="0" distR="0" simplePos="0" locked="0" layoutInCell="1" allowOverlap="1" relativeHeight="25">
             <wp:simplePos x="0" y="0"/>
             <wp:positionH relativeFrom="column">
               <wp:align>center</wp:align>
@@ -4967,10 +4931,10 @@
             <wp:positionV relativeFrom="paragraph">
               <wp:posOffset>635</wp:posOffset>
             </wp:positionV>
-            <wp:extent cx="5943600" cy="2475865"/>
+            <wp:extent cx="5943600" cy="2792095"/>
             <wp:effectExtent l="0" t="0" r="0" b="0"/>
             <wp:wrapSquare wrapText="largest"/>
-            <wp:docPr id="24" name="Image24" descr=""/>
+            <wp:docPr id="24" name="Image23" descr=""/>
             <wp:cNvGraphicFramePr>
               <a:graphicFrameLocks xmlns:a="http://schemas.openxmlformats.org/drawingml/2006/main" noChangeAspect="1"/>
             </wp:cNvGraphicFramePr>
@@ -4978,7 +4942,7 @@
               <a:graphicData uri="http://schemas.openxmlformats.org/drawingml/2006/picture">
                 <pic:pic xmlns:pic="http://schemas.openxmlformats.org/drawingml/2006/picture">
                   <pic:nvPicPr>
-                    <pic:cNvPr id="24" name="Image24" descr=""/>
+                    <pic:cNvPr id="24" name="Image23" descr=""/>
                     <pic:cNvPicPr>
                       <a:picLocks noChangeAspect="1" noChangeArrowheads="1"/>
                     </pic:cNvPicPr>
@@ -4992,7 +4956,7 @@
                   <pic:spPr bwMode="auto">
                     <a:xfrm>
                       <a:off x="0" y="0"/>
-                      <a:ext cx="5943600" cy="2475865"/>
+                      <a:ext cx="5943600" cy="2792095"/>
                     </a:xfrm>
                     <a:prstGeom prst="rect">
                       <a:avLst/>
@@ -5011,16 +4975,7 @@
           <w:sz w:val="22"/>
           <w:szCs w:val="22"/>
         </w:rPr>
-        <w:t>F</w:t>
-      </w:r>
-      <w:r>
-        <w:rPr>
-          <w:rFonts w:ascii="Liberation Serif" w:hAnsi="Liberation Serif"/>
-          <w:color w:val="000000"/>
-          <w:sz w:val="22"/>
-          <w:szCs w:val="22"/>
-        </w:rPr>
-        <w:t>igure 2.2.2.1 Top Level Sequence</w:t>
+        <w:t>Figure 2.2.2.1 Top Level Sequence</w:t>
       </w:r>
     </w:p>
     <w:p>
@@ -5056,7 +5011,7 @@
       </w:pPr>
       <w:r>
         <w:drawing>
-          <wp:anchor behindDoc="0" distT="0" distB="0" distL="0" distR="0" simplePos="0" locked="0" layoutInCell="1" allowOverlap="1" relativeHeight="12">
+          <wp:anchor behindDoc="0" distT="0" distB="0" distL="0" distR="0" simplePos="0" locked="0" layoutInCell="1" allowOverlap="1" relativeHeight="26">
             <wp:simplePos x="0" y="0"/>
             <wp:positionH relativeFrom="column">
               <wp:align>center</wp:align>
@@ -5067,7 +5022,7 @@
             <wp:extent cx="5943600" cy="3232785"/>
             <wp:effectExtent l="0" t="0" r="0" b="0"/>
             <wp:wrapSquare wrapText="largest"/>
-            <wp:docPr id="25" name="Image25" descr=""/>
+            <wp:docPr id="25" name="Image24" descr=""/>
             <wp:cNvGraphicFramePr>
               <a:graphicFrameLocks xmlns:a="http://schemas.openxmlformats.org/drawingml/2006/main" noChangeAspect="1"/>
             </wp:cNvGraphicFramePr>
@@ -5075,7 +5030,7 @@
               <a:graphicData uri="http://schemas.openxmlformats.org/drawingml/2006/picture">
                 <pic:pic xmlns:pic="http://schemas.openxmlformats.org/drawingml/2006/picture">
                   <pic:nvPicPr>
-                    <pic:cNvPr id="25" name="Image25" descr=""/>
+                    <pic:cNvPr id="25" name="Image24" descr=""/>
                     <pic:cNvPicPr>
                       <a:picLocks noChangeAspect="1" noChangeArrowheads="1"/>
                     </pic:cNvPicPr>
@@ -5108,16 +5063,7 @@
           <w:sz w:val="22"/>
           <w:szCs w:val="22"/>
         </w:rPr>
-        <w:t>F</w:t>
-      </w:r>
-      <w:r>
-        <w:rPr>
-          <w:rFonts w:ascii="Liberation Serif" w:hAnsi="Liberation Serif"/>
-          <w:color w:val="000000"/>
-          <w:sz w:val="22"/>
-          <w:szCs w:val="22"/>
-        </w:rPr>
-        <w:t>igure 2.2.2.2 User Enters Schedules View</w:t>
+        <w:t>Figure 2.2.2.2 User Enters Schedules View</w:t>
       </w:r>
     </w:p>
     <w:p>
@@ -5153,7 +5099,7 @@
       </w:pPr>
       <w:r>
         <w:drawing>
-          <wp:anchor behindDoc="0" distT="0" distB="0" distL="0" distR="0" simplePos="0" locked="0" layoutInCell="1" allowOverlap="1" relativeHeight="13">
+          <wp:anchor behindDoc="0" distT="0" distB="0" distL="0" distR="0" simplePos="0" locked="0" layoutInCell="1" allowOverlap="1" relativeHeight="27">
             <wp:simplePos x="0" y="0"/>
             <wp:positionH relativeFrom="column">
               <wp:align>center</wp:align>
@@ -5164,7 +5110,7 @@
             <wp:extent cx="5943600" cy="2959100"/>
             <wp:effectExtent l="0" t="0" r="0" b="0"/>
             <wp:wrapSquare wrapText="largest"/>
-            <wp:docPr id="26" name="Image26" descr=""/>
+            <wp:docPr id="26" name="Image25" descr=""/>
             <wp:cNvGraphicFramePr>
               <a:graphicFrameLocks xmlns:a="http://schemas.openxmlformats.org/drawingml/2006/main" noChangeAspect="1"/>
             </wp:cNvGraphicFramePr>
@@ -5172,7 +5118,7 @@
               <a:graphicData uri="http://schemas.openxmlformats.org/drawingml/2006/picture">
                 <pic:pic xmlns:pic="http://schemas.openxmlformats.org/drawingml/2006/picture">
                   <pic:nvPicPr>
-                    <pic:cNvPr id="26" name="Image26" descr=""/>
+                    <pic:cNvPr id="26" name="Image25" descr=""/>
                     <pic:cNvPicPr>
                       <a:picLocks noChangeAspect="1" noChangeArrowheads="1"/>
                     </pic:cNvPicPr>
@@ -5205,16 +5151,7 @@
           <w:sz w:val="22"/>
           <w:szCs w:val="22"/>
         </w:rPr>
-        <w:t>F</w:t>
-      </w:r>
-      <w:r>
-        <w:rPr>
-          <w:rFonts w:ascii="Liberation Serif" w:hAnsi="Liberation Serif"/>
-          <w:color w:val="000000"/>
-          <w:sz w:val="22"/>
-          <w:szCs w:val="22"/>
-        </w:rPr>
-        <w:t>igure 2.2.2.3 User Selects a Schedule</w:t>
+        <w:t>Figure 2.2.2.3 User Selects a Schedule</w:t>
       </w:r>
     </w:p>
     <w:p>
@@ -5245,7 +5182,7 @@
       </w:pPr>
       <w:r>
         <w:drawing>
-          <wp:anchor behindDoc="0" distT="0" distB="0" distL="0" distR="0" simplePos="0" locked="0" layoutInCell="1" allowOverlap="1" relativeHeight="14">
+          <wp:anchor behindDoc="0" distT="0" distB="0" distL="0" distR="0" simplePos="0" locked="0" layoutInCell="1" allowOverlap="1" relativeHeight="28">
             <wp:simplePos x="0" y="0"/>
             <wp:positionH relativeFrom="column">
               <wp:align>center</wp:align>
@@ -5253,10 +5190,10 @@
             <wp:positionV relativeFrom="paragraph">
               <wp:posOffset>635</wp:posOffset>
             </wp:positionV>
-            <wp:extent cx="5943600" cy="2967990"/>
+            <wp:extent cx="5943600" cy="2954655"/>
             <wp:effectExtent l="0" t="0" r="0" b="0"/>
             <wp:wrapSquare wrapText="largest"/>
-            <wp:docPr id="27" name="Image27" descr=""/>
+            <wp:docPr id="27" name="Image26" descr=""/>
             <wp:cNvGraphicFramePr>
               <a:graphicFrameLocks xmlns:a="http://schemas.openxmlformats.org/drawingml/2006/main" noChangeAspect="1"/>
             </wp:cNvGraphicFramePr>
@@ -5264,7 +5201,7 @@
               <a:graphicData uri="http://schemas.openxmlformats.org/drawingml/2006/picture">
                 <pic:pic xmlns:pic="http://schemas.openxmlformats.org/drawingml/2006/picture">
                   <pic:nvPicPr>
-                    <pic:cNvPr id="27" name="Image27" descr=""/>
+                    <pic:cNvPr id="27" name="Image26" descr=""/>
                     <pic:cNvPicPr>
                       <a:picLocks noChangeAspect="1" noChangeArrowheads="1"/>
                     </pic:cNvPicPr>
@@ -5278,7 +5215,7 @@
                   <pic:spPr bwMode="auto">
                     <a:xfrm>
                       <a:off x="0" y="0"/>
-                      <a:ext cx="5943600" cy="2967990"/>
+                      <a:ext cx="5943600" cy="2954655"/>
                     </a:xfrm>
                     <a:prstGeom prst="rect">
                       <a:avLst/>
@@ -5297,16 +5234,7 @@
           <w:sz w:val="22"/>
           <w:szCs w:val="22"/>
         </w:rPr>
-        <w:t>F</w:t>
-      </w:r>
-      <w:r>
-        <w:rPr>
-          <w:rFonts w:ascii="Liberation Serif" w:hAnsi="Liberation Serif"/>
-          <w:color w:val="000000"/>
-          <w:sz w:val="22"/>
-          <w:szCs w:val="22"/>
-        </w:rPr>
-        <w:t>igure 2.2.2.4 User Edits a Course</w:t>
+        <w:t>Figure 2.2.2.4 User Edits a Course</w:t>
       </w:r>
     </w:p>
     <w:sectPr>
@@ -5767,7 +5695,6 @@
     <w:rPrDefault>
       <w:rPr>
         <w:rFonts w:ascii="Calibri" w:hAnsi="Calibri" w:eastAsia="Calibri" w:cs="" w:asciiTheme="minorHAnsi" w:cstheme="minorBidi" w:eastAsiaTheme="minorHAnsi" w:hAnsiTheme="minorHAnsi"/>
-        <w:sz w:val="24"/>
         <w:szCs w:val="24"/>
         <w:lang w:val="en-US" w:eastAsia="en-US" w:bidi="ar-SA"/>
       </w:rPr>
@@ -6162,7 +6089,7 @@
     </w:pPr>
     <w:rPr>
       <w:rFonts w:ascii="Calibri" w:hAnsi="Calibri" w:eastAsia="Calibri" w:cs="" w:asciiTheme="minorHAnsi" w:cstheme="minorBidi" w:eastAsiaTheme="minorHAnsi" w:hAnsiTheme="minorHAnsi"/>
-      <w:color w:val="auto"/>
+      <w:color w:val="00000A"/>
       <w:kern w:val="0"/>
       <w:sz w:val="24"/>
       <w:szCs w:val="24"/>

</xml_diff>

<commit_message>
updated story 8 jucm for polish
</commit_message>
<xml_diff>
--- a/docs/deliverable3/Getana_Deliverable_3_URN.docx
+++ b/docs/deliverable3/Getana_Deliverable_3_URN.docx
@@ -2618,36 +2618,33 @@
         </w:rPr>
       </w:pPr>
       <w:r>
+        <w:rPr>
+          <w:rFonts w:ascii="Liberation Serif" w:hAnsi="Liberation Serif"/>
+          <w:color w:val="000000"/>
+          <w:sz w:val="22"/>
+          <w:szCs w:val="22"/>
+        </w:rPr>
+      </w:r>
+    </w:p>
+    <w:p>
+      <w:pPr>
+        <w:pStyle w:val="Normal"/>
         <w:rPr/>
-      </w:r>
-    </w:p>
-    <w:p>
-      <w:pPr>
-        <w:pStyle w:val="Normal"/>
-        <w:rPr/>
-      </w:pPr>
-      <w:r>
-        <w:rPr>
-          <w:rFonts w:ascii="Liberation Serif" w:hAnsi="Liberation Serif"/>
-          <w:color w:val="000000"/>
-          <w:sz w:val="22"/>
-          <w:szCs w:val="22"/>
-        </w:rPr>
-        <w:t>T</w:t>
-      </w:r>
-      <w:r>
-        <w:rPr>
-          <w:rFonts w:ascii="Liberation Serif" w:hAnsi="Liberation Serif"/>
-          <w:color w:val="000000"/>
-          <w:sz w:val="22"/>
-          <w:szCs w:val="22"/>
-        </w:rPr>
-        <w:t>ext here explains what happens in an unscheduled navigation.</w:t>
-      </w:r>
-    </w:p>
-    <w:p>
-      <w:pPr>
-        <w:pStyle w:val="Normal"/>
+      </w:pPr>
+      <w:r>
+        <w:rPr>
+          <w:rFonts w:ascii="Liberation Serif" w:hAnsi="Liberation Serif"/>
+          <w:color w:val="000000"/>
+          <w:sz w:val="22"/>
+          <w:szCs w:val="22"/>
+        </w:rPr>
+        <w:t>Text here explains what happens in an unscheduled navigation.</w:t>
+      </w:r>
+    </w:p>
+    <w:p>
+      <w:pPr>
+        <w:pStyle w:val="Normal"/>
+        <w:spacing w:before="4968" w:after="0"/>
         <w:rPr/>
       </w:pPr>
       <w:r>
@@ -2747,122 +2744,96 @@
           <w:sz w:val="22"/>
           <w:szCs w:val="22"/>
         </w:rPr>
-        <w:t xml:space="preserve">2.1.1.1 Show </w:t>
-      </w:r>
-      <w:r>
-        <w:rPr>
-          <w:rFonts w:ascii="Liberation Serif" w:hAnsi="Liberation Serif"/>
-          <w:color w:val="000000"/>
-          <w:sz w:val="22"/>
-          <w:szCs w:val="22"/>
-        </w:rPr>
-        <w:t>S</w:t>
-      </w:r>
-      <w:r>
-        <w:rPr>
-          <w:rFonts w:ascii="Liberation Serif" w:hAnsi="Liberation Serif"/>
-          <w:color w:val="000000"/>
-          <w:sz w:val="22"/>
-          <w:szCs w:val="22"/>
-        </w:rPr>
-        <w:t xml:space="preserve">hortest </w:t>
-      </w:r>
-      <w:r>
-        <w:rPr>
-          <w:rFonts w:ascii="Liberation Serif" w:hAnsi="Liberation Serif"/>
-          <w:color w:val="000000"/>
-          <w:sz w:val="22"/>
-          <w:szCs w:val="22"/>
-        </w:rPr>
-        <w:t>R</w:t>
-      </w:r>
-      <w:r>
-        <w:rPr>
-          <w:rFonts w:ascii="Liberation Serif" w:hAnsi="Liberation Serif"/>
-          <w:color w:val="000000"/>
-          <w:sz w:val="22"/>
-          <w:szCs w:val="22"/>
-        </w:rPr>
-        <w:t xml:space="preserve">oute between </w:t>
-      </w:r>
-      <w:r>
-        <w:rPr>
-          <w:rFonts w:ascii="Liberation Serif" w:hAnsi="Liberation Serif"/>
-          <w:color w:val="000000"/>
-          <w:sz w:val="22"/>
-          <w:szCs w:val="22"/>
-        </w:rPr>
-        <w:t>Tw</w:t>
-      </w:r>
-      <w:r>
-        <w:rPr>
-          <w:rFonts w:ascii="Liberation Serif" w:hAnsi="Liberation Serif"/>
-          <w:color w:val="000000"/>
-          <w:sz w:val="22"/>
-          <w:szCs w:val="22"/>
-        </w:rPr>
-        <w:t xml:space="preserve">o </w:t>
-      </w:r>
-      <w:r>
-        <w:rPr>
-          <w:rFonts w:ascii="Liberation Serif" w:hAnsi="Liberation Serif"/>
-          <w:color w:val="000000"/>
-          <w:sz w:val="22"/>
-          <w:szCs w:val="22"/>
-        </w:rPr>
-        <w:t>L</w:t>
-      </w:r>
-      <w:r>
-        <w:rPr>
-          <w:rFonts w:ascii="Liberation Serif" w:hAnsi="Liberation Serif"/>
-          <w:color w:val="000000"/>
-          <w:sz w:val="22"/>
-          <w:szCs w:val="22"/>
-        </w:rPr>
-        <w:t>ocations</w:t>
-      </w:r>
-    </w:p>
-    <w:p>
-      <w:pPr>
-        <w:pStyle w:val="Normal"/>
-        <w:rPr>
-          <w:rFonts w:ascii="Liberation Serif" w:hAnsi="Liberation Serif"/>
-          <w:color w:val="000000"/>
-          <w:sz w:val="22"/>
-          <w:szCs w:val="22"/>
-        </w:rPr>
-      </w:pPr>
-      <w:r>
+        <w:t>2.1.1.1 Show Shortest Route between Two Locations</w:t>
+      </w:r>
+    </w:p>
+    <w:p>
+      <w:pPr>
+        <w:pStyle w:val="Normal"/>
+        <w:rPr>
+          <w:rFonts w:ascii="Liberation Serif" w:hAnsi="Liberation Serif"/>
+          <w:color w:val="000000"/>
+          <w:sz w:val="22"/>
+          <w:szCs w:val="22"/>
+        </w:rPr>
+      </w:pPr>
+      <w:r>
+        <w:rPr>
+          <w:rFonts w:ascii="Liberation Serif" w:hAnsi="Liberation Serif"/>
+          <w:color w:val="000000"/>
+          <w:sz w:val="22"/>
+          <w:szCs w:val="22"/>
+        </w:rPr>
+      </w:r>
+    </w:p>
+    <w:p>
+      <w:pPr>
+        <w:pStyle w:val="Normal"/>
         <w:rPr/>
-      </w:r>
-    </w:p>
-    <w:p>
-      <w:pPr>
-        <w:pStyle w:val="Normal"/>
-        <w:rPr/>
-      </w:pPr>
-      <w:r>
-        <w:rPr>
-          <w:rFonts w:ascii="Liberation Serif" w:hAnsi="Liberation Serif"/>
-          <w:color w:val="000000"/>
-          <w:sz w:val="22"/>
-          <w:szCs w:val="22"/>
-        </w:rPr>
-        <w:t>When user long click two points on the map, the app will show the shortest route between two locations.</w:t>
-      </w:r>
-    </w:p>
-    <w:p>
-      <w:pPr>
-        <w:pStyle w:val="Normal"/>
-        <w:rPr>
-          <w:rFonts w:ascii="Liberation Serif" w:hAnsi="Liberation Serif"/>
-          <w:color w:val="000000"/>
-          <w:sz w:val="22"/>
-          <w:szCs w:val="22"/>
-        </w:rPr>
-      </w:pPr>
-      <w:r>
-        <w:rPr/>
+      </w:pPr>
+      <w:r>
+        <w:rPr>
+          <w:rFonts w:ascii="Liberation Serif" w:hAnsi="Liberation Serif"/>
+          <w:color w:val="000000"/>
+          <w:sz w:val="22"/>
+          <w:szCs w:val="22"/>
+        </w:rPr>
+        <w:t>When user long-</w:t>
+      </w:r>
+      <w:r>
+        <w:rPr>
+          <w:rFonts w:ascii="Liberation Serif" w:hAnsi="Liberation Serif"/>
+          <w:color w:val="000000"/>
+          <w:sz w:val="22"/>
+          <w:szCs w:val="22"/>
+        </w:rPr>
+        <w:t>presses</w:t>
+      </w:r>
+      <w:r>
+        <w:rPr>
+          <w:rFonts w:ascii="Liberation Serif" w:hAnsi="Liberation Serif"/>
+          <w:color w:val="000000"/>
+          <w:sz w:val="22"/>
+          <w:szCs w:val="22"/>
+        </w:rPr>
+        <w:t xml:space="preserve"> two points on the map, the app will show the shortest route between </w:t>
+      </w:r>
+      <w:r>
+        <w:rPr>
+          <w:rFonts w:ascii="Liberation Serif" w:hAnsi="Liberation Serif"/>
+          <w:color w:val="000000"/>
+          <w:sz w:val="22"/>
+          <w:szCs w:val="22"/>
+        </w:rPr>
+        <w:t>the</w:t>
+      </w:r>
+      <w:r>
+        <w:rPr>
+          <w:rFonts w:ascii="Liberation Serif" w:hAnsi="Liberation Serif"/>
+          <w:color w:val="000000"/>
+          <w:sz w:val="22"/>
+          <w:szCs w:val="22"/>
+        </w:rPr>
+        <w:t xml:space="preserve"> two locations.</w:t>
+      </w:r>
+    </w:p>
+    <w:p>
+      <w:pPr>
+        <w:pStyle w:val="Normal"/>
+        <w:rPr>
+          <w:rFonts w:ascii="Liberation Serif" w:hAnsi="Liberation Serif"/>
+          <w:color w:val="000000"/>
+          <w:sz w:val="22"/>
+          <w:szCs w:val="22"/>
+        </w:rPr>
+      </w:pPr>
+      <w:r>
+        <w:rPr>
+          <w:rFonts w:ascii="Liberation Serif" w:hAnsi="Liberation Serif"/>
+          <w:color w:val="000000"/>
+          <w:sz w:val="22"/>
+          <w:szCs w:val="22"/>
+        </w:rPr>
       </w:r>
     </w:p>
     <w:p>
@@ -2876,10 +2847,18 @@
       <w:r>
         <w:rPr/>
         <w:drawing>
-          <wp:inline distT="0" distB="0" distL="0" distR="0">
-            <wp:extent cx="5943600" cy="2346960"/>
+          <wp:anchor behindDoc="0" distT="0" distB="0" distL="0" distR="0" simplePos="0" locked="0" layoutInCell="1" allowOverlap="1" relativeHeight="29">
+            <wp:simplePos x="0" y="0"/>
+            <wp:positionH relativeFrom="column">
+              <wp:align>center</wp:align>
+            </wp:positionH>
+            <wp:positionV relativeFrom="paragraph">
+              <wp:posOffset>635</wp:posOffset>
+            </wp:positionV>
+            <wp:extent cx="5943600" cy="2230755"/>
             <wp:effectExtent l="0" t="0" r="0" b="0"/>
-            <wp:docPr id="15" name="Picture 28" descr=""/>
+            <wp:wrapSquare wrapText="largest"/>
+            <wp:docPr id="15" name="Image28" descr=""/>
             <wp:cNvGraphicFramePr>
               <a:graphicFrameLocks xmlns:a="http://schemas.openxmlformats.org/drawingml/2006/main" noChangeAspect="1"/>
             </wp:cNvGraphicFramePr>
@@ -2887,7 +2866,7 @@
               <a:graphicData uri="http://schemas.openxmlformats.org/drawingml/2006/picture">
                 <pic:pic xmlns:pic="http://schemas.openxmlformats.org/drawingml/2006/picture">
                   <pic:nvPicPr>
-                    <pic:cNvPr id="15" name="Picture 28" descr=""/>
+                    <pic:cNvPr id="15" name="Image28" descr=""/>
                     <pic:cNvPicPr>
                       <a:picLocks noChangeAspect="1" noChangeArrowheads="1"/>
                     </pic:cNvPicPr>
@@ -2901,7 +2880,7 @@
                   <pic:spPr bwMode="auto">
                     <a:xfrm>
                       <a:off x="0" y="0"/>
-                      <a:ext cx="5943600" cy="2346960"/>
+                      <a:ext cx="5943600" cy="2230755"/>
                     </a:xfrm>
                     <a:prstGeom prst="rect">
                       <a:avLst/>
@@ -2910,7 +2889,7 @@
                 </pic:pic>
               </a:graphicData>
             </a:graphic>
-          </wp:inline>
+          </wp:anchor>
         </w:drawing>
       </w:r>
     </w:p>
@@ -2932,25 +2911,7 @@
           <w:sz w:val="22"/>
           <w:szCs w:val="22"/>
         </w:rPr>
-        <w:t>Figure 2.1.1.</w:t>
-      </w:r>
-      <w:r>
-        <w:rPr>
-          <w:rFonts w:ascii="Liberation Serif" w:hAnsi="Liberation Serif"/>
-          <w:color w:val="000000"/>
-          <w:sz w:val="22"/>
-          <w:szCs w:val="22"/>
-        </w:rPr>
-        <w:t>1</w:t>
-      </w:r>
-      <w:r>
-        <w:rPr>
-          <w:rFonts w:ascii="Liberation Serif" w:hAnsi="Liberation Serif"/>
-          <w:color w:val="000000"/>
-          <w:sz w:val="22"/>
-          <w:szCs w:val="22"/>
-        </w:rPr>
-        <w:t xml:space="preserve"> Show the shortest route between two locations</w:t>
+        <w:t>Figure 2.1.1.1 Show the shortest route between two locations</w:t>
       </w:r>
     </w:p>
     <w:p>

</xml_diff>

<commit_message>
Finalized URN and PDFized
</commit_message>
<xml_diff>
--- a/docs/deliverable3/Getana_Deliverable_3_URN.docx
+++ b/docs/deliverable3/Getana_Deliverable_3_URN.docx
@@ -1624,8 +1624,6 @@
         </w:rPr>
         <w:fldChar w:fldCharType="end"/>
       </w:r>
-      <w:bookmarkStart w:id="0" w:name="_GoBack"/>
-      <w:bookmarkEnd w:id="0"/>
     </w:p>
     <w:p>
       <w:pPr>
@@ -1647,70 +1645,80 @@
           <w:sz w:val="22"/>
         </w:rPr>
       </w:pPr>
-      <w:bookmarkStart w:id="1" w:name="_Toc511331344"/>
+      <w:bookmarkStart w:id="0" w:name="_Toc511331344"/>
       <w:r>
         <w:lastRenderedPageBreak/>
         <w:t>1. Goal Requirements Language</w:t>
       </w:r>
+      <w:bookmarkEnd w:id="0"/>
+    </w:p>
+    <w:p>
+      <w:pPr>
+        <w:rPr>
+          <w:rFonts w:ascii="Liberation Serif" w:hAnsi="Liberation Serif"/>
+          <w:color w:val="000000"/>
+          <w:sz w:val="22"/>
+          <w:szCs w:val="22"/>
+        </w:rPr>
+      </w:pPr>
+    </w:p>
+    <w:p>
+      <w:pPr>
+        <w:rPr>
+          <w:rFonts w:ascii="Liberation Serif" w:hAnsi="Liberation Serif"/>
+          <w:color w:val="000000"/>
+          <w:sz w:val="22"/>
+          <w:szCs w:val="22"/>
+        </w:rPr>
+      </w:pPr>
+      <w:r>
+        <w:rPr>
+          <w:rFonts w:ascii="Liberation Serif" w:hAnsi="Liberation Serif"/>
+          <w:color w:val="000000"/>
+          <w:sz w:val="22"/>
+          <w:szCs w:val="22"/>
+        </w:rPr>
+        <w:t xml:space="preserve">The GRL models shown in this document demonstrate the high-level goals, as well as the rationales associated with achieving those goals, for the two main actors connected to the </w:t>
+      </w:r>
+      <w:r>
+        <w:rPr>
+          <w:rFonts w:ascii="Liberation Serif" w:hAnsi="Liberation Serif"/>
+          <w:i/>
+          <w:color w:val="000000"/>
+          <w:sz w:val="22"/>
+          <w:szCs w:val="22"/>
+        </w:rPr>
+        <w:t>RaiderNAV</w:t>
+      </w:r>
+      <w:r>
+        <w:rPr>
+          <w:rFonts w:ascii="Liberation Serif" w:hAnsi="Liberation Serif"/>
+          <w:color w:val="000000"/>
+          <w:sz w:val="22"/>
+          <w:szCs w:val="22"/>
+        </w:rPr>
+        <w:t xml:space="preserve"> project: Team Getana and Texas Tech students. Diagrams illustrating this information are provided both individually by actor, as well as in an integrated view. </w:t>
+      </w:r>
+    </w:p>
+    <w:p>
+      <w:pPr>
+        <w:rPr>
+          <w:rFonts w:ascii="Liberation Serif" w:hAnsi="Liberation Serif"/>
+          <w:color w:val="000000"/>
+          <w:sz w:val="22"/>
+          <w:szCs w:val="22"/>
+        </w:rPr>
+      </w:pPr>
+    </w:p>
+    <w:p>
+      <w:pPr>
+        <w:pStyle w:val="Head2"/>
+      </w:pPr>
+      <w:bookmarkStart w:id="1" w:name="_Toc511331345"/>
+      <w:r>
+        <w:t>1.1 Strategies</w:t>
+      </w:r>
       <w:bookmarkEnd w:id="1"/>
-    </w:p>
-    <w:p>
-      <w:pPr>
-        <w:rPr>
-          <w:rFonts w:ascii="Liberation Serif" w:hAnsi="Liberation Serif"/>
-          <w:color w:val="000000"/>
-          <w:sz w:val="22"/>
-          <w:szCs w:val="22"/>
-        </w:rPr>
-      </w:pPr>
-    </w:p>
-    <w:p>
-      <w:pPr>
-        <w:rPr>
-          <w:rFonts w:ascii="Liberation Serif" w:hAnsi="Liberation Serif"/>
-          <w:color w:val="000000"/>
-          <w:sz w:val="22"/>
-          <w:szCs w:val="22"/>
-        </w:rPr>
-      </w:pPr>
-      <w:r>
-        <w:rPr>
-          <w:rFonts w:ascii="Liberation Serif" w:hAnsi="Liberation Serif"/>
-          <w:color w:val="000000"/>
-          <w:sz w:val="22"/>
-          <w:szCs w:val="22"/>
-        </w:rPr>
-        <w:t xml:space="preserve">The GRL models shown in this document demonstrate the high-level goals, as well as the rationales associated with achieving those goals, for the two main actors connected to the RaiderNAV project: Team Getana and Texas Tech students. Diagrams illustrating </w:t>
-      </w:r>
-      <w:r>
-        <w:rPr>
-          <w:rFonts w:ascii="Liberation Serif" w:hAnsi="Liberation Serif"/>
-          <w:color w:val="000000"/>
-          <w:sz w:val="22"/>
-          <w:szCs w:val="22"/>
-        </w:rPr>
-        <w:t xml:space="preserve">this information are provided both individually by actor, as well as in an integrated view. </w:t>
-      </w:r>
-    </w:p>
-    <w:p>
-      <w:pPr>
-        <w:rPr>
-          <w:rFonts w:ascii="Liberation Serif" w:hAnsi="Liberation Serif"/>
-          <w:color w:val="000000"/>
-          <w:sz w:val="22"/>
-          <w:szCs w:val="22"/>
-        </w:rPr>
-      </w:pPr>
-    </w:p>
-    <w:p>
-      <w:pPr>
-        <w:pStyle w:val="Head2"/>
-      </w:pPr>
-      <w:bookmarkStart w:id="2" w:name="_Toc511331345"/>
-      <w:r>
-        <w:t>1.1 Strategies</w:t>
-      </w:r>
-      <w:bookmarkEnd w:id="2"/>
     </w:p>
     <w:p>
       <w:pPr>
@@ -1740,72 +1748,93 @@
           <w:sz w:val="22"/>
           <w:szCs w:val="22"/>
         </w:rPr>
-        <w:t>Four strategies were evaluated in an effort to determine the best possible framework to satisfy the goals of both Team Getana and Texas Tech stude</w:t>
-      </w:r>
-      <w:r>
-        <w:rPr>
-          <w:rFonts w:ascii="Liberation Serif" w:hAnsi="Liberation Serif"/>
-          <w:color w:val="000000"/>
-          <w:sz w:val="22"/>
-          <w:szCs w:val="22"/>
-        </w:rPr>
-        <w:t>nts. Team Getana’s primary goals are to get an ‘A’ in the Software Engineering II course and to ensure the RaiderNAV app is popular. The Texas Tech students’ top goals are to find their class locations more easily while still maintaining a high level of pr</w:t>
-      </w:r>
-      <w:r>
-        <w:rPr>
-          <w:rFonts w:ascii="Liberation Serif" w:hAnsi="Liberation Serif"/>
-          <w:color w:val="000000"/>
-          <w:sz w:val="22"/>
-          <w:szCs w:val="22"/>
-        </w:rPr>
-        <w:t>ivacy regarding their personal information.</w:t>
-      </w:r>
-    </w:p>
-    <w:p>
-      <w:pPr>
-        <w:rPr>
-          <w:rFonts w:ascii="Liberation Serif" w:hAnsi="Liberation Serif"/>
-          <w:color w:val="000000"/>
-          <w:sz w:val="22"/>
-          <w:szCs w:val="22"/>
-        </w:rPr>
-      </w:pPr>
-    </w:p>
-    <w:p>
-      <w:pPr>
-        <w:rPr>
-          <w:rFonts w:ascii="Liberation Serif" w:hAnsi="Liberation Serif"/>
-          <w:color w:val="000000"/>
-          <w:sz w:val="22"/>
-          <w:szCs w:val="22"/>
-        </w:rPr>
-      </w:pPr>
-      <w:r>
-        <w:rPr>
-          <w:rFonts w:ascii="Liberation Serif" w:hAnsi="Liberation Serif"/>
-          <w:color w:val="000000"/>
-          <w:sz w:val="22"/>
-          <w:szCs w:val="22"/>
-        </w:rPr>
-        <w:t>Analysis of Team Getana’s goals reveals them to be mutually exclusive to a certain degree. For example, devoting more time to RaiderNAV development is beneficial to the app’s popularity, but detrimental to the g</w:t>
-      </w:r>
-      <w:r>
-        <w:rPr>
-          <w:rFonts w:ascii="Liberation Serif" w:hAnsi="Liberation Serif"/>
-          <w:color w:val="000000"/>
-          <w:sz w:val="22"/>
-          <w:szCs w:val="22"/>
-        </w:rPr>
-        <w:t>roup’s grades if the resources necessary are diverted from other important class activities. The case for Texas Tech students is somewhat similar. Utilizing RaiderNAV makes it much easier to locate class locations but does so at the cost of certain private</w:t>
-      </w:r>
-      <w:r>
-        <w:rPr>
-          <w:rFonts w:ascii="Liberation Serif" w:hAnsi="Liberation Serif"/>
-          <w:color w:val="000000"/>
-          <w:sz w:val="22"/>
-          <w:szCs w:val="22"/>
-        </w:rPr>
-        <w:t xml:space="preserve"> information that must be provided to Google Maps.</w:t>
+        <w:t xml:space="preserve">Four strategies were evaluated in an effort to determine the best possible framework to satisfy the goals of both Team Getana and Texas Tech students. Team Getana’s primary goals are to get an ‘A’ in the Software Engineering II course and to ensure the </w:t>
+      </w:r>
+      <w:r>
+        <w:rPr>
+          <w:rFonts w:ascii="Liberation Serif" w:hAnsi="Liberation Serif"/>
+          <w:i/>
+          <w:color w:val="000000"/>
+          <w:sz w:val="22"/>
+          <w:szCs w:val="22"/>
+        </w:rPr>
+        <w:t>RaiderNAV</w:t>
+      </w:r>
+      <w:r>
+        <w:rPr>
+          <w:rFonts w:ascii="Liberation Serif" w:hAnsi="Liberation Serif"/>
+          <w:color w:val="000000"/>
+          <w:sz w:val="22"/>
+          <w:szCs w:val="22"/>
+        </w:rPr>
+        <w:t xml:space="preserve"> app is popular. The Texas Tech students’ top goals are to find their class locations more easily while still maintaining a high level of privacy regarding their personal information.</w:t>
+      </w:r>
+    </w:p>
+    <w:p>
+      <w:pPr>
+        <w:rPr>
+          <w:rFonts w:ascii="Liberation Serif" w:hAnsi="Liberation Serif"/>
+          <w:color w:val="000000"/>
+          <w:sz w:val="22"/>
+          <w:szCs w:val="22"/>
+        </w:rPr>
+      </w:pPr>
+    </w:p>
+    <w:p>
+      <w:pPr>
+        <w:rPr>
+          <w:rFonts w:ascii="Liberation Serif" w:hAnsi="Liberation Serif"/>
+          <w:color w:val="000000"/>
+          <w:sz w:val="22"/>
+          <w:szCs w:val="22"/>
+        </w:rPr>
+      </w:pPr>
+      <w:r>
+        <w:rPr>
+          <w:rFonts w:ascii="Liberation Serif" w:hAnsi="Liberation Serif"/>
+          <w:color w:val="000000"/>
+          <w:sz w:val="22"/>
+          <w:szCs w:val="22"/>
+        </w:rPr>
+        <w:t xml:space="preserve">Analysis of Team Getana’s goals reveals them to be mutually exclusive to a certain degree. For example, devoting more time to </w:t>
+      </w:r>
+      <w:r>
+        <w:rPr>
+          <w:rFonts w:ascii="Liberation Serif" w:hAnsi="Liberation Serif"/>
+          <w:i/>
+          <w:color w:val="000000"/>
+          <w:sz w:val="22"/>
+          <w:szCs w:val="22"/>
+        </w:rPr>
+        <w:t>RaiderNAV</w:t>
+      </w:r>
+      <w:r>
+        <w:rPr>
+          <w:rFonts w:ascii="Liberation Serif" w:hAnsi="Liberation Serif"/>
+          <w:color w:val="000000"/>
+          <w:sz w:val="22"/>
+          <w:szCs w:val="22"/>
+        </w:rPr>
+        <w:t xml:space="preserve"> development is beneficial to the app’s popularity, but detrimental to the group’s grades if the resources necessary are diverted from other important class activities. The case for Texas Tech students is somewhat similar. Utilizing </w:t>
+      </w:r>
+      <w:r>
+        <w:rPr>
+          <w:rFonts w:ascii="Liberation Serif" w:hAnsi="Liberation Serif"/>
+          <w:i/>
+          <w:color w:val="000000"/>
+          <w:sz w:val="22"/>
+          <w:szCs w:val="22"/>
+        </w:rPr>
+        <w:t>RaiderNAV</w:t>
+      </w:r>
+      <w:r>
+        <w:rPr>
+          <w:rFonts w:ascii="Liberation Serif" w:hAnsi="Liberation Serif"/>
+          <w:color w:val="000000"/>
+          <w:sz w:val="22"/>
+          <w:szCs w:val="22"/>
+        </w:rPr>
+        <w:t xml:space="preserve"> makes it much easier to locate class locations but does so at the cost of certain private information that must be provided to Google Maps.</w:t>
       </w:r>
     </w:p>
     <w:p>
@@ -1856,15 +1885,12 @@
       <w:pPr>
         <w:pStyle w:val="Head3"/>
       </w:pPr>
-      <w:bookmarkStart w:id="3" w:name="_Toc511331346"/>
+      <w:bookmarkStart w:id="2" w:name="_Toc511331346"/>
       <w:r>
         <w:lastRenderedPageBreak/>
-        <w:t>1.1.1 Combined Strategy #1: Team Getana Deemphasizes Project a</w:t>
-      </w:r>
-      <w:r>
-        <w:t>nd Students Avoid RaiderNAV</w:t>
-      </w:r>
-      <w:bookmarkEnd w:id="3"/>
+        <w:t>1.1.1 Combined Strategy #1: Team Getana Deemphasizes Project and Students Avoid RaiderNAV</w:t>
+      </w:r>
+      <w:bookmarkEnd w:id="2"/>
     </w:p>
     <w:p>
       <w:pPr>
@@ -1894,25 +1920,64 @@
           <w:sz w:val="22"/>
           <w:szCs w:val="22"/>
         </w:rPr>
-        <w:t>Strategy one represents the case where Team Getana prioritizes tests and homework over the RaiderNAV project and a Texas Tech student elects not to utilize RaiderNAV in order to maintain information privacy. This results in a h</w:t>
-      </w:r>
-      <w:r>
-        <w:rPr>
-          <w:rFonts w:ascii="Liberation Serif" w:hAnsi="Liberation Serif"/>
-          <w:color w:val="000000"/>
-          <w:sz w:val="22"/>
-          <w:szCs w:val="22"/>
-        </w:rPr>
-        <w:t>igh satisfaction value for Team Getana’s goal of achieving an ‘A’. However, it also leads to a poorly executed app which is not popular. Meanwhile, the choice to not use the RaiderNAV app effectively preserves the student’s privacy but does not improve the</w:t>
-      </w:r>
-      <w:r>
-        <w:rPr>
-          <w:rFonts w:ascii="Liberation Serif" w:hAnsi="Liberation Serif"/>
-          <w:color w:val="000000"/>
-          <w:sz w:val="22"/>
-          <w:szCs w:val="22"/>
-        </w:rPr>
-        <w:t>ir ability to locate classes more easily.</w:t>
+        <w:t xml:space="preserve">Strategy one represents the case where Team Getana prioritizes tests and homework over the </w:t>
+      </w:r>
+      <w:r>
+        <w:rPr>
+          <w:rFonts w:ascii="Liberation Serif" w:hAnsi="Liberation Serif"/>
+          <w:i/>
+          <w:color w:val="000000"/>
+          <w:sz w:val="22"/>
+          <w:szCs w:val="22"/>
+        </w:rPr>
+        <w:t>RaiderNAV</w:t>
+      </w:r>
+      <w:r>
+        <w:rPr>
+          <w:rFonts w:ascii="Liberation Serif" w:hAnsi="Liberation Serif"/>
+          <w:color w:val="000000"/>
+          <w:sz w:val="22"/>
+          <w:szCs w:val="22"/>
+        </w:rPr>
+        <w:t xml:space="preserve"> project and a Texas Tech student elects not to utilize </w:t>
+      </w:r>
+      <w:r>
+        <w:rPr>
+          <w:rFonts w:ascii="Liberation Serif" w:hAnsi="Liberation Serif"/>
+          <w:i/>
+          <w:color w:val="000000"/>
+          <w:sz w:val="22"/>
+          <w:szCs w:val="22"/>
+        </w:rPr>
+        <w:t>RaiderNAV</w:t>
+      </w:r>
+      <w:r>
+        <w:rPr>
+          <w:rFonts w:ascii="Liberation Serif" w:hAnsi="Liberation Serif"/>
+          <w:color w:val="000000"/>
+          <w:sz w:val="22"/>
+          <w:szCs w:val="22"/>
+        </w:rPr>
+        <w:t xml:space="preserve"> in order to maintain information privacy. This results in a high satisfaction value for Team Getana’s goal of achieving an ‘A’. However, it also leads to a poorly executed app which is not popular. Meanwhile, the choice to not use the </w:t>
+      </w:r>
+      <w:r>
+        <w:rPr>
+          <w:rFonts w:ascii="Liberation Serif" w:hAnsi="Liberation Serif"/>
+          <w:i/>
+          <w:color w:val="000000"/>
+          <w:sz w:val="22"/>
+          <w:szCs w:val="22"/>
+        </w:rPr>
+        <w:t>RaiderNAV</w:t>
+      </w:r>
+      <w:r>
+        <w:rPr>
+          <w:rFonts w:ascii="Liberation Serif" w:hAnsi="Liberation Serif"/>
+          <w:color w:val="000000"/>
+          <w:sz w:val="22"/>
+          <w:szCs w:val="22"/>
+        </w:rPr>
+        <w:t xml:space="preserve"> app effectively preserves the student’s privacy but does not improve their ability to locate classes more easily.</w:t>
       </w:r>
     </w:p>
     <w:p>
@@ -1999,16 +2064,7 @@
           <w:sz w:val="22"/>
           <w:szCs w:val="22"/>
         </w:rPr>
-        <w:t xml:space="preserve">Combined model for Team Getana &amp; Texas Tech Students for Strategy #1 is </w:t>
-      </w:r>
-      <w:r>
-        <w:rPr>
-          <w:rFonts w:ascii="Liberation Serif" w:hAnsi="Liberation Serif"/>
-          <w:color w:val="000000"/>
-          <w:sz w:val="22"/>
-          <w:szCs w:val="22"/>
-        </w:rPr>
-        <w:t>depicted in figure 1.1.1.3</w:t>
+        <w:t>Combined model for Team Getana &amp; Texas Tech Students for Strategy #1 is depicted in figure 1.1.1.3</w:t>
       </w:r>
     </w:p>
     <w:p>
@@ -2216,15 +2272,12 @@
       <w:pPr>
         <w:pStyle w:val="Head3"/>
       </w:pPr>
-      <w:bookmarkStart w:id="4" w:name="_Toc511331347"/>
+      <w:bookmarkStart w:id="3" w:name="_Toc511331347"/>
       <w:r>
         <w:lastRenderedPageBreak/>
-        <w:t>1.1.2 Combined Strategy #2: Team Getana Emphasizes Project and Stude</w:t>
-      </w:r>
-      <w:r>
-        <w:t>nts Avoid RaiderNAV</w:t>
-      </w:r>
-      <w:bookmarkEnd w:id="4"/>
+        <w:t>1.1.2 Combined Strategy #2: Team Getana Emphasizes Project and Students Avoid RaiderNAV</w:t>
+      </w:r>
+      <w:bookmarkEnd w:id="3"/>
     </w:p>
     <w:p>
       <w:pPr>
@@ -2254,63 +2307,74 @@
           <w:sz w:val="22"/>
           <w:szCs w:val="22"/>
         </w:rPr>
-        <w:t xml:space="preserve">Strategy #2, unlike above, reflects a scenario wherein Team Getana focuses their efforts primarily on the RaiderNAV project, even to the point of neglecting other classwork while a student still chooses not to utilize RaiderNAV. The </w:t>
-      </w:r>
-      <w:r>
-        <w:rPr>
-          <w:rFonts w:ascii="Liberation Serif" w:hAnsi="Liberation Serif"/>
-          <w:color w:val="000000"/>
-          <w:sz w:val="22"/>
-          <w:szCs w:val="22"/>
-        </w:rPr>
-        <w:t>increased effort put toward the app is reflected in a more well-designed final product that is more popular among users in general, but adversely affects Team Getana’s overall grade in the Software Engineering course. The popularity of the app also makes i</w:t>
-      </w:r>
-      <w:r>
-        <w:rPr>
-          <w:rFonts w:ascii="Liberation Serif" w:hAnsi="Liberation Serif"/>
-          <w:color w:val="000000"/>
-          <w:sz w:val="22"/>
-          <w:szCs w:val="22"/>
-        </w:rPr>
-        <w:t>t slightly easier for an individual student to locate a course even if they choose not to utilize the app, because other students are more readily able to assist, but not meaningfully so in other situations.</w:t>
-      </w:r>
-    </w:p>
-    <w:p>
-      <w:pPr>
-        <w:rPr>
-          <w:rFonts w:ascii="Liberation Serif" w:hAnsi="Liberation Serif"/>
-          <w:color w:val="000000"/>
-          <w:sz w:val="22"/>
-          <w:szCs w:val="22"/>
-        </w:rPr>
-      </w:pPr>
-    </w:p>
-    <w:p>
-      <w:pPr>
-        <w:rPr>
-          <w:rFonts w:ascii="Liberation Serif" w:hAnsi="Liberation Serif"/>
-          <w:color w:val="000000"/>
-          <w:sz w:val="22"/>
-          <w:szCs w:val="22"/>
-        </w:rPr>
-      </w:pPr>
-      <w:r>
-        <w:rPr>
-          <w:rFonts w:ascii="Liberation Serif" w:hAnsi="Liberation Serif"/>
-          <w:color w:val="000000"/>
-          <w:sz w:val="22"/>
-          <w:szCs w:val="22"/>
-        </w:rPr>
-        <w:t>Team Getana model for Strategy #2 is depicted i</w:t>
-      </w:r>
-      <w:r>
-        <w:rPr>
-          <w:rFonts w:ascii="Liberation Serif" w:hAnsi="Liberation Serif"/>
-          <w:color w:val="000000"/>
-          <w:sz w:val="22"/>
-          <w:szCs w:val="22"/>
-        </w:rPr>
-        <w:t>n figure 1.1.2.1</w:t>
+        <w:t xml:space="preserve">Strategy #2, unlike above, reflects a scenario wherein Team Getana focuses their efforts primarily on the </w:t>
+      </w:r>
+      <w:r>
+        <w:rPr>
+          <w:rFonts w:ascii="Liberation Serif" w:hAnsi="Liberation Serif"/>
+          <w:i/>
+          <w:color w:val="000000"/>
+          <w:sz w:val="22"/>
+          <w:szCs w:val="22"/>
+        </w:rPr>
+        <w:t>RaiderNAV</w:t>
+      </w:r>
+      <w:r>
+        <w:rPr>
+          <w:rFonts w:ascii="Liberation Serif" w:hAnsi="Liberation Serif"/>
+          <w:color w:val="000000"/>
+          <w:sz w:val="22"/>
+          <w:szCs w:val="22"/>
+        </w:rPr>
+        <w:t xml:space="preserve"> project, even to the point of neglecting other classwork while a student still chooses not to utilize </w:t>
+      </w:r>
+      <w:r>
+        <w:rPr>
+          <w:rFonts w:ascii="Liberation Serif" w:hAnsi="Liberation Serif"/>
+          <w:i/>
+          <w:color w:val="000000"/>
+          <w:sz w:val="22"/>
+          <w:szCs w:val="22"/>
+        </w:rPr>
+        <w:t>RaiderNAV</w:t>
+      </w:r>
+      <w:r>
+        <w:rPr>
+          <w:rFonts w:ascii="Liberation Serif" w:hAnsi="Liberation Serif"/>
+          <w:color w:val="000000"/>
+          <w:sz w:val="22"/>
+          <w:szCs w:val="22"/>
+        </w:rPr>
+        <w:t>. The increased effort put toward the app is reflected in a more well-designed final product that is more popular among users in general, but adversely affects Team Getana’s overall grade in the Software Engineering course. The popularity of the app also makes it slightly easier for an individual student to locate a course even if they choose not to utilize the app, because other students are more readily able to assist, but not meaningfully so in other situations.</w:t>
+      </w:r>
+    </w:p>
+    <w:p>
+      <w:pPr>
+        <w:rPr>
+          <w:rFonts w:ascii="Liberation Serif" w:hAnsi="Liberation Serif"/>
+          <w:color w:val="000000"/>
+          <w:sz w:val="22"/>
+          <w:szCs w:val="22"/>
+        </w:rPr>
+      </w:pPr>
+    </w:p>
+    <w:p>
+      <w:pPr>
+        <w:rPr>
+          <w:rFonts w:ascii="Liberation Serif" w:hAnsi="Liberation Serif"/>
+          <w:color w:val="000000"/>
+          <w:sz w:val="22"/>
+          <w:szCs w:val="22"/>
+        </w:rPr>
+      </w:pPr>
+      <w:r>
+        <w:rPr>
+          <w:rFonts w:ascii="Liberation Serif" w:hAnsi="Liberation Serif"/>
+          <w:color w:val="000000"/>
+          <w:sz w:val="22"/>
+          <w:szCs w:val="22"/>
+        </w:rPr>
+        <w:t>Team Getana model for Strategy #2 is depicted in figure 1.1.2.1</w:t>
       </w:r>
     </w:p>
     <w:p>
@@ -2484,16 +2548,7 @@
           <w:sz w:val="22"/>
           <w:szCs w:val="22"/>
         </w:rPr>
-        <w:t>Figure 1.1.</w:t>
-      </w:r>
-      <w:r>
-        <w:rPr>
-          <w:rFonts w:ascii="Liberation Serif" w:hAnsi="Liberation Serif"/>
-          <w:color w:val="000000"/>
-          <w:sz w:val="22"/>
-          <w:szCs w:val="22"/>
-        </w:rPr>
-        <w:t>2.2 Student GRL model under strategy 2</w:t>
+        <w:t>Figure 1.1.2.2 Student GRL model under strategy 2</w:t>
       </w:r>
     </w:p>
     <w:p>
@@ -2585,12 +2640,12 @@
       <w:pPr>
         <w:pStyle w:val="Head3"/>
       </w:pPr>
-      <w:bookmarkStart w:id="5" w:name="_Toc511331348"/>
+      <w:bookmarkStart w:id="4" w:name="_Toc511331348"/>
       <w:r>
         <w:lastRenderedPageBreak/>
         <w:t>1.1.3 Combined Strategy #3: Team Getana Deemphasizes Project and Students Use RaiderNAV</w:t>
       </w:r>
-      <w:bookmarkEnd w:id="5"/>
+      <w:bookmarkEnd w:id="4"/>
     </w:p>
     <w:p>
       <w:pPr>
@@ -2620,34 +2675,45 @@
           <w:sz w:val="22"/>
           <w:szCs w:val="22"/>
         </w:rPr>
-        <w:t>Strategy #3 represents the inverse of strategy #2. In this situation, Tea</w:t>
-      </w:r>
-      <w:r>
-        <w:rPr>
-          <w:rFonts w:ascii="Liberation Serif" w:hAnsi="Liberation Serif"/>
-          <w:color w:val="000000"/>
-          <w:sz w:val="22"/>
-          <w:szCs w:val="22"/>
-        </w:rPr>
-        <w:t>m Getana again focuses on homework and tests to improve their grades for Software Engineering II, but the student in question does use RaiderNAV to locate his/her classes. Because Team Getana dedicates more of their resources to other assignments that cons</w:t>
-      </w:r>
-      <w:r>
-        <w:rPr>
-          <w:rFonts w:ascii="Liberation Serif" w:hAnsi="Liberation Serif"/>
-          <w:color w:val="000000"/>
-          <w:sz w:val="22"/>
-          <w:szCs w:val="22"/>
-        </w:rPr>
-        <w:t>titute a larger portion of their overall grade, their chance of getting an ‘A’ significantly improves. Unfortunately, this also results in a decrease in the quality of the RaiderNAV app, which is not as intuitive for the user. Consequently, the student’s a</w:t>
-      </w:r>
-      <w:r>
-        <w:rPr>
-          <w:rFonts w:ascii="Liberation Serif" w:hAnsi="Liberation Serif"/>
-          <w:color w:val="000000"/>
-          <w:sz w:val="22"/>
-          <w:szCs w:val="22"/>
-        </w:rPr>
-        <w:t>bility to more easily find their classes is still improved, although not as much as if the app was better designed.</w:t>
+        <w:t xml:space="preserve">Strategy #3 represents the inverse of strategy #2. In this situation, Team Getana again focuses on homework and tests to improve their grades for Software Engineering II, but the student in question does use </w:t>
+      </w:r>
+      <w:r>
+        <w:rPr>
+          <w:rFonts w:ascii="Liberation Serif" w:hAnsi="Liberation Serif"/>
+          <w:i/>
+          <w:color w:val="000000"/>
+          <w:sz w:val="22"/>
+          <w:szCs w:val="22"/>
+        </w:rPr>
+        <w:t>RaiderNAV</w:t>
+      </w:r>
+      <w:r>
+        <w:rPr>
+          <w:rFonts w:ascii="Liberation Serif" w:hAnsi="Liberation Serif"/>
+          <w:color w:val="000000"/>
+          <w:sz w:val="22"/>
+          <w:szCs w:val="22"/>
+        </w:rPr>
+        <w:t xml:space="preserve"> to locate his/her classes. Because Team Getana dedicates more of their resources to other assignments that constitute a larger portion of their overall grade, their chance of getting an ‘A’ significantly improves. Unfortunately, this also results in a decrease in the quality of the </w:t>
+      </w:r>
+      <w:r>
+        <w:rPr>
+          <w:rFonts w:ascii="Liberation Serif" w:hAnsi="Liberation Serif"/>
+          <w:i/>
+          <w:color w:val="000000"/>
+          <w:sz w:val="22"/>
+          <w:szCs w:val="22"/>
+        </w:rPr>
+        <w:t>RaiderNAV</w:t>
+      </w:r>
+      <w:r>
+        <w:rPr>
+          <w:rFonts w:ascii="Liberation Serif" w:hAnsi="Liberation Serif"/>
+          <w:color w:val="000000"/>
+          <w:sz w:val="22"/>
+          <w:szCs w:val="22"/>
+        </w:rPr>
+        <w:t xml:space="preserve"> app, which is not as intuitive for the user. Consequently, the student’s ability to more easily find their classes is still improved, although not as much as if the app was better designed.</w:t>
       </w:r>
     </w:p>
     <w:p>
@@ -2942,12 +3008,12 @@
       <w:pPr>
         <w:pStyle w:val="Head3"/>
       </w:pPr>
-      <w:bookmarkStart w:id="6" w:name="_Toc511331349"/>
+      <w:bookmarkStart w:id="5" w:name="_Toc511331349"/>
       <w:r>
         <w:lastRenderedPageBreak/>
         <w:t>1.1.4 Combined Strategy #4: Team Getana Emphasizes Project and Students Use RaiderNAV</w:t>
       </w:r>
-      <w:bookmarkEnd w:id="6"/>
+      <w:bookmarkEnd w:id="5"/>
     </w:p>
     <w:p>
       <w:pPr>
@@ -2977,16 +3043,26 @@
           <w:sz w:val="22"/>
           <w:szCs w:val="22"/>
         </w:rPr>
-        <w:t>The final strategy evaluated, strategy #4, explores the effect when Team Getana prioritizes the development of the RaiderNAV app and a student utilizes the resulting</w:t>
-      </w:r>
-      <w:r>
-        <w:rPr>
-          <w:rFonts w:ascii="Liberation Serif" w:hAnsi="Liberation Serif"/>
-          <w:color w:val="000000"/>
-          <w:sz w:val="22"/>
-          <w:szCs w:val="22"/>
-        </w:rPr>
-        <w:t xml:space="preserve"> product. As expected the result is a well-produced app that is both easy to use and popular, but at the cost of Team Getana’s overall grade in the Software Engineering II course.</w:t>
+        <w:t xml:space="preserve">The final strategy evaluated, strategy #4, explores the effect when Team Getana prioritizes the development of the </w:t>
+      </w:r>
+      <w:r>
+        <w:rPr>
+          <w:rFonts w:ascii="Liberation Serif" w:hAnsi="Liberation Serif"/>
+          <w:i/>
+          <w:color w:val="000000"/>
+          <w:sz w:val="22"/>
+          <w:szCs w:val="22"/>
+        </w:rPr>
+        <w:t>RaiderNAV</w:t>
+      </w:r>
+      <w:r>
+        <w:rPr>
+          <w:rFonts w:ascii="Liberation Serif" w:hAnsi="Liberation Serif"/>
+          <w:color w:val="000000"/>
+          <w:sz w:val="22"/>
+          <w:szCs w:val="22"/>
+        </w:rPr>
+        <w:t xml:space="preserve"> app and a student utilizes the resulting product. As expected the result is a well-produced app that is both easy to use and popular, but at the cost of Team Getana’s overall grade in the Software Engineering II course.</w:t>
       </w:r>
     </w:p>
     <w:p>
@@ -3044,16 +3120,7 @@
           <w:sz w:val="22"/>
           <w:szCs w:val="22"/>
         </w:rPr>
-        <w:t>Texas Tech</w:t>
-      </w:r>
-      <w:r>
-        <w:rPr>
-          <w:rFonts w:ascii="Liberation Serif" w:hAnsi="Liberation Serif"/>
-          <w:color w:val="000000"/>
-          <w:sz w:val="22"/>
-          <w:szCs w:val="22"/>
-        </w:rPr>
-        <w:t xml:space="preserve"> Student model for Strategy #4 is depicted in figure 1.1.4.2</w:t>
+        <w:t>Texas Tech Student model for Strategy #4 is depicted in figure 1.1.4.2</w:t>
       </w:r>
     </w:p>
     <w:p>
@@ -3211,16 +3278,7 @@
           <w:sz w:val="22"/>
           <w:szCs w:val="22"/>
         </w:rPr>
-        <w:t>Figure 1.1.4.2 Student GRL model under</w:t>
-      </w:r>
-      <w:r>
-        <w:rPr>
-          <w:rFonts w:ascii="Liberation Serif" w:hAnsi="Liberation Serif"/>
-          <w:color w:val="000000"/>
-          <w:sz w:val="22"/>
-          <w:szCs w:val="22"/>
-        </w:rPr>
-        <w:t xml:space="preserve"> strategy 4</w:t>
+        <w:t>Figure 1.1.4.2 Student GRL model under strategy 4</w:t>
       </w:r>
     </w:p>
     <w:p>
@@ -3314,217 +3372,184 @@
       <w:pPr>
         <w:pStyle w:val="Head2"/>
       </w:pPr>
-      <w:bookmarkStart w:id="7" w:name="_Toc511331350"/>
+      <w:bookmarkStart w:id="6" w:name="_Toc511331350"/>
       <w:r>
         <w:lastRenderedPageBreak/>
         <w:t>1.2 Analysis of Combined Strategies</w:t>
       </w:r>
-      <w:bookmarkEnd w:id="7"/>
-    </w:p>
-    <w:p>
-      <w:pPr>
-        <w:rPr>
-          <w:rFonts w:ascii="Liberation Serif" w:hAnsi="Liberation Serif"/>
-          <w:color w:val="000000"/>
-          <w:sz w:val="22"/>
-          <w:szCs w:val="22"/>
-        </w:rPr>
-      </w:pPr>
-    </w:p>
-    <w:p>
-      <w:pPr>
-        <w:rPr>
-          <w:rFonts w:ascii="Liberation Serif" w:hAnsi="Liberation Serif"/>
-          <w:color w:val="000000"/>
-          <w:sz w:val="22"/>
-          <w:szCs w:val="22"/>
-        </w:rPr>
-      </w:pPr>
-      <w:r>
-        <w:rPr>
-          <w:rFonts w:ascii="Liberation Serif" w:hAnsi="Liberation Serif"/>
-          <w:color w:val="000000"/>
-          <w:sz w:val="22"/>
-          <w:szCs w:val="22"/>
-        </w:rPr>
-        <w:t xml:space="preserve">Any analysis of GRL strategies must pay careful consideration to the concerns of each stakeholder or actor. The goals of each party may vary </w:t>
-      </w:r>
-      <w:r>
-        <w:rPr>
-          <w:rFonts w:ascii="Liberation Serif" w:hAnsi="Liberation Serif"/>
-          <w:color w:val="000000"/>
-          <w:sz w:val="22"/>
-          <w:szCs w:val="22"/>
-        </w:rPr>
-        <w:t>significantly and are often in fact at odds with one another. As such it is beneficial to address each strategy with regard to the actors involved, as well in a cumulative manner.</w:t>
-      </w:r>
-    </w:p>
-    <w:p>
-      <w:pPr>
-        <w:rPr>
-          <w:rFonts w:ascii="Liberation Serif" w:hAnsi="Liberation Serif"/>
-          <w:color w:val="000000"/>
-          <w:sz w:val="22"/>
-          <w:szCs w:val="22"/>
-        </w:rPr>
-      </w:pPr>
-    </w:p>
-    <w:p>
-      <w:pPr>
-        <w:rPr>
-          <w:rFonts w:ascii="Liberation Serif" w:hAnsi="Liberation Serif"/>
-          <w:color w:val="000000"/>
-          <w:sz w:val="22"/>
-          <w:szCs w:val="22"/>
-        </w:rPr>
-      </w:pPr>
-      <w:r>
-        <w:rPr>
-          <w:rFonts w:ascii="Liberation Serif" w:hAnsi="Liberation Serif"/>
-          <w:color w:val="000000"/>
-          <w:sz w:val="22"/>
-          <w:szCs w:val="22"/>
-        </w:rPr>
-        <w:t>First, we examine the case of an individual student. The two high-level goa</w:t>
-      </w:r>
-      <w:r>
-        <w:rPr>
-          <w:rFonts w:ascii="Liberation Serif" w:hAnsi="Liberation Serif"/>
-          <w:color w:val="000000"/>
-          <w:sz w:val="22"/>
-          <w:szCs w:val="22"/>
-        </w:rPr>
-        <w:t>ls established earlier for a student are to find their class locations more easily and to maintain the privacy of their data. However, these goals are not weighted evenly. In fact, the ability to find class locations easily is shown to be far more importan</w:t>
-      </w:r>
-      <w:r>
-        <w:rPr>
-          <w:rFonts w:ascii="Liberation Serif" w:hAnsi="Liberation Serif"/>
-          <w:color w:val="000000"/>
-          <w:sz w:val="22"/>
-          <w:szCs w:val="22"/>
-        </w:rPr>
-        <w:t>t than information privacy. As such, we can expect the strategies that satisfy this goal to produce much higher satisfaction ratings for the student actor. This proves to be the case, and the highest overall satisfaction for the student actor is achieved f</w:t>
-      </w:r>
-      <w:r>
-        <w:rPr>
-          <w:rFonts w:ascii="Liberation Serif" w:hAnsi="Liberation Serif"/>
-          <w:color w:val="000000"/>
-          <w:sz w:val="22"/>
-          <w:szCs w:val="22"/>
-        </w:rPr>
-        <w:t>rom strategy 4. Here the student utilizes the RaiderNAV app to improve their navigation skills around campus, and the app itself is well-designed as a result of Team Getana’s heightened efforts towards its development. Conversely, the student’s satisfactio</w:t>
-      </w:r>
-      <w:r>
-        <w:rPr>
-          <w:rFonts w:ascii="Liberation Serif" w:hAnsi="Liberation Serif"/>
-          <w:color w:val="000000"/>
-          <w:sz w:val="22"/>
-          <w:szCs w:val="22"/>
-        </w:rPr>
-        <w:t>n rating is lowest in strategy 1 when he/she does not utilize the RaiderNAV app and Team Getana focuses on other coursework.</w:t>
-      </w:r>
-    </w:p>
-    <w:p>
-      <w:pPr>
-        <w:rPr>
-          <w:rFonts w:ascii="Liberation Serif" w:hAnsi="Liberation Serif"/>
-          <w:color w:val="000000"/>
-          <w:sz w:val="22"/>
-          <w:szCs w:val="22"/>
-        </w:rPr>
-      </w:pPr>
-    </w:p>
-    <w:p>
-      <w:pPr>
-        <w:rPr>
-          <w:rFonts w:ascii="Liberation Serif" w:hAnsi="Liberation Serif"/>
-          <w:color w:val="000000"/>
-          <w:sz w:val="22"/>
-          <w:szCs w:val="22"/>
-        </w:rPr>
-      </w:pPr>
-      <w:r>
-        <w:rPr>
-          <w:rFonts w:ascii="Liberation Serif" w:hAnsi="Liberation Serif"/>
-          <w:color w:val="000000"/>
-          <w:sz w:val="22"/>
-          <w:szCs w:val="22"/>
-        </w:rPr>
-        <w:t xml:space="preserve">The “best” strategy for Team Getana, without regard for Texas Tech students, is markedly different. Again, we see that while Team </w:t>
-      </w:r>
-      <w:r>
-        <w:rPr>
-          <w:rFonts w:ascii="Liberation Serif" w:hAnsi="Liberation Serif"/>
-          <w:color w:val="000000"/>
-          <w:sz w:val="22"/>
-          <w:szCs w:val="22"/>
-        </w:rPr>
-        <w:t>Getana had two primary high-level goals, to make an ‘A’ in Software Engineering II, and to produce a popular app, one weighs far more heavily than the other. In this case, the goal of making an ‘A’ in the course is more important than producing a popular a</w:t>
-      </w:r>
-      <w:r>
-        <w:rPr>
-          <w:rFonts w:ascii="Liberation Serif" w:hAnsi="Liberation Serif"/>
-          <w:color w:val="000000"/>
-          <w:sz w:val="22"/>
-          <w:szCs w:val="22"/>
-        </w:rPr>
-        <w:t>pp. Naturally, strategies 1 and 3, which favor this goal, are better options for Team Getana. Regrettably, these are also the strategies for which the goals of a Texas Tech student are least satisfied.</w:t>
-      </w:r>
-    </w:p>
-    <w:p>
-      <w:pPr>
-        <w:rPr>
-          <w:rFonts w:ascii="Liberation Serif" w:hAnsi="Liberation Serif"/>
-          <w:color w:val="000000"/>
-          <w:sz w:val="22"/>
-          <w:szCs w:val="22"/>
-        </w:rPr>
-      </w:pPr>
-    </w:p>
-    <w:p>
-      <w:pPr>
-        <w:rPr>
-          <w:rFonts w:ascii="Liberation Serif" w:hAnsi="Liberation Serif"/>
-          <w:color w:val="000000"/>
-          <w:sz w:val="22"/>
-          <w:szCs w:val="22"/>
-        </w:rPr>
-      </w:pPr>
-      <w:r>
-        <w:rPr>
-          <w:rFonts w:ascii="Liberation Serif" w:hAnsi="Liberation Serif"/>
-          <w:color w:val="000000"/>
-          <w:sz w:val="22"/>
-          <w:szCs w:val="22"/>
-        </w:rPr>
-        <w:t>Decisions regarding the best strategy to implement sh</w:t>
-      </w:r>
-      <w:r>
-        <w:rPr>
-          <w:rFonts w:ascii="Liberation Serif" w:hAnsi="Liberation Serif"/>
-          <w:color w:val="000000"/>
-          <w:sz w:val="22"/>
-          <w:szCs w:val="22"/>
-        </w:rPr>
-        <w:t>ould strive to satisfy as many of the stakeholders as possible. Achieving such a goal can be expected to involve some degree of compromise and may even leave some stakeholders completely unsatisfied for the collective good. Examining the implementable stra</w:t>
-      </w:r>
-      <w:r>
-        <w:rPr>
-          <w:rFonts w:ascii="Liberation Serif" w:hAnsi="Liberation Serif"/>
-          <w:color w:val="000000"/>
-          <w:sz w:val="22"/>
-          <w:szCs w:val="22"/>
-        </w:rPr>
-        <w:t xml:space="preserve">tegies shown above for the RaiderNAV project demonstrates that only strategy 4 satisfies both concerned actors, if only weakly. Although strategies 1 and 3 produce better results for Team Getana, they do not address the concerns of Texas Tech students. As </w:t>
-      </w:r>
-      <w:r>
-        <w:rPr>
-          <w:rFonts w:ascii="Liberation Serif" w:hAnsi="Liberation Serif"/>
-          <w:color w:val="000000"/>
-          <w:sz w:val="22"/>
-          <w:szCs w:val="22"/>
-        </w:rPr>
-        <w:t>such, strategy 4 is the best choice for implementation.</w:t>
+      <w:bookmarkEnd w:id="6"/>
+    </w:p>
+    <w:p>
+      <w:pPr>
+        <w:rPr>
+          <w:rFonts w:ascii="Liberation Serif" w:hAnsi="Liberation Serif"/>
+          <w:color w:val="000000"/>
+          <w:sz w:val="22"/>
+          <w:szCs w:val="22"/>
+        </w:rPr>
+      </w:pPr>
+    </w:p>
+    <w:p>
+      <w:pPr>
+        <w:rPr>
+          <w:rFonts w:ascii="Liberation Serif" w:hAnsi="Liberation Serif"/>
+          <w:color w:val="000000"/>
+          <w:sz w:val="22"/>
+          <w:szCs w:val="22"/>
+        </w:rPr>
+      </w:pPr>
+      <w:r>
+        <w:rPr>
+          <w:rFonts w:ascii="Liberation Serif" w:hAnsi="Liberation Serif"/>
+          <w:color w:val="000000"/>
+          <w:sz w:val="22"/>
+          <w:szCs w:val="22"/>
+        </w:rPr>
+        <w:t>Any analysis of GRL strategies must pay careful consideration to the concerns of each stakeholder or actor. The goals of each party may vary significantly and are often in fact at odds with one another. As such it is beneficial to address each strategy with regard to the actors involved, as well in a cumulative manner.</w:t>
+      </w:r>
+    </w:p>
+    <w:p>
+      <w:pPr>
+        <w:rPr>
+          <w:rFonts w:ascii="Liberation Serif" w:hAnsi="Liberation Serif"/>
+          <w:color w:val="000000"/>
+          <w:sz w:val="22"/>
+          <w:szCs w:val="22"/>
+        </w:rPr>
+      </w:pPr>
+    </w:p>
+    <w:p>
+      <w:pPr>
+        <w:rPr>
+          <w:rFonts w:ascii="Liberation Serif" w:hAnsi="Liberation Serif"/>
+          <w:color w:val="000000"/>
+          <w:sz w:val="22"/>
+          <w:szCs w:val="22"/>
+        </w:rPr>
+      </w:pPr>
+      <w:r>
+        <w:rPr>
+          <w:rFonts w:ascii="Liberation Serif" w:hAnsi="Liberation Serif"/>
+          <w:color w:val="000000"/>
+          <w:sz w:val="22"/>
+          <w:szCs w:val="22"/>
+        </w:rPr>
+        <w:t xml:space="preserve">First, we examine the case of an individual student. The two high-level goals established earlier for a student are to find their class locations more easily and to maintain the privacy of their data. However, these goals are not weighted evenly. In fact, the ability to find class locations easily is shown to be far more important than information privacy. As such, we can expect the strategies that satisfy this goal to produce much higher satisfaction ratings for the student actor. This proves to be the case, and the highest overall satisfaction for the student actor is achieved from strategy 4. Here the student utilizes the </w:t>
+      </w:r>
+      <w:r>
+        <w:rPr>
+          <w:rFonts w:ascii="Liberation Serif" w:hAnsi="Liberation Serif"/>
+          <w:i/>
+          <w:color w:val="000000"/>
+          <w:sz w:val="22"/>
+          <w:szCs w:val="22"/>
+        </w:rPr>
+        <w:t>RaiderNAV</w:t>
+      </w:r>
+      <w:r>
+        <w:rPr>
+          <w:rFonts w:ascii="Liberation Serif" w:hAnsi="Liberation Serif"/>
+          <w:color w:val="000000"/>
+          <w:sz w:val="22"/>
+          <w:szCs w:val="22"/>
+        </w:rPr>
+        <w:t xml:space="preserve"> app to improve their navigation skills around campus, and the app itself is well-designed as a result of Team Getana’s heightened efforts towards its development. Conversely, the student’s satisfaction rating is lowest in strategy 1 when he/she does not utilize the </w:t>
+      </w:r>
+      <w:r>
+        <w:rPr>
+          <w:rFonts w:ascii="Liberation Serif" w:hAnsi="Liberation Serif"/>
+          <w:i/>
+          <w:color w:val="000000"/>
+          <w:sz w:val="22"/>
+          <w:szCs w:val="22"/>
+        </w:rPr>
+        <w:t>RaiderNAV</w:t>
+      </w:r>
+      <w:r>
+        <w:rPr>
+          <w:rFonts w:ascii="Liberation Serif" w:hAnsi="Liberation Serif"/>
+          <w:color w:val="000000"/>
+          <w:sz w:val="22"/>
+          <w:szCs w:val="22"/>
+        </w:rPr>
+        <w:t xml:space="preserve"> app and Team Getana focuses on other coursework.</w:t>
+      </w:r>
+    </w:p>
+    <w:p>
+      <w:pPr>
+        <w:rPr>
+          <w:rFonts w:ascii="Liberation Serif" w:hAnsi="Liberation Serif"/>
+          <w:color w:val="000000"/>
+          <w:sz w:val="22"/>
+          <w:szCs w:val="22"/>
+        </w:rPr>
+      </w:pPr>
+    </w:p>
+    <w:p>
+      <w:pPr>
+        <w:rPr>
+          <w:rFonts w:ascii="Liberation Serif" w:hAnsi="Liberation Serif"/>
+          <w:color w:val="000000"/>
+          <w:sz w:val="22"/>
+          <w:szCs w:val="22"/>
+        </w:rPr>
+      </w:pPr>
+      <w:r>
+        <w:rPr>
+          <w:rFonts w:ascii="Liberation Serif" w:hAnsi="Liberation Serif"/>
+          <w:color w:val="000000"/>
+          <w:sz w:val="22"/>
+          <w:szCs w:val="22"/>
+        </w:rPr>
+        <w:t>The “best” strategy for Team Getana, without regard for Texas Tech students, is markedly different. Again, we see that while Team Getana had two primary high-level goals, to make an ‘A’ in Software Engineering II, and to produce a popular app, one weighs far more heavily than the other. In this case, the goal of making an ‘A’ in the course is more important than producing a popular app. Naturally, strategies 1 and 3, which favor this goal, are better options for Team Getana. Regrettably, these are also the strategies for which the goals of a Texas Tech student are least satisfied.</w:t>
+      </w:r>
+    </w:p>
+    <w:p>
+      <w:pPr>
+        <w:rPr>
+          <w:rFonts w:ascii="Liberation Serif" w:hAnsi="Liberation Serif"/>
+          <w:color w:val="000000"/>
+          <w:sz w:val="22"/>
+          <w:szCs w:val="22"/>
+        </w:rPr>
+      </w:pPr>
+    </w:p>
+    <w:p>
+      <w:pPr>
+        <w:rPr>
+          <w:rFonts w:ascii="Liberation Serif" w:hAnsi="Liberation Serif"/>
+          <w:color w:val="000000"/>
+          <w:sz w:val="22"/>
+          <w:szCs w:val="22"/>
+        </w:rPr>
+      </w:pPr>
+      <w:r>
+        <w:rPr>
+          <w:rFonts w:ascii="Liberation Serif" w:hAnsi="Liberation Serif"/>
+          <w:color w:val="000000"/>
+          <w:sz w:val="22"/>
+          <w:szCs w:val="22"/>
+        </w:rPr>
+        <w:t xml:space="preserve">Decisions regarding the best strategy to implement should strive to satisfy as many of the stakeholders as possible. Achieving such a goal can be expected to involve some degree of compromise and may even leave some stakeholders completely unsatisfied for the collective good. Examining the implementable strategies shown above for the </w:t>
+      </w:r>
+      <w:r>
+        <w:rPr>
+          <w:rFonts w:ascii="Liberation Serif" w:hAnsi="Liberation Serif"/>
+          <w:i/>
+          <w:color w:val="000000"/>
+          <w:sz w:val="22"/>
+          <w:szCs w:val="22"/>
+        </w:rPr>
+        <w:t>RaiderNAV</w:t>
+      </w:r>
+      <w:r>
+        <w:rPr>
+          <w:rFonts w:ascii="Liberation Serif" w:hAnsi="Liberation Serif"/>
+          <w:color w:val="000000"/>
+          <w:sz w:val="22"/>
+          <w:szCs w:val="22"/>
+        </w:rPr>
+        <w:t xml:space="preserve"> project demonstrates that only strategy 4 satisfies both concerned actors, if only weakly. Although strategies 1 and 3 produce better results for Team Getana, they do not address the concerns of Texas Tech students. As such, strategy 4 is the best choice for implementation.</w:t>
       </w:r>
       <w:r>
         <w:br w:type="page"/>
@@ -3534,12 +3559,12 @@
       <w:pPr>
         <w:pStyle w:val="Head1"/>
       </w:pPr>
-      <w:bookmarkStart w:id="8" w:name="_Toc511331351"/>
+      <w:bookmarkStart w:id="7" w:name="_Toc511331351"/>
       <w:r>
         <w:lastRenderedPageBreak/>
         <w:t>2. Use Case Maps</w:t>
       </w:r>
-      <w:bookmarkEnd w:id="8"/>
+      <w:bookmarkEnd w:id="7"/>
     </w:p>
     <w:p>
       <w:pPr>
@@ -3587,6 +3612,7 @@
         <w:rPr>
           <w:rFonts w:ascii="Liberation Serif" w:hAnsi="Liberation Serif"/>
           <w:bCs/>
+          <w:i/>
           <w:color w:val="000000"/>
           <w:sz w:val="22"/>
           <w:szCs w:val="22"/>
@@ -3641,12 +3667,33 @@
           <w:sz w:val="22"/>
           <w:szCs w:val="22"/>
         </w:rPr>
-        <w:t>or may not take place during a given execution of the RaiderNAV app.</w:t>
+        <w:t xml:space="preserve">or may not take place during a given execution of the </w:t>
       </w:r>
       <w:r>
         <w:rPr>
           <w:rFonts w:ascii="Liberation Serif" w:hAnsi="Liberation Serif"/>
           <w:bCs/>
+          <w:i/>
+          <w:color w:val="000000"/>
+          <w:sz w:val="22"/>
+          <w:szCs w:val="22"/>
+        </w:rPr>
+        <w:t>RaiderNAV</w:t>
+      </w:r>
+      <w:r>
+        <w:rPr>
+          <w:rFonts w:ascii="Liberation Serif" w:hAnsi="Liberation Serif"/>
+          <w:bCs/>
+          <w:color w:val="000000"/>
+          <w:sz w:val="22"/>
+          <w:szCs w:val="22"/>
+        </w:rPr>
+        <w:t xml:space="preserve"> app.</w:t>
+      </w:r>
+      <w:r>
+        <w:rPr>
+          <w:rFonts w:ascii="Liberation Serif" w:hAnsi="Liberation Serif"/>
+          <w:bCs/>
           <w:color w:val="000000"/>
           <w:sz w:val="22"/>
           <w:szCs w:val="22"/>
@@ -3721,11 +3768,9 @@
           <w:sz w:val="22"/>
           <w:szCs w:val="22"/>
         </w:rPr>
-        <w:t>. First, a user opening the app and navigating to an unscheduled location. Second, a user opening the app for the first time and editing an individual course in a saved (imported) schedule</w:t>
-      </w:r>
-    </w:p>
-    <w:p>
-      <w:pPr>
+        <w:t>:</w:t>
+      </w:r>
+      <w:r>
         <w:rPr>
           <w:rFonts w:ascii="Liberation Serif" w:hAnsi="Liberation Serif"/>
           <w:bCs/>
@@ -3733,8 +3778,11 @@
           <w:sz w:val="22"/>
           <w:szCs w:val="22"/>
         </w:rPr>
-      </w:pPr>
-      <w:r>
+        <w:t xml:space="preserve"> First, a user opening the app and navigating to an unscheduled location. Second, a user opening the app for the first time and editing an individual course in a saved (imported) schedule</w:t>
+      </w:r>
+    </w:p>
+    <w:p>
+      <w:pPr>
         <w:rPr>
           <w:rFonts w:ascii="Liberation Serif" w:hAnsi="Liberation Serif"/>
           <w:bCs/>
@@ -3742,6 +3790,15 @@
           <w:sz w:val="22"/>
           <w:szCs w:val="22"/>
         </w:rPr>
+      </w:pPr>
+      <w:r>
+        <w:rPr>
+          <w:rFonts w:ascii="Liberation Serif" w:hAnsi="Liberation Serif"/>
+          <w:bCs/>
+          <w:color w:val="000000"/>
+          <w:sz w:val="22"/>
+          <w:szCs w:val="22"/>
+        </w:rPr>
         <w:t>.</w:t>
       </w:r>
     </w:p>
@@ -3749,11 +3806,11 @@
       <w:pPr>
         <w:pStyle w:val="Head2"/>
       </w:pPr>
-      <w:bookmarkStart w:id="9" w:name="_Toc511331352"/>
+      <w:bookmarkStart w:id="8" w:name="_Toc511331352"/>
       <w:r>
         <w:t>2.1 Main Sequence Actions</w:t>
       </w:r>
-      <w:bookmarkEnd w:id="9"/>
+      <w:bookmarkEnd w:id="8"/>
     </w:p>
     <w:p>
       <w:pPr>
@@ -3782,7 +3839,26 @@
           <w:sz w:val="22"/>
           <w:szCs w:val="22"/>
         </w:rPr>
-        <w:t xml:space="preserve">The first time RaiderNAV is launched after installation, the system will display the app's privacy policy to the user. </w:t>
+        <w:t xml:space="preserve">The first time </w:t>
+      </w:r>
+      <w:r>
+        <w:rPr>
+          <w:rFonts w:ascii="Liberation Serif" w:hAnsi="Liberation Serif"/>
+          <w:i/>
+          <w:color w:val="000000"/>
+          <w:sz w:val="22"/>
+          <w:szCs w:val="22"/>
+        </w:rPr>
+        <w:t>RaiderNAV</w:t>
+      </w:r>
+      <w:r>
+        <w:rPr>
+          <w:rFonts w:ascii="Liberation Serif" w:hAnsi="Liberation Serif"/>
+          <w:color w:val="000000"/>
+          <w:sz w:val="22"/>
+          <w:szCs w:val="22"/>
+        </w:rPr>
+        <w:t xml:space="preserve"> is launched after installation, the system will display the app's privacy policy to the user. </w:t>
       </w:r>
       <w:r>
         <w:rPr>
@@ -3952,12 +4028,12 @@
       <w:pPr>
         <w:pStyle w:val="Head3"/>
       </w:pPr>
-      <w:bookmarkStart w:id="10" w:name="_Toc511331353"/>
+      <w:bookmarkStart w:id="9" w:name="_Toc511331353"/>
       <w:r>
         <w:lastRenderedPageBreak/>
         <w:t>2.1.1 Unscheduled Navigation</w:t>
       </w:r>
-      <w:bookmarkEnd w:id="10"/>
+      <w:bookmarkEnd w:id="9"/>
     </w:p>
     <w:p>
       <w:pPr>
@@ -4180,7 +4256,7 @@
       <w:pPr>
         <w:pStyle w:val="Head4"/>
       </w:pPr>
-      <w:bookmarkStart w:id="11" w:name="_Toc511331354"/>
+      <w:bookmarkStart w:id="10" w:name="_Toc511331354"/>
       <w:r>
         <w:lastRenderedPageBreak/>
         <w:t>2</w:t>
@@ -4188,27 +4264,65 @@
       <w:r>
         <w:t>.1.1.1 Show Shortest Route between Two Locations</w:t>
       </w:r>
-      <w:bookmarkEnd w:id="11"/>
-    </w:p>
-    <w:p>
-      <w:pPr>
-        <w:rPr>
-          <w:rFonts w:ascii="Liberation Serif" w:hAnsi="Liberation Serif"/>
-          <w:color w:val="000000"/>
-          <w:sz w:val="22"/>
-          <w:szCs w:val="22"/>
-        </w:rPr>
-      </w:pPr>
-    </w:p>
-    <w:p>
-      <w:r>
-        <w:rPr>
-          <w:rFonts w:ascii="Liberation Serif" w:hAnsi="Liberation Serif"/>
-          <w:color w:val="000000"/>
-          <w:sz w:val="22"/>
-          <w:szCs w:val="22"/>
-        </w:rPr>
-        <w:t>While interacting with an existing map the user may also choose to dynamically generate the shortest route between two selected points. In order to do so the user need only long-press a location on the map, which RaiderNAV will designate as the source location and display an appropriate marker, followed by another long-press to set a destination. Once these steps have been completed RaiderNAV will</w:t>
+      <w:bookmarkEnd w:id="10"/>
+    </w:p>
+    <w:p>
+      <w:pPr>
+        <w:rPr>
+          <w:rFonts w:ascii="Liberation Serif" w:hAnsi="Liberation Serif"/>
+          <w:color w:val="000000"/>
+          <w:sz w:val="22"/>
+          <w:szCs w:val="22"/>
+        </w:rPr>
+      </w:pPr>
+    </w:p>
+    <w:p>
+      <w:r>
+        <w:rPr>
+          <w:rFonts w:ascii="Liberation Serif" w:hAnsi="Liberation Serif"/>
+          <w:color w:val="000000"/>
+          <w:sz w:val="22"/>
+          <w:szCs w:val="22"/>
+        </w:rPr>
+        <w:t xml:space="preserve">While interacting with an existing map the user may also choose to dynamically generate the shortest route between two selected points. In order to do so the user need only long-press a location on the map, which </w:t>
+      </w:r>
+      <w:r>
+        <w:rPr>
+          <w:rFonts w:ascii="Liberation Serif" w:hAnsi="Liberation Serif"/>
+          <w:i/>
+          <w:color w:val="000000"/>
+          <w:sz w:val="22"/>
+          <w:szCs w:val="22"/>
+        </w:rPr>
+        <w:t>RaiderNAV</w:t>
+      </w:r>
+      <w:r>
+        <w:rPr>
+          <w:rFonts w:ascii="Liberation Serif" w:hAnsi="Liberation Serif"/>
+          <w:color w:val="000000"/>
+          <w:sz w:val="22"/>
+          <w:szCs w:val="22"/>
+        </w:rPr>
+        <w:t xml:space="preserve"> will designate as the source location and display an appropriate marker, followed by another long-press to set a destination. Once these steps have been completed </w:t>
+      </w:r>
+      <w:r>
+        <w:rPr>
+          <w:rFonts w:ascii="Liberation Serif" w:hAnsi="Liberation Serif"/>
+          <w:i/>
+          <w:color w:val="000000"/>
+          <w:sz w:val="22"/>
+          <w:szCs w:val="22"/>
+        </w:rPr>
+        <w:t>RaiderNAV</w:t>
+      </w:r>
+      <w:r>
+        <w:rPr>
+          <w:rFonts w:ascii="Liberation Serif" w:hAnsi="Liberation Serif"/>
+          <w:color w:val="000000"/>
+          <w:sz w:val="22"/>
+          <w:szCs w:val="22"/>
+        </w:rPr>
+        <w:t xml:space="preserve"> will</w:t>
       </w:r>
       <w:r>
         <w:rPr>
@@ -4315,16 +4429,7 @@
           <w:sz w:val="22"/>
           <w:szCs w:val="22"/>
         </w:rPr>
-        <w:t xml:space="preserve">Figure 2.1.1.1 Show the shortest </w:t>
-      </w:r>
-      <w:r>
-        <w:rPr>
-          <w:rFonts w:ascii="Liberation Serif" w:hAnsi="Liberation Serif"/>
-          <w:color w:val="000000"/>
-          <w:sz w:val="22"/>
-          <w:szCs w:val="22"/>
-        </w:rPr>
-        <w:t>route between two locations</w:t>
+        <w:t>Figure 2.1.1.1 Show the shortest route between two locations</w:t>
       </w:r>
     </w:p>
     <w:p>
@@ -4350,12 +4455,12 @@
       <w:pPr>
         <w:pStyle w:val="Head3"/>
       </w:pPr>
-      <w:bookmarkStart w:id="12" w:name="_Toc511331355"/>
+      <w:bookmarkStart w:id="11" w:name="_Toc511331355"/>
       <w:r>
         <w:lastRenderedPageBreak/>
         <w:t>2.1.2 Schedule Action</w:t>
       </w:r>
-      <w:bookmarkEnd w:id="12"/>
+      <w:bookmarkEnd w:id="11"/>
     </w:p>
     <w:p>
       <w:pPr>
@@ -4583,40 +4688,58 @@
       <w:pPr>
         <w:pStyle w:val="Head4"/>
       </w:pPr>
-      <w:bookmarkStart w:id="13" w:name="_Toc511331356"/>
+      <w:bookmarkStart w:id="12" w:name="_Toc511331356"/>
       <w:r>
         <w:lastRenderedPageBreak/>
         <w:t>2.1.2.1 Create New Schedule</w:t>
       </w:r>
-      <w:bookmarkEnd w:id="13"/>
-    </w:p>
-    <w:p>
-      <w:pPr>
-        <w:rPr>
-          <w:rFonts w:ascii="Liberation Serif" w:hAnsi="Liberation Serif"/>
-          <w:color w:val="000000"/>
-          <w:sz w:val="22"/>
-          <w:szCs w:val="22"/>
-        </w:rPr>
-      </w:pPr>
-    </w:p>
-    <w:p>
-      <w:pPr>
-        <w:rPr>
-          <w:rFonts w:ascii="Liberation Serif" w:hAnsi="Liberation Serif"/>
-          <w:color w:val="000000"/>
-          <w:sz w:val="22"/>
-          <w:szCs w:val="22"/>
-        </w:rPr>
-      </w:pPr>
-      <w:r>
-        <w:rPr>
-          <w:rFonts w:ascii="Liberation Serif" w:hAnsi="Liberation Serif"/>
-          <w:color w:val="000000"/>
-          <w:sz w:val="22"/>
-          <w:szCs w:val="22"/>
-        </w:rPr>
-        <w:t>If the user chooses to create a new schedule, he/she is first prompted to enter a schedule name using the android keyboard</w:t>
+      <w:bookmarkEnd w:id="12"/>
+    </w:p>
+    <w:p>
+      <w:pPr>
+        <w:rPr>
+          <w:rFonts w:ascii="Liberation Serif" w:hAnsi="Liberation Serif"/>
+          <w:color w:val="000000"/>
+          <w:sz w:val="22"/>
+          <w:szCs w:val="22"/>
+        </w:rPr>
+      </w:pPr>
+    </w:p>
+    <w:p>
+      <w:pPr>
+        <w:rPr>
+          <w:rFonts w:ascii="Liberation Serif" w:hAnsi="Liberation Serif"/>
+          <w:color w:val="000000"/>
+          <w:sz w:val="22"/>
+          <w:szCs w:val="22"/>
+        </w:rPr>
+      </w:pPr>
+      <w:r>
+        <w:rPr>
+          <w:rFonts w:ascii="Liberation Serif" w:hAnsi="Liberation Serif"/>
+          <w:color w:val="000000"/>
+          <w:sz w:val="22"/>
+          <w:szCs w:val="22"/>
+        </w:rPr>
+        <w:t>If the user chooses to create a new schedule, he/she is first prompted to e</w:t>
+      </w:r>
+      <w:r>
+        <w:rPr>
+          <w:rFonts w:ascii="Liberation Serif" w:hAnsi="Liberation Serif"/>
+          <w:color w:val="000000"/>
+          <w:sz w:val="22"/>
+          <w:szCs w:val="22"/>
+        </w:rPr>
+        <w:t>nter a schedule name using the A</w:t>
+      </w:r>
+      <w:r>
+        <w:rPr>
+          <w:rFonts w:ascii="Liberation Serif" w:hAnsi="Liberation Serif"/>
+          <w:color w:val="000000"/>
+          <w:sz w:val="22"/>
+          <w:szCs w:val="22"/>
+        </w:rPr>
+        <w:t>ndroid keyboard</w:t>
       </w:r>
       <w:r>
         <w:rPr>
@@ -4764,16 +4887,7 @@
           <w:sz w:val="22"/>
           <w:szCs w:val="22"/>
         </w:rPr>
-        <w:t>Figure 2.1.2.1</w:t>
-      </w:r>
-      <w:r>
-        <w:rPr>
-          <w:rFonts w:ascii="Liberation Serif" w:hAnsi="Liberation Serif"/>
-          <w:color w:val="000000"/>
-          <w:sz w:val="22"/>
-          <w:szCs w:val="22"/>
-        </w:rPr>
-        <w:t xml:space="preserve"> Create New Schedule UCM</w:t>
+        <w:t>Figure 2.1.2.1 Create New Schedule UCM</w:t>
       </w:r>
     </w:p>
     <w:p>
@@ -4811,39 +4925,111 @@
       <w:pPr>
         <w:pStyle w:val="Head4"/>
       </w:pPr>
-      <w:bookmarkStart w:id="14" w:name="_Toc511331357"/>
+      <w:bookmarkStart w:id="13" w:name="_Toc511331357"/>
       <w:r>
         <w:t>2.1.2.2 Edit Existing Schedule</w:t>
       </w:r>
-      <w:bookmarkEnd w:id="14"/>
-    </w:p>
-    <w:p>
-      <w:pPr>
-        <w:rPr>
-          <w:rFonts w:ascii="Liberation Serif" w:hAnsi="Liberation Serif"/>
-          <w:color w:val="000000"/>
-          <w:sz w:val="22"/>
-          <w:szCs w:val="22"/>
-        </w:rPr>
-      </w:pPr>
-    </w:p>
-    <w:p>
-      <w:pPr>
-        <w:rPr>
-          <w:rFonts w:ascii="Liberation Serif" w:hAnsi="Liberation Serif"/>
-          <w:color w:val="000000"/>
-          <w:sz w:val="22"/>
-          <w:szCs w:val="22"/>
-        </w:rPr>
-      </w:pPr>
-      <w:r>
-        <w:rPr>
-          <w:rFonts w:ascii="Liberation Serif" w:hAnsi="Liberation Serif"/>
-          <w:color w:val="000000"/>
-          <w:sz w:val="22"/>
-          <w:szCs w:val="22"/>
-        </w:rPr>
-        <w:t>Selection of an existing schedule will present the user will details of the courses associated with the selected schedule. The user may then choose to add a new course to the existing schedule with the "Create Course" button, delete the schedule entirely by selecting "Delete Schedule", rename the schedule with the "Rename Schedule" option, or finally edit an existing course on the schedule by selecting the course.</w:t>
+      <w:bookmarkEnd w:id="13"/>
+    </w:p>
+    <w:p>
+      <w:pPr>
+        <w:rPr>
+          <w:rFonts w:ascii="Liberation Serif" w:hAnsi="Liberation Serif"/>
+          <w:color w:val="000000"/>
+          <w:sz w:val="22"/>
+          <w:szCs w:val="22"/>
+        </w:rPr>
+      </w:pPr>
+    </w:p>
+    <w:p>
+      <w:pPr>
+        <w:rPr>
+          <w:rFonts w:ascii="Liberation Serif" w:hAnsi="Liberation Serif"/>
+          <w:color w:val="000000"/>
+          <w:sz w:val="22"/>
+          <w:szCs w:val="22"/>
+        </w:rPr>
+      </w:pPr>
+      <w:r>
+        <w:rPr>
+          <w:rFonts w:ascii="Liberation Serif" w:hAnsi="Liberation Serif"/>
+          <w:color w:val="000000"/>
+          <w:sz w:val="22"/>
+          <w:szCs w:val="22"/>
+        </w:rPr>
+        <w:t>Selection of an existing schedule will present the user will details of the courses associated with the selected schedule. The user may then choose to add a new course to the existing schedule with the "Create Course" button, delete the schedule entirely</w:t>
+      </w:r>
+      <w:r>
+        <w:rPr>
+          <w:rFonts w:ascii="Liberation Serif" w:hAnsi="Liberation Serif"/>
+          <w:color w:val="000000"/>
+          <w:sz w:val="22"/>
+          <w:szCs w:val="22"/>
+        </w:rPr>
+        <w:t xml:space="preserve"> by selecting "Delete Schedule,"</w:t>
+      </w:r>
+      <w:r>
+        <w:rPr>
+          <w:rFonts w:ascii="Liberation Serif" w:hAnsi="Liberation Serif"/>
+          <w:color w:val="000000"/>
+          <w:sz w:val="22"/>
+          <w:szCs w:val="22"/>
+        </w:rPr>
+        <w:t xml:space="preserve"> rename the schedule wi</w:t>
+      </w:r>
+      <w:r>
+        <w:rPr>
+          <w:rFonts w:ascii="Liberation Serif" w:hAnsi="Liberation Serif"/>
+          <w:color w:val="000000"/>
+          <w:sz w:val="22"/>
+          <w:szCs w:val="22"/>
+        </w:rPr>
+        <w:t>th the "Rename Schedule" option,</w:t>
+      </w:r>
+      <w:r>
+        <w:rPr>
+          <w:rFonts w:ascii="Liberation Serif" w:hAnsi="Liberation Serif"/>
+          <w:color w:val="000000"/>
+          <w:sz w:val="22"/>
+          <w:szCs w:val="22"/>
+        </w:rPr>
+        <w:t xml:space="preserve"> or</w:t>
+      </w:r>
+      <w:r>
+        <w:rPr>
+          <w:rFonts w:ascii="Liberation Serif" w:hAnsi="Liberation Serif"/>
+          <w:color w:val="000000"/>
+          <w:sz w:val="22"/>
+          <w:szCs w:val="22"/>
+        </w:rPr>
+        <w:t>,</w:t>
+      </w:r>
+      <w:r>
+        <w:rPr>
+          <w:rFonts w:ascii="Liberation Serif" w:hAnsi="Liberation Serif"/>
+          <w:color w:val="000000"/>
+          <w:sz w:val="22"/>
+          <w:szCs w:val="22"/>
+        </w:rPr>
+        <w:t xml:space="preserve"> finally</w:t>
+      </w:r>
+      <w:r>
+        <w:rPr>
+          <w:rFonts w:ascii="Liberation Serif" w:hAnsi="Liberation Serif"/>
+          <w:color w:val="000000"/>
+          <w:sz w:val="22"/>
+          <w:szCs w:val="22"/>
+        </w:rPr>
+        <w:t>,</w:t>
+      </w:r>
+      <w:r>
+        <w:rPr>
+          <w:rFonts w:ascii="Liberation Serif" w:hAnsi="Liberation Serif"/>
+          <w:color w:val="000000"/>
+          <w:sz w:val="22"/>
+          <w:szCs w:val="22"/>
+        </w:rPr>
+        <w:t xml:space="preserve"> edit an existing course on the schedule by selecting the course.</w:t>
       </w:r>
     </w:p>
     <w:p>
@@ -4959,16 +5145,7 @@
           <w:sz w:val="22"/>
           <w:szCs w:val="22"/>
         </w:rPr>
-        <w:t>Figure 2.1.2.2</w:t>
-      </w:r>
-      <w:r>
-        <w:rPr>
-          <w:rFonts w:ascii="Liberation Serif" w:hAnsi="Liberation Serif"/>
-          <w:color w:val="000000"/>
-          <w:sz w:val="22"/>
-          <w:szCs w:val="22"/>
-        </w:rPr>
-        <w:t xml:space="preserve"> Edit Schedule Main Sequence UCM</w:t>
+        <w:t>Figure 2.1.2.2 Edit Schedule Main Sequence UCM</w:t>
       </w:r>
     </w:p>
     <w:p>
@@ -5005,40 +5182,58 @@
       <w:pPr>
         <w:pStyle w:val="Head5"/>
       </w:pPr>
-      <w:bookmarkStart w:id="15" w:name="_Toc511331358"/>
+      <w:bookmarkStart w:id="14" w:name="_Toc511331358"/>
       <w:r>
         <w:lastRenderedPageBreak/>
         <w:t>2.1.2.2.1 Creating a New Course</w:t>
       </w:r>
-      <w:bookmarkEnd w:id="15"/>
-    </w:p>
-    <w:p>
-      <w:pPr>
-        <w:rPr>
-          <w:rFonts w:ascii="Liberation Serif" w:hAnsi="Liberation Serif"/>
-          <w:color w:val="000000"/>
-          <w:sz w:val="22"/>
-          <w:szCs w:val="22"/>
-        </w:rPr>
-      </w:pPr>
-    </w:p>
-    <w:p>
-      <w:pPr>
-        <w:rPr>
-          <w:rFonts w:ascii="Liberation Serif" w:hAnsi="Liberation Serif"/>
-          <w:color w:val="000000"/>
-          <w:sz w:val="22"/>
-          <w:szCs w:val="22"/>
-        </w:rPr>
-      </w:pPr>
-      <w:r>
-        <w:rPr>
-          <w:rFonts w:ascii="Liberation Serif" w:hAnsi="Liberation Serif"/>
-          <w:color w:val="000000"/>
-          <w:sz w:val="22"/>
-          <w:szCs w:val="22"/>
-        </w:rPr>
-        <w:t>If the user elects to add a new course to an existing schedule they simply fill in the appropriate values for the course name, building, start time, end time, and days of the week in the fields provided by the app. The user then selects "Save" and is returned to the schedule detail page.</w:t>
+      <w:bookmarkEnd w:id="14"/>
+    </w:p>
+    <w:p>
+      <w:pPr>
+        <w:rPr>
+          <w:rFonts w:ascii="Liberation Serif" w:hAnsi="Liberation Serif"/>
+          <w:color w:val="000000"/>
+          <w:sz w:val="22"/>
+          <w:szCs w:val="22"/>
+        </w:rPr>
+      </w:pPr>
+    </w:p>
+    <w:p>
+      <w:pPr>
+        <w:rPr>
+          <w:rFonts w:ascii="Liberation Serif" w:hAnsi="Liberation Serif"/>
+          <w:color w:val="000000"/>
+          <w:sz w:val="22"/>
+          <w:szCs w:val="22"/>
+        </w:rPr>
+      </w:pPr>
+      <w:r>
+        <w:rPr>
+          <w:rFonts w:ascii="Liberation Serif" w:hAnsi="Liberation Serif"/>
+          <w:color w:val="000000"/>
+          <w:sz w:val="22"/>
+          <w:szCs w:val="22"/>
+        </w:rPr>
+        <w:t>If the user elects to add a new course to an existing schedule</w:t>
+      </w:r>
+      <w:r>
+        <w:rPr>
+          <w:rFonts w:ascii="Liberation Serif" w:hAnsi="Liberation Serif"/>
+          <w:color w:val="000000"/>
+          <w:sz w:val="22"/>
+          <w:szCs w:val="22"/>
+        </w:rPr>
+        <w:t>,</w:t>
+      </w:r>
+      <w:r>
+        <w:rPr>
+          <w:rFonts w:ascii="Liberation Serif" w:hAnsi="Liberation Serif"/>
+          <w:color w:val="000000"/>
+          <w:sz w:val="22"/>
+          <w:szCs w:val="22"/>
+        </w:rPr>
+        <w:t xml:space="preserve"> they simply fill in the appropriate values for the course name, building, start time, end time, and days of the week in the fields provided by the app. The user then selects "Save" and is returned to the schedule detail page.</w:t>
       </w:r>
     </w:p>
     <w:p>
@@ -5166,40 +5361,114 @@
       <w:pPr>
         <w:pStyle w:val="Head5"/>
       </w:pPr>
-      <w:bookmarkStart w:id="16" w:name="_Toc511331359"/>
+      <w:bookmarkStart w:id="15" w:name="_Toc511331359"/>
       <w:r>
         <w:lastRenderedPageBreak/>
         <w:t>2.1.2.2.2 Deleting a Schedule</w:t>
       </w:r>
-      <w:bookmarkEnd w:id="16"/>
-    </w:p>
-    <w:p>
-      <w:pPr>
-        <w:rPr>
-          <w:rFonts w:ascii="Liberation Serif" w:hAnsi="Liberation Serif"/>
-          <w:color w:val="000000"/>
-          <w:sz w:val="22"/>
-          <w:szCs w:val="22"/>
-        </w:rPr>
-      </w:pPr>
-    </w:p>
-    <w:p>
-      <w:pPr>
-        <w:rPr>
-          <w:rFonts w:ascii="Liberation Serif" w:hAnsi="Liberation Serif"/>
-          <w:color w:val="000000"/>
-          <w:sz w:val="22"/>
-          <w:szCs w:val="22"/>
-        </w:rPr>
-      </w:pPr>
-      <w:r>
-        <w:rPr>
-          <w:rFonts w:ascii="Liberation Serif" w:hAnsi="Liberation Serif"/>
-          <w:color w:val="000000"/>
-          <w:sz w:val="22"/>
-          <w:szCs w:val="22"/>
-        </w:rPr>
-        <w:t>When deleting a schedule from the list of saved schedules the user is prompted by RaiderNAV for confirmation. If the user affirms the decision by selecting "Confirm" the schedule is removed from RaiderNAV and the user is returned to the list of schedules. Alternatively, if the user presses "Cancel" the list of schedules remains unaltered and the user returned to the current schedule detail.</w:t>
+      <w:bookmarkEnd w:id="15"/>
+    </w:p>
+    <w:p>
+      <w:pPr>
+        <w:rPr>
+          <w:rFonts w:ascii="Liberation Serif" w:hAnsi="Liberation Serif"/>
+          <w:color w:val="000000"/>
+          <w:sz w:val="22"/>
+          <w:szCs w:val="22"/>
+        </w:rPr>
+      </w:pPr>
+    </w:p>
+    <w:p>
+      <w:pPr>
+        <w:rPr>
+          <w:rFonts w:ascii="Liberation Serif" w:hAnsi="Liberation Serif"/>
+          <w:color w:val="000000"/>
+          <w:sz w:val="22"/>
+          <w:szCs w:val="22"/>
+        </w:rPr>
+      </w:pPr>
+      <w:r>
+        <w:rPr>
+          <w:rFonts w:ascii="Liberation Serif" w:hAnsi="Liberation Serif"/>
+          <w:color w:val="000000"/>
+          <w:sz w:val="22"/>
+          <w:szCs w:val="22"/>
+        </w:rPr>
+        <w:t>When deleting a schedule f</w:t>
+      </w:r>
+      <w:r>
+        <w:rPr>
+          <w:rFonts w:ascii="Liberation Serif" w:hAnsi="Liberation Serif"/>
+          <w:color w:val="000000"/>
+          <w:sz w:val="22"/>
+          <w:szCs w:val="22"/>
+        </w:rPr>
+        <w:t xml:space="preserve">rom the list of saved schedules, </w:t>
+      </w:r>
+      <w:r>
+        <w:rPr>
+          <w:rFonts w:ascii="Liberation Serif" w:hAnsi="Liberation Serif"/>
+          <w:color w:val="000000"/>
+          <w:sz w:val="22"/>
+          <w:szCs w:val="22"/>
+        </w:rPr>
+        <w:t xml:space="preserve">the user is prompted by </w:t>
+      </w:r>
+      <w:r>
+        <w:rPr>
+          <w:rFonts w:ascii="Liberation Serif" w:hAnsi="Liberation Serif"/>
+          <w:i/>
+          <w:color w:val="000000"/>
+          <w:sz w:val="22"/>
+          <w:szCs w:val="22"/>
+        </w:rPr>
+        <w:t>RaiderNAV</w:t>
+      </w:r>
+      <w:r>
+        <w:rPr>
+          <w:rFonts w:ascii="Liberation Serif" w:hAnsi="Liberation Serif"/>
+          <w:color w:val="000000"/>
+          <w:sz w:val="22"/>
+          <w:szCs w:val="22"/>
+        </w:rPr>
+        <w:t xml:space="preserve"> for confirmation. If the user affirms the decision by selecting "Confirm</w:t>
+      </w:r>
+      <w:r>
+        <w:rPr>
+          <w:rFonts w:ascii="Liberation Serif" w:hAnsi="Liberation Serif"/>
+          <w:color w:val="000000"/>
+          <w:sz w:val="22"/>
+          <w:szCs w:val="22"/>
+        </w:rPr>
+        <w:t>,</w:t>
+      </w:r>
+      <w:r>
+        <w:rPr>
+          <w:rFonts w:ascii="Liberation Serif" w:hAnsi="Liberation Serif"/>
+          <w:color w:val="000000"/>
+          <w:sz w:val="22"/>
+          <w:szCs w:val="22"/>
+        </w:rPr>
+        <w:t xml:space="preserve">" the schedule is removed from </w:t>
+      </w:r>
+      <w:r>
+        <w:rPr>
+          <w:rFonts w:ascii="Liberation Serif" w:hAnsi="Liberation Serif"/>
+          <w:i/>
+          <w:color w:val="000000"/>
+          <w:sz w:val="22"/>
+          <w:szCs w:val="22"/>
+        </w:rPr>
+        <w:t>RaiderNAV</w:t>
+      </w:r>
+      <w:r>
+        <w:rPr>
+          <w:rFonts w:ascii="Liberation Serif" w:hAnsi="Liberation Serif"/>
+          <w:color w:val="000000"/>
+          <w:sz w:val="22"/>
+          <w:szCs w:val="22"/>
+        </w:rPr>
+        <w:t xml:space="preserve"> and the user is returned to the list of schedules. Alternatively, if the user presses "Cancel" the list of schedules remains unaltered and the user returned to the current schedule detail.</w:t>
       </w:r>
     </w:p>
     <w:p>
@@ -5297,16 +5566,7 @@
           <w:sz w:val="22"/>
           <w:szCs w:val="22"/>
         </w:rPr>
-        <w:t xml:space="preserve">Figure 2.1.2.2.2 Delete </w:t>
-      </w:r>
-      <w:r>
-        <w:rPr>
-          <w:rFonts w:ascii="Liberation Serif" w:hAnsi="Liberation Serif"/>
-          <w:color w:val="000000"/>
-          <w:sz w:val="22"/>
-          <w:szCs w:val="22"/>
-        </w:rPr>
-        <w:t>Schedule UCM</w:t>
+        <w:t>Figure 2.1.2.2.2 Delete Schedule UCM</w:t>
       </w:r>
     </w:p>
     <w:p>
@@ -5332,40 +5592,58 @@
       <w:pPr>
         <w:pStyle w:val="Head5"/>
       </w:pPr>
-      <w:bookmarkStart w:id="17" w:name="_Toc511331360"/>
+      <w:bookmarkStart w:id="16" w:name="_Toc511331360"/>
       <w:r>
         <w:lastRenderedPageBreak/>
         <w:t>2.1.2.2.3 Renaming a Schedule</w:t>
       </w:r>
-      <w:bookmarkEnd w:id="17"/>
-    </w:p>
-    <w:p>
-      <w:pPr>
-        <w:rPr>
-          <w:rFonts w:ascii="Liberation Serif" w:hAnsi="Liberation Serif"/>
-          <w:color w:val="000000"/>
-          <w:sz w:val="22"/>
-          <w:szCs w:val="22"/>
-        </w:rPr>
-      </w:pPr>
-    </w:p>
-    <w:p>
-      <w:pPr>
-        <w:rPr>
-          <w:rFonts w:ascii="Liberation Serif" w:hAnsi="Liberation Serif"/>
-          <w:color w:val="000000"/>
-          <w:sz w:val="22"/>
-          <w:szCs w:val="22"/>
-        </w:rPr>
-      </w:pPr>
-      <w:r>
-        <w:rPr>
-          <w:rFonts w:ascii="Liberation Serif" w:hAnsi="Liberation Serif"/>
-          <w:color w:val="000000"/>
-          <w:sz w:val="22"/>
-          <w:szCs w:val="22"/>
-        </w:rPr>
-        <w:t>Selection of the "Rename Schedule" option will cause the system to prompt the user for a new schedule name. The user may then provide a new schedule name using the android keyboard and select "Save" to change the schedule name or select "Cancel" to keep the current schedule name. If the user changes the schedule's name, he/she is taken to the list of schedules. Otherwise the user is returned to the detail of the current schedule.</w:t>
+      <w:bookmarkEnd w:id="16"/>
+    </w:p>
+    <w:p>
+      <w:pPr>
+        <w:rPr>
+          <w:rFonts w:ascii="Liberation Serif" w:hAnsi="Liberation Serif"/>
+          <w:color w:val="000000"/>
+          <w:sz w:val="22"/>
+          <w:szCs w:val="22"/>
+        </w:rPr>
+      </w:pPr>
+    </w:p>
+    <w:p>
+      <w:pPr>
+        <w:rPr>
+          <w:rFonts w:ascii="Liberation Serif" w:hAnsi="Liberation Serif"/>
+          <w:color w:val="000000"/>
+          <w:sz w:val="22"/>
+          <w:szCs w:val="22"/>
+        </w:rPr>
+      </w:pPr>
+      <w:r>
+        <w:rPr>
+          <w:rFonts w:ascii="Liberation Serif" w:hAnsi="Liberation Serif"/>
+          <w:color w:val="000000"/>
+          <w:sz w:val="22"/>
+          <w:szCs w:val="22"/>
+        </w:rPr>
+        <w:t>Selection of the "Rename Schedule" option will cause the system to prompt the user for a new schedule name. The user may then provide</w:t>
+      </w:r>
+      <w:r>
+        <w:rPr>
+          <w:rFonts w:ascii="Liberation Serif" w:hAnsi="Liberation Serif"/>
+          <w:color w:val="000000"/>
+          <w:sz w:val="22"/>
+          <w:szCs w:val="22"/>
+        </w:rPr>
+        <w:t xml:space="preserve"> a new schedule name using the A</w:t>
+      </w:r>
+      <w:r>
+        <w:rPr>
+          <w:rFonts w:ascii="Liberation Serif" w:hAnsi="Liberation Serif"/>
+          <w:color w:val="000000"/>
+          <w:sz w:val="22"/>
+          <w:szCs w:val="22"/>
+        </w:rPr>
+        <w:t>ndroid keyboard and select "Save" to change the schedule name or select "Cancel" to keep the current schedule name. If the user changes the schedule's name, he/she is taken to the list of schedules. Otherwise the user is returned to the detail of the current schedule.</w:t>
       </w:r>
     </w:p>
     <w:p>
@@ -5473,12 +5751,12 @@
       <w:r>
         <w:br w:type="page"/>
       </w:r>
-      <w:bookmarkStart w:id="18" w:name="_Toc511331361"/>
+      <w:bookmarkStart w:id="17" w:name="_Toc511331361"/>
       <w:r>
         <w:lastRenderedPageBreak/>
         <w:t>2.1.2.2.4 Editing a Course</w:t>
       </w:r>
-      <w:bookmarkEnd w:id="18"/>
+      <w:bookmarkEnd w:id="17"/>
     </w:p>
     <w:p>
       <w:pPr>
@@ -5668,16 +5946,7 @@
           <w:sz w:val="22"/>
           <w:szCs w:val="22"/>
         </w:rPr>
-        <w:t>Figure 2.1.2.2.4 Edit Cours</w:t>
-      </w:r>
-      <w:r>
-        <w:rPr>
-          <w:rFonts w:ascii="Liberation Serif" w:hAnsi="Liberation Serif"/>
-          <w:color w:val="000000"/>
-          <w:sz w:val="22"/>
-          <w:szCs w:val="22"/>
-        </w:rPr>
-        <w:t>e UCM</w:t>
+        <w:t>Figure 2.1.2.2.4 Edit Course UCM</w:t>
       </w:r>
     </w:p>
     <w:p>
@@ -5690,11 +5959,32 @@
       <w:r>
         <w:br w:type="page"/>
       </w:r>
-      <w:bookmarkStart w:id="19" w:name="_Toc511331362"/>
+      <w:bookmarkStart w:id="18" w:name="_Toc511331362"/>
       <w:r>
         <w:lastRenderedPageBreak/>
         <w:t>2.2 Scenarios</w:t>
       </w:r>
+      <w:bookmarkEnd w:id="18"/>
+    </w:p>
+    <w:p>
+      <w:pPr>
+        <w:rPr>
+          <w:rFonts w:ascii="Liberation Serif" w:hAnsi="Liberation Serif"/>
+          <w:color w:val="000000"/>
+          <w:sz w:val="22"/>
+          <w:szCs w:val="22"/>
+          <w:u w:val="single"/>
+        </w:rPr>
+      </w:pPr>
+    </w:p>
+    <w:p>
+      <w:pPr>
+        <w:pStyle w:val="Head3"/>
+      </w:pPr>
+      <w:bookmarkStart w:id="19" w:name="_Toc511331363"/>
+      <w:r>
+        <w:t>2.2.1 User performs an unscheduled navigation</w:t>
+      </w:r>
       <w:bookmarkEnd w:id="19"/>
     </w:p>
     <w:p>
@@ -5704,47 +5994,83 @@
           <w:color w:val="000000"/>
           <w:sz w:val="22"/>
           <w:szCs w:val="22"/>
-          <w:u w:val="single"/>
-        </w:rPr>
-      </w:pPr>
-    </w:p>
-    <w:p>
-      <w:pPr>
-        <w:pStyle w:val="Head3"/>
-      </w:pPr>
-      <w:bookmarkStart w:id="20" w:name="_Toc511331363"/>
-      <w:r>
-        <w:t>2.2.1 User performs an unscheduled navigation</w:t>
-      </w:r>
-      <w:bookmarkEnd w:id="20"/>
-    </w:p>
-    <w:p>
-      <w:pPr>
-        <w:rPr>
-          <w:rFonts w:ascii="Liberation Serif" w:hAnsi="Liberation Serif"/>
-          <w:color w:val="000000"/>
-          <w:sz w:val="22"/>
-          <w:szCs w:val="22"/>
-        </w:rPr>
-      </w:pPr>
-    </w:p>
-    <w:p>
-      <w:pPr>
-        <w:rPr>
-          <w:rFonts w:ascii="Liberation Serif" w:hAnsi="Liberation Serif"/>
-          <w:color w:val="000000"/>
-          <w:sz w:val="22"/>
-          <w:szCs w:val="22"/>
-        </w:rPr>
-      </w:pPr>
-      <w:r>
-        <w:rPr>
-          <w:rFonts w:ascii="Liberation Serif" w:hAnsi="Liberation Serif"/>
-          <w:color w:val="000000"/>
-          <w:sz w:val="22"/>
-          <w:szCs w:val="22"/>
-        </w:rPr>
-        <w:t>This scenario details in figures 2.2.1.1 &amp; 2.2.1.2 the process by which a user may open the app and navigate to an unscheduled location. After launching the app, the user is directed to the main interface bypassing the privacy policy notification since the user has utilized the app before. The user then selects the unscheduled navigation button and is prompted to select a destination from the drop-down menu by RaiderNAV. The user chooses a valid option and selects "OK" to begin navigation. RaiderNAV then provides the user with a route from his/her current location to the appropriate destination on the map screen. After the user has finished interacting with the map screen he/she is returned to the main screen and closes the app. RaiderNAV then ceases execution and exits.</w:t>
+        </w:rPr>
+      </w:pPr>
+    </w:p>
+    <w:p>
+      <w:pPr>
+        <w:rPr>
+          <w:rFonts w:ascii="Liberation Serif" w:hAnsi="Liberation Serif"/>
+          <w:color w:val="000000"/>
+          <w:sz w:val="22"/>
+          <w:szCs w:val="22"/>
+        </w:rPr>
+      </w:pPr>
+      <w:r>
+        <w:rPr>
+          <w:rFonts w:ascii="Liberation Serif" w:hAnsi="Liberation Serif"/>
+          <w:color w:val="000000"/>
+          <w:sz w:val="22"/>
+          <w:szCs w:val="22"/>
+        </w:rPr>
+        <w:t xml:space="preserve">This scenario details in figures 2.2.1.1 &amp; 2.2.1.2 the process by which a user may open the app and navigate to an unscheduled location. After launching the app, the user is directed to the main interface bypassing the privacy policy notification since the user has utilized the app before. The user then selects the unscheduled navigation button and is prompted to select a destination from the drop-down menu by </w:t>
+      </w:r>
+      <w:r>
+        <w:rPr>
+          <w:rFonts w:ascii="Liberation Serif" w:hAnsi="Liberation Serif"/>
+          <w:i/>
+          <w:color w:val="000000"/>
+          <w:sz w:val="22"/>
+          <w:szCs w:val="22"/>
+        </w:rPr>
+        <w:t>RaiderNAV</w:t>
+      </w:r>
+      <w:r>
+        <w:rPr>
+          <w:rFonts w:ascii="Liberation Serif" w:hAnsi="Liberation Serif"/>
+          <w:color w:val="000000"/>
+          <w:sz w:val="22"/>
+          <w:szCs w:val="22"/>
+        </w:rPr>
+        <w:t xml:space="preserve">. The user chooses a valid option and selects "OK" to begin navigation. </w:t>
+      </w:r>
+      <w:r>
+        <w:rPr>
+          <w:rFonts w:ascii="Liberation Serif" w:hAnsi="Liberation Serif"/>
+          <w:i/>
+          <w:color w:val="000000"/>
+          <w:sz w:val="22"/>
+          <w:szCs w:val="22"/>
+        </w:rPr>
+        <w:t>RaiderNAV</w:t>
+      </w:r>
+      <w:r>
+        <w:rPr>
+          <w:rFonts w:ascii="Liberation Serif" w:hAnsi="Liberation Serif"/>
+          <w:color w:val="000000"/>
+          <w:sz w:val="22"/>
+          <w:szCs w:val="22"/>
+        </w:rPr>
+        <w:t xml:space="preserve"> then provides the user with a route from his/her current location to the appropriate destination on the map screen. After the user has finished interacting with the map screen he/she is returned to the main screen and closes the app. </w:t>
+      </w:r>
+      <w:r>
+        <w:rPr>
+          <w:rFonts w:ascii="Liberation Serif" w:hAnsi="Liberation Serif"/>
+          <w:i/>
+          <w:color w:val="000000"/>
+          <w:sz w:val="22"/>
+          <w:szCs w:val="22"/>
+        </w:rPr>
+        <w:t>RaiderNAV</w:t>
+      </w:r>
+      <w:r>
+        <w:rPr>
+          <w:rFonts w:ascii="Liberation Serif" w:hAnsi="Liberation Serif"/>
+          <w:color w:val="000000"/>
+          <w:sz w:val="22"/>
+          <w:szCs w:val="22"/>
+        </w:rPr>
+        <w:t xml:space="preserve"> then ceases execution and exits.</w:t>
       </w:r>
     </w:p>
     <w:p>
@@ -5931,16 +6257,7 @@
           <w:sz w:val="22"/>
           <w:szCs w:val="22"/>
         </w:rPr>
-        <w:t>Figure 2.2.1.2 Perf</w:t>
-      </w:r>
-      <w:r>
-        <w:rPr>
-          <w:rFonts w:ascii="Liberation Serif" w:hAnsi="Liberation Serif"/>
-          <w:color w:val="000000"/>
-          <w:sz w:val="22"/>
-          <w:szCs w:val="22"/>
-        </w:rPr>
-        <w:t>orming Unscheduled Navigation</w:t>
+        <w:t>Figure 2.2.1.2 Performing Unscheduled Navigation</w:t>
       </w:r>
     </w:p>
     <w:p>
@@ -5971,58 +6288,273 @@
       <w:pPr>
         <w:pStyle w:val="Head3"/>
       </w:pPr>
-      <w:bookmarkStart w:id="21" w:name="_Toc511331364"/>
+      <w:bookmarkStart w:id="20" w:name="_Toc511331364"/>
       <w:r>
         <w:lastRenderedPageBreak/>
         <w:t>2.2.2 User edits a course in a schedule</w:t>
       </w:r>
+      <w:bookmarkEnd w:id="20"/>
+    </w:p>
+    <w:p>
+      <w:pPr>
+        <w:rPr>
+          <w:rFonts w:ascii="Liberation Serif" w:hAnsi="Liberation Serif"/>
+          <w:color w:val="000000"/>
+          <w:sz w:val="22"/>
+          <w:szCs w:val="22"/>
+        </w:rPr>
+      </w:pPr>
+    </w:p>
+    <w:p>
+      <w:pPr>
+        <w:rPr>
+          <w:rFonts w:ascii="Liberation Serif" w:hAnsi="Liberation Serif"/>
+          <w:color w:val="000000"/>
+          <w:sz w:val="22"/>
+          <w:szCs w:val="22"/>
+        </w:rPr>
+      </w:pPr>
+      <w:r>
+        <w:rPr>
+          <w:rFonts w:ascii="Liberation Serif" w:hAnsi="Liberation Serif"/>
+          <w:color w:val="000000"/>
+          <w:sz w:val="22"/>
+          <w:szCs w:val="22"/>
+        </w:rPr>
+        <w:t xml:space="preserve">The second scenario shows the </w:t>
+      </w:r>
+      <w:r>
+        <w:rPr>
+          <w:rFonts w:ascii="Liberation Serif" w:hAnsi="Liberation Serif"/>
+          <w:color w:val="000000"/>
+          <w:sz w:val="22"/>
+          <w:szCs w:val="22"/>
+        </w:rPr>
+        <w:t xml:space="preserve">chain of events wherein a user launches the app for the first time and edits the course details on a saved (imported) schedule. This chain is detailed through figures 2.2.2.1, 2.2.2.2, </w:t>
+      </w:r>
+      <w:r>
+        <w:rPr>
+          <w:rFonts w:ascii="Liberation Serif" w:hAnsi="Liberation Serif"/>
+          <w:color w:val="000000"/>
+          <w:sz w:val="22"/>
+          <w:szCs w:val="22"/>
+        </w:rPr>
+        <w:t xml:space="preserve">2.2.2.3, and 2.2.2.4. After </w:t>
+      </w:r>
+      <w:r>
+        <w:rPr>
+          <w:rFonts w:ascii="Liberation Serif" w:hAnsi="Liberation Serif"/>
+          <w:color w:val="000000"/>
+          <w:sz w:val="22"/>
+          <w:szCs w:val="22"/>
+        </w:rPr>
+        <w:t>launching the app</w:t>
+      </w:r>
+      <w:r>
+        <w:rPr>
+          <w:rFonts w:ascii="Liberation Serif" w:hAnsi="Liberation Serif"/>
+          <w:color w:val="000000"/>
+          <w:sz w:val="22"/>
+          <w:szCs w:val="22"/>
+        </w:rPr>
+        <w:t>,</w:t>
+      </w:r>
+      <w:r>
+        <w:rPr>
+          <w:rFonts w:ascii="Liberation Serif" w:hAnsi="Liberation Serif"/>
+          <w:color w:val="000000"/>
+          <w:sz w:val="22"/>
+          <w:szCs w:val="22"/>
+        </w:rPr>
+        <w:t xml:space="preserve"> the user is first greeted by </w:t>
+      </w:r>
+      <w:r>
+        <w:rPr>
+          <w:rFonts w:ascii="Liberation Serif" w:hAnsi="Liberation Serif"/>
+          <w:i/>
+          <w:color w:val="000000"/>
+          <w:sz w:val="22"/>
+          <w:szCs w:val="22"/>
+        </w:rPr>
+        <w:t>RaiderNAV</w:t>
+      </w:r>
+      <w:r>
+        <w:rPr>
+          <w:rFonts w:ascii="Liberation Serif" w:hAnsi="Liberation Serif"/>
+          <w:color w:val="000000"/>
+          <w:sz w:val="22"/>
+          <w:szCs w:val="22"/>
+        </w:rPr>
+        <w:t>'s privacy notification. The user selects "OK" to close the notification and is then directed to the main interface. At this point the user selects "My Schedules</w:t>
+      </w:r>
+      <w:r>
+        <w:rPr>
+          <w:rFonts w:ascii="Liberation Serif" w:hAnsi="Liberation Serif"/>
+          <w:color w:val="000000"/>
+          <w:sz w:val="22"/>
+          <w:szCs w:val="22"/>
+        </w:rPr>
+        <w:t>,</w:t>
+      </w:r>
+      <w:r>
+        <w:rPr>
+          <w:rFonts w:ascii="Liberation Serif" w:hAnsi="Liberation Serif"/>
+          <w:color w:val="000000"/>
+          <w:sz w:val="22"/>
+          <w:szCs w:val="22"/>
+        </w:rPr>
+        <w:t xml:space="preserve">" and </w:t>
+      </w:r>
+      <w:r>
+        <w:rPr>
+          <w:rFonts w:ascii="Liberation Serif" w:hAnsi="Liberation Serif"/>
+          <w:i/>
+          <w:color w:val="000000"/>
+          <w:sz w:val="22"/>
+          <w:szCs w:val="22"/>
+        </w:rPr>
+        <w:t>RaiderNAV</w:t>
+      </w:r>
+      <w:r>
+        <w:rPr>
+          <w:rFonts w:ascii="Liberation Serif" w:hAnsi="Liberation Serif"/>
+          <w:color w:val="000000"/>
+          <w:sz w:val="22"/>
+          <w:szCs w:val="22"/>
+        </w:rPr>
+        <w:t xml:space="preserve"> displays the list of schedules to the user. From here, the user selects the</w:t>
+      </w:r>
+      <w:r>
+        <w:rPr>
+          <w:rFonts w:ascii="Liberation Serif" w:hAnsi="Liberation Serif"/>
+          <w:color w:val="000000"/>
+          <w:sz w:val="22"/>
+          <w:szCs w:val="22"/>
+        </w:rPr>
+        <w:t xml:space="preserve"> schedule they wish to edit. </w:t>
+      </w:r>
+      <w:r>
+        <w:rPr>
+          <w:rFonts w:ascii="Liberation Serif" w:hAnsi="Liberation Serif"/>
+          <w:i/>
+          <w:color w:val="000000"/>
+          <w:sz w:val="22"/>
+          <w:szCs w:val="22"/>
+        </w:rPr>
+        <w:t>RaiderNAV</w:t>
+      </w:r>
+      <w:r>
+        <w:rPr>
+          <w:rFonts w:ascii="Liberation Serif" w:hAnsi="Liberation Serif"/>
+          <w:color w:val="000000"/>
+          <w:sz w:val="22"/>
+          <w:szCs w:val="22"/>
+        </w:rPr>
+        <w:t xml:space="preserve"> then displays the course details for the selected schedule from which the user </w:t>
+      </w:r>
+      <w:r>
+        <w:rPr>
+          <w:rFonts w:ascii="Liberation Serif" w:hAnsi="Liberation Serif"/>
+          <w:color w:val="000000"/>
+          <w:sz w:val="22"/>
+          <w:szCs w:val="22"/>
+        </w:rPr>
+        <w:t xml:space="preserve">then </w:t>
+      </w:r>
+      <w:r>
+        <w:rPr>
+          <w:rFonts w:ascii="Liberation Serif" w:hAnsi="Liberation Serif"/>
+          <w:color w:val="000000"/>
+          <w:sz w:val="22"/>
+          <w:szCs w:val="22"/>
+        </w:rPr>
+        <w:t xml:space="preserve">selects an individual course to edit. </w:t>
+      </w:r>
+      <w:r>
+        <w:rPr>
+          <w:rFonts w:ascii="Liberation Serif" w:hAnsi="Liberation Serif"/>
+          <w:i/>
+          <w:color w:val="000000"/>
+          <w:sz w:val="22"/>
+          <w:szCs w:val="22"/>
+        </w:rPr>
+        <w:t>RaiderNAV</w:t>
+      </w:r>
+      <w:r>
+        <w:rPr>
+          <w:rFonts w:ascii="Liberation Serif" w:hAnsi="Liberation Serif"/>
+          <w:color w:val="000000"/>
+          <w:sz w:val="22"/>
+          <w:szCs w:val="22"/>
+        </w:rPr>
+        <w:t xml:space="preserve"> now displays the courses details to the user in an editable format. The user makes the desired changes and presses the "Save Course" button to commit the changes. </w:t>
+      </w:r>
+      <w:r>
+        <w:rPr>
+          <w:rFonts w:ascii="Liberation Serif" w:hAnsi="Liberation Serif"/>
+          <w:i/>
+          <w:color w:val="000000"/>
+          <w:sz w:val="22"/>
+          <w:szCs w:val="22"/>
+        </w:rPr>
+        <w:t>RaiderNAV</w:t>
+      </w:r>
+      <w:r>
+        <w:rPr>
+          <w:rFonts w:ascii="Liberation Serif" w:hAnsi="Liberation Serif"/>
+          <w:color w:val="000000"/>
+          <w:sz w:val="22"/>
+          <w:szCs w:val="22"/>
+        </w:rPr>
+        <w:t xml:space="preserve"> responds b</w:t>
+      </w:r>
+      <w:r>
+        <w:rPr>
+          <w:rFonts w:ascii="Liberation Serif" w:hAnsi="Liberation Serif"/>
+          <w:color w:val="000000"/>
+          <w:sz w:val="22"/>
+          <w:szCs w:val="22"/>
+        </w:rPr>
+        <w:t>y saving the updated course and respective schedule and then returns</w:t>
+      </w:r>
+      <w:r>
+        <w:rPr>
+          <w:rFonts w:ascii="Liberation Serif" w:hAnsi="Liberation Serif"/>
+          <w:color w:val="000000"/>
+          <w:sz w:val="22"/>
+          <w:szCs w:val="22"/>
+        </w:rPr>
+        <w:t xml:space="preserve"> the user </w:t>
+      </w:r>
+      <w:bookmarkStart w:id="21" w:name="_GoBack"/>
       <w:bookmarkEnd w:id="21"/>
-    </w:p>
-    <w:p>
-      <w:pPr>
-        <w:rPr>
-          <w:rFonts w:ascii="Liberation Serif" w:hAnsi="Liberation Serif"/>
-          <w:color w:val="000000"/>
-          <w:sz w:val="22"/>
-          <w:szCs w:val="22"/>
-        </w:rPr>
-      </w:pPr>
-    </w:p>
-    <w:p>
-      <w:pPr>
-        <w:rPr>
-          <w:rFonts w:ascii="Liberation Serif" w:hAnsi="Liberation Serif"/>
-          <w:color w:val="000000"/>
-          <w:sz w:val="22"/>
-          <w:szCs w:val="22"/>
-        </w:rPr>
-      </w:pPr>
-      <w:r>
-        <w:rPr>
-          <w:rFonts w:ascii="Liberation Serif" w:hAnsi="Liberation Serif"/>
-          <w:color w:val="000000"/>
-          <w:sz w:val="22"/>
-          <w:szCs w:val="22"/>
-        </w:rPr>
-        <w:t xml:space="preserve">The second scenario shows the </w:t>
-      </w:r>
-      <w:r>
-        <w:rPr>
-          <w:rFonts w:ascii="Liberation Serif" w:hAnsi="Liberation Serif"/>
-          <w:color w:val="000000"/>
-          <w:sz w:val="22"/>
-          <w:szCs w:val="22"/>
-        </w:rPr>
-        <w:t>chain of events wherein a user launches the app for the first time and edits the course details on a saved (imported) schedule. This chain is detailed through figures 2.2.2.1, 2.2.2.2, 2.2.2.3, and 2.2.2.4. After the launching the app the user is first greeted by RaiderNAV's privacy notification. The user selects "OK" to close the notification and is then directed to the main interface. At this point the user selects "My Schedules" and RaiderNAV displays the list of schedules to the user. From here, the user selects the</w:t>
-      </w:r>
-      <w:r>
-        <w:rPr>
-          <w:rFonts w:ascii="Liberation Serif" w:hAnsi="Liberation Serif"/>
-          <w:color w:val="000000"/>
-          <w:sz w:val="22"/>
-          <w:szCs w:val="22"/>
-        </w:rPr>
-        <w:t xml:space="preserve"> schedule they wish to edit. RaiderNAV then displays the course details for the selected schedule from which the user selects an individual course to edit. RaiderNAV now displays the courses details to the user in an editable format. The user makes the desired changes and presses the "Save Course" button to commit the changes. RaiderNAV responds by saving the updated course and returning the user to the schedule detail screen. The user saves the updated schedule by selecting the "Save Schedule" option. The user is then returned to the schedule selection screen. The user then returns to the main screen before electing to close the app. RaiderNAV responds by terminating execution and exiting.</w:t>
+      <w:r>
+        <w:rPr>
+          <w:rFonts w:ascii="Liberation Serif" w:hAnsi="Liberation Serif"/>
+          <w:color w:val="000000"/>
+          <w:sz w:val="22"/>
+          <w:szCs w:val="22"/>
+        </w:rPr>
+        <w:t xml:space="preserve">to the schedule selection screen. The user then returns to the main screen before electing to close the app. </w:t>
+      </w:r>
+      <w:r>
+        <w:rPr>
+          <w:rFonts w:ascii="Liberation Serif" w:hAnsi="Liberation Serif"/>
+          <w:i/>
+          <w:color w:val="000000"/>
+          <w:sz w:val="22"/>
+          <w:szCs w:val="22"/>
+        </w:rPr>
+        <w:t>RaiderNAV</w:t>
+      </w:r>
+      <w:r>
+        <w:rPr>
+          <w:rFonts w:ascii="Liberation Serif" w:hAnsi="Liberation Serif"/>
+          <w:color w:val="000000"/>
+          <w:sz w:val="22"/>
+          <w:szCs w:val="22"/>
+        </w:rPr>
+        <w:t xml:space="preserve"> responds by terminating execution and exiting.</w:t>
       </w:r>
     </w:p>
     <w:p>
@@ -8035,7 +8567,7 @@
 </file>
 
 <file path=customXml/itemProps1.xml><?xml version="1.0" encoding="utf-8"?>
-<ds:datastoreItem xmlns:ds="http://schemas.openxmlformats.org/officeDocument/2006/customXml" ds:itemID="{39753CA3-4ABE-8941-B9A0-B64CD5F662D6}">
+<ds:datastoreItem xmlns:ds="http://schemas.openxmlformats.org/officeDocument/2006/customXml" ds:itemID="{03F06CA9-6B89-F941-B4D3-CE9C12B72622}">
   <ds:schemaRefs>
     <ds:schemaRef ds:uri="http://schemas.openxmlformats.org/officeDocument/2006/bibliography"/>
   </ds:schemaRefs>

</xml_diff>